<commit_message>
Completed Section 5 & 6 and Edited 7.
</commit_message>
<xml_diff>
--- a/IntroToAI_Coursework_v2.1_KSM.docx
+++ b/IntroToAI_Coursework_v2.1_KSM.docx
@@ -6643,29 +6643,7 @@
             <w:szCs w:val="22"/>
             <w:shd w:val="clear" w:color="auto" w:fill="FFFFFF"/>
           </w:rPr>
-          <w:t>‘Resul</w:t>
-        </w:r>
-        <w:r>
-          <w:rPr>
-            <w:rStyle w:val="Hyperlink"/>
-            <w:rFonts w:ascii="Arial" w:hAnsi="Arial" w:cs="Arial"/>
-            <w:color w:val="0400FF"/>
-            <w:sz w:val="22"/>
-            <w:szCs w:val="22"/>
-            <w:shd w:val="clear" w:color="auto" w:fill="FFFFFF"/>
-          </w:rPr>
-          <w:t>t</w:t>
-        </w:r>
-        <w:r>
-          <w:rPr>
-            <w:rStyle w:val="Hyperlink"/>
-            <w:rFonts w:ascii="Arial" w:hAnsi="Arial" w:cs="Arial"/>
-            <w:color w:val="0400FF"/>
-            <w:sz w:val="22"/>
-            <w:szCs w:val="22"/>
-            <w:shd w:val="clear" w:color="auto" w:fill="FFFFFF"/>
-          </w:rPr>
-          <w:t>s’</w:t>
+          <w:t>‘Results’</w:t>
         </w:r>
       </w:hyperlink>
       <w:r>
@@ -6855,255 +6833,50 @@
       </w:r>
     </w:p>
     <w:p>
-      <w:pPr>
-        <w:rPr>
-          <w:rFonts w:ascii="Arial" w:hAnsi="Arial" w:cs="Arial"/>
-          <w:spacing w:val="-2"/>
-          <w:sz w:val="22"/>
-          <w:szCs w:val="22"/>
-          <w:shd w:val="clear" w:color="auto" w:fill="FFFFFF"/>
-        </w:rPr>
-      </w:pPr>
-      <w:r>
-        <w:rPr>
-          <w:rFonts w:ascii="Arial" w:hAnsi="Arial" w:cs="Arial"/>
-          <w:sz w:val="22"/>
-          <w:szCs w:val="22"/>
-        </w:rPr>
-        <w:t xml:space="preserve">A special form of decision tree algorithm which </w:t>
-      </w:r>
-      <w:r>
-        <w:rPr>
-          <w:rFonts w:ascii="Arial" w:hAnsi="Arial" w:cs="Arial"/>
-          <w:spacing w:val="-2"/>
-          <w:sz w:val="22"/>
-          <w:szCs w:val="22"/>
-          <w:shd w:val="clear" w:color="auto" w:fill="FFFFFF"/>
-        </w:rPr>
-        <w:t xml:space="preserve">utilises </w:t>
-      </w:r>
-      <w:r>
-        <w:rPr>
-          <w:rFonts w:ascii="Arial" w:hAnsi="Arial" w:cs="Arial"/>
-          <w:spacing w:val="-2"/>
-          <w:sz w:val="22"/>
-          <w:szCs w:val="22"/>
-          <w:shd w:val="clear" w:color="auto" w:fill="FFFFFF"/>
-        </w:rPr>
-        <w:t>multiple decision trees which are known as forest and glue them together to urge a more accurate and stable prediction.</w:t>
-      </w:r>
-      <w:r>
-        <w:rPr>
-          <w:rFonts w:ascii="Arial" w:hAnsi="Arial" w:cs="Arial"/>
-          <w:spacing w:val="-2"/>
-          <w:sz w:val="22"/>
-          <w:szCs w:val="22"/>
-          <w:shd w:val="clear" w:color="auto" w:fill="FFFFFF"/>
-        </w:rPr>
-        <w:t xml:space="preserve"> </w:t>
-      </w:r>
-      <w:r>
-        <w:rPr>
-          <w:rFonts w:ascii="Arial" w:hAnsi="Arial" w:cs="Arial"/>
-          <w:spacing w:val="-2"/>
-          <w:sz w:val="22"/>
-          <w:szCs w:val="22"/>
-          <w:shd w:val="clear" w:color="auto" w:fill="FFFFFF"/>
-        </w:rPr>
-        <w:br/>
-      </w:r>
-      <w:r>
-        <w:rPr>
-          <w:rFonts w:ascii="Arial" w:hAnsi="Arial" w:cs="Arial"/>
-          <w:spacing w:val="-2"/>
-          <w:sz w:val="22"/>
-          <w:szCs w:val="22"/>
-          <w:shd w:val="clear" w:color="auto" w:fill="FFFFFF"/>
-        </w:rPr>
-        <w:t xml:space="preserve">RF model for our dataset was used to compare the volume of global sales with the baseline predicted value of sales. Further analysis of correlation is highlighted within the </w:t>
-      </w:r>
-      <w:r>
-        <w:rPr>
-          <w:rFonts w:ascii="Arial" w:hAnsi="Arial" w:cs="Arial"/>
-          <w:color w:val="0400FF"/>
-          <w:spacing w:val="-2"/>
-          <w:sz w:val="22"/>
-          <w:szCs w:val="22"/>
-          <w:shd w:val="clear" w:color="auto" w:fill="FFFFFF"/>
-        </w:rPr>
-        <w:t>‘</w:t>
-      </w:r>
-      <w:hyperlink w:anchor="_7.3_RANDOM_FOREST" w:history="1">
-        <w:r>
-          <w:rPr>
-            <w:rStyle w:val="Hyperlink"/>
-            <w:rFonts w:ascii="Arial" w:hAnsi="Arial" w:cs="Arial"/>
-            <w:color w:val="0400FF"/>
-            <w:spacing w:val="-2"/>
-            <w:sz w:val="22"/>
-            <w:szCs w:val="22"/>
-            <w:shd w:val="clear" w:color="auto" w:fill="FFFFFF"/>
-          </w:rPr>
-          <w:t>Results’</w:t>
-        </w:r>
-      </w:hyperlink>
-      <w:r>
-        <w:rPr>
-          <w:rFonts w:ascii="Arial" w:hAnsi="Arial" w:cs="Arial"/>
-          <w:color w:val="0400FF"/>
-          <w:spacing w:val="-2"/>
-          <w:sz w:val="22"/>
-          <w:szCs w:val="22"/>
-          <w:shd w:val="clear" w:color="auto" w:fill="FFFFFF"/>
-        </w:rPr>
-        <w:t xml:space="preserve"> </w:t>
-      </w:r>
-      <w:r>
-        <w:rPr>
-          <w:rFonts w:ascii="Arial" w:hAnsi="Arial" w:cs="Arial"/>
-          <w:spacing w:val="-2"/>
-          <w:sz w:val="22"/>
-          <w:szCs w:val="22"/>
-          <w:shd w:val="clear" w:color="auto" w:fill="FFFFFF"/>
-        </w:rPr>
-        <w:t>section also compared with RMSE.</w:t>
-      </w:r>
-      <w:r>
-        <w:rPr>
-          <w:rFonts w:ascii="Arial" w:hAnsi="Arial" w:cs="Arial"/>
-          <w:spacing w:val="-2"/>
-          <w:sz w:val="22"/>
-          <w:szCs w:val="22"/>
-          <w:shd w:val="clear" w:color="auto" w:fill="FFFFFF"/>
-        </w:rPr>
-        <w:t xml:space="preserve"> Consequently, for a larger dataset it will reach a point whereby no matter how much this model is trained, the accuracy won’t change thus resulting in</w:t>
-      </w:r>
-      <w:r>
-        <w:rPr>
-          <w:rFonts w:ascii="Arial" w:hAnsi="Arial" w:cs="Arial"/>
-          <w:spacing w:val="-2"/>
-          <w:sz w:val="22"/>
-          <w:szCs w:val="22"/>
-          <w:shd w:val="clear" w:color="auto" w:fill="FFFFFF"/>
-        </w:rPr>
-        <w:t xml:space="preserve"> a model becoming unreliable. In our case increasing the video games range, would highlight some change for the predictive baseline of the model, however this change would not significantly reflect the specific output value. </w:t>
-      </w:r>
-      <w:r>
-        <w:rPr>
-          <w:rFonts w:ascii="Arial" w:hAnsi="Arial" w:cs="Arial"/>
-          <w:spacing w:val="-2"/>
-          <w:sz w:val="22"/>
-          <w:szCs w:val="22"/>
-          <w:shd w:val="clear" w:color="auto" w:fill="FFFFFF"/>
-        </w:rPr>
-        <w:t>Thus,</w:t>
-      </w:r>
-      <w:r>
-        <w:rPr>
-          <w:rFonts w:ascii="Arial" w:hAnsi="Arial" w:cs="Arial"/>
-          <w:spacing w:val="-2"/>
-          <w:sz w:val="22"/>
-          <w:szCs w:val="22"/>
-          <w:shd w:val="clear" w:color="auto" w:fill="FFFFFF"/>
-        </w:rPr>
-        <w:t xml:space="preserve"> only way around would be to model the dataset based on the top selling video games than entire video games catalogue.</w:t>
-      </w:r>
-      <w:r>
-        <w:rPr>
-          <w:rFonts w:ascii="Arial" w:hAnsi="Arial" w:cs="Arial"/>
-          <w:spacing w:val="-2"/>
-          <w:sz w:val="22"/>
-          <w:szCs w:val="22"/>
-          <w:shd w:val="clear" w:color="auto" w:fill="FFFFFF"/>
-        </w:rPr>
-        <w:t xml:space="preserve"> In comparison. </w:t>
-      </w:r>
-    </w:p>
-    <w:p>
-      <w:pPr>
-        <w:rPr>
-          <w:rFonts w:ascii="Arial" w:hAnsi="Arial" w:cs="Arial"/>
-          <w:spacing w:val="-2"/>
-          <w:sz w:val="22"/>
-          <w:szCs w:val="22"/>
-          <w:shd w:val="clear" w:color="auto" w:fill="FFFFFF"/>
-        </w:rPr>
-      </w:pPr>
-    </w:p>
-    <w:p>
-      <w:pPr>
-        <w:rPr>
-          <w:sz w:val="22"/>
-          <w:szCs w:val="22"/>
-        </w:rPr>
-      </w:pPr>
-      <w:r>
-        <w:rPr>
-          <w:rFonts w:ascii="Arial" w:hAnsi="Arial" w:cs="Arial"/>
-          <w:spacing w:val="-2"/>
-          <w:sz w:val="22"/>
-          <w:szCs w:val="22"/>
-          <w:shd w:val="clear" w:color="auto" w:fill="FFFFFF"/>
-        </w:rPr>
-        <w:t xml:space="preserve">Our aim was to investigate how </w:t>
-      </w:r>
-      <w:r>
-        <w:rPr>
-          <w:rFonts w:ascii="Arial" w:hAnsi="Arial" w:cs="Arial"/>
-          <w:spacing w:val="-2"/>
-          <w:sz w:val="22"/>
-          <w:szCs w:val="22"/>
-          <w:shd w:val="clear" w:color="auto" w:fill="FFFFFF"/>
-        </w:rPr>
-        <w:t xml:space="preserve">these models reflect the volume of global sales of video games differ based upon on the critic score. We expected both SVR and RF to perform much better than LR model however this was not the case as you can see from </w:t>
-      </w:r>
-      <w:r>
-        <w:rPr>
-          <w:rFonts w:ascii="Arial" w:hAnsi="Arial" w:cs="Arial"/>
-          <w:color w:val="0400FF"/>
-          <w:spacing w:val="-2"/>
-          <w:sz w:val="22"/>
-          <w:szCs w:val="22"/>
-          <w:shd w:val="clear" w:color="auto" w:fill="FFFFFF"/>
-        </w:rPr>
-        <w:t>‘</w:t>
+      <w:bookmarkStart w:id="9" w:name="_Toc59011556"/>
+      <w:r>
+        <w:rPr>
+          <w:rFonts w:ascii="Arial" w:hAnsi="Arial" w:cs="Arial"/>
+          <w:color w:val="000000"/>
+          <w:sz w:val="22"/>
+          <w:szCs w:val="22"/>
+        </w:rPr>
+        <w:t>A special form of decision tree algorithm which utilises multiple decision trees which are known as forest and glue them together to urge a more accurate and stable prediction. </w:t>
+      </w:r>
+    </w:p>
+    <w:p>
+      <w:r>
+        <w:rPr>
+          <w:rFonts w:ascii="Arial" w:hAnsi="Arial" w:cs="Arial"/>
+          <w:color w:val="000000"/>
+          <w:sz w:val="22"/>
+          <w:szCs w:val="22"/>
+        </w:rPr>
+        <w:t xml:space="preserve">The RF model for our dataset was used to compare the volume of global sales with the baseline predicted value of sales. Further analysis of correlation is highlighted within the ‘Results’ section also compared with RMSE. Consequently, for a larger dataset it will reach a point whereby no matter how much this model is trained, the accuracy won’t change thus resulting in a model becoming unreliable. In our case increasing the video games range would highlight some change for the predictive baseline of the model, however this change would not significantly reflect the specific output value. Thus, the only way around would be to model the dataset based on the top selling video games rather than the entire video games catalogue. In comparison. Our aim was to investigate how these models reflect the volume of global sales of video games differ based upon the critic score. We expected both SVR and RF to perform much better than LR models however this was not the case as you can see from the </w:t>
       </w:r>
       <w:hyperlink w:anchor="_RESULTS" w:history="1">
         <w:r>
           <w:rPr>
             <w:rStyle w:val="Hyperlink"/>
             <w:rFonts w:ascii="Arial" w:hAnsi="Arial" w:cs="Arial"/>
-            <w:color w:val="0400FF"/>
-            <w:spacing w:val="-2"/>
+            <w:color w:val="004DFF"/>
             <w:sz w:val="22"/>
             <w:szCs w:val="22"/>
-            <w:shd w:val="clear" w:color="auto" w:fill="FFFFFF"/>
           </w:rPr>
-          <w:t>Results’</w:t>
+          <w:t>‘Results’</w:t>
         </w:r>
       </w:hyperlink>
       <w:r>
         <w:rPr>
           <w:rFonts w:ascii="Arial" w:hAnsi="Arial" w:cs="Arial"/>
-          <w:color w:val="0400FF"/>
-          <w:spacing w:val="-2"/>
-          <w:sz w:val="22"/>
-          <w:szCs w:val="22"/>
-          <w:shd w:val="clear" w:color="auto" w:fill="FFFFFF"/>
-        </w:rPr>
-        <w:t xml:space="preserve"> </w:t>
-      </w:r>
-      <w:r>
-        <w:rPr>
-          <w:rFonts w:ascii="Arial" w:hAnsi="Arial" w:cs="Arial"/>
-          <w:spacing w:val="-2"/>
-          <w:sz w:val="22"/>
-          <w:szCs w:val="22"/>
-          <w:shd w:val="clear" w:color="auto" w:fill="FFFFFF"/>
-        </w:rPr>
-        <w:t>section. RMSE coefficient that is used highlights LR model reflects a stronger correlation between ‘Global Sales’ and ‘Critic Score’.</w:t>
-      </w:r>
-    </w:p>
+          <w:color w:val="000000"/>
+          <w:sz w:val="22"/>
+          <w:szCs w:val="22"/>
+        </w:rPr>
+        <w:t xml:space="preserve"> section. The RMSE coefficient that is used highlights the LR model reflects a stronger correlation between ‘Global Sales’ and ‘Critic Score’.</w:t>
+      </w:r>
+    </w:p>
+    <w:p/>
     <w:p>
       <w:pPr>
         <w:pStyle w:val="Heading1"/>
@@ -7123,7 +6896,6 @@
           <w:szCs w:val="34"/>
         </w:rPr>
       </w:pPr>
-      <w:bookmarkStart w:id="9" w:name="_Toc59011556"/>
       <w:r>
         <w:rPr>
           <w:rFonts w:ascii="Arial" w:eastAsia="Times New Roman" w:hAnsi="Arial" w:cs="Arial"/>
@@ -7141,6 +6913,7 @@
     <w:p>
       <w:pPr>
         <w:pStyle w:val="NormalWeb"/>
+        <w:spacing w:after="0" w:afterAutospacing="0"/>
       </w:pPr>
       <w:r>
         <w:rPr>
@@ -7172,7 +6945,25 @@
           <w:sz w:val="22"/>
           <w:szCs w:val="22"/>
         </w:rPr>
-        <w:t xml:space="preserve">l had been split up from the original dataset and placed into their individual CSV files i.e. for Random Forest </w:t>
+        <w:t xml:space="preserve">l had been split up from the original dataset and placed into their individual CSV files </w:t>
+      </w:r>
+      <w:proofErr w:type="gramStart"/>
+      <w:r>
+        <w:rPr>
+          <w:rFonts w:ascii="ArialMT" w:hAnsi="ArialMT"/>
+          <w:sz w:val="22"/>
+          <w:szCs w:val="22"/>
+        </w:rPr>
+        <w:t>i.e.</w:t>
+      </w:r>
+      <w:proofErr w:type="gramEnd"/>
+      <w:r>
+        <w:rPr>
+          <w:rFonts w:ascii="ArialMT" w:hAnsi="ArialMT"/>
+          <w:sz w:val="22"/>
+          <w:szCs w:val="22"/>
+        </w:rPr>
+        <w:t xml:space="preserve"> for Random Forest </w:t>
       </w:r>
       <w:r>
         <w:rPr>
@@ -7232,31 +7023,7 @@
           <w:sz w:val="22"/>
           <w:szCs w:val="22"/>
         </w:rPr>
-        <w:t>‘sklearn. model</w:t>
-      </w:r>
-      <w:r>
-        <w:rPr>
-          <w:rFonts w:ascii="ArialMT" w:hAnsi="ArialMT"/>
-          <w:b/>
-          <w:bCs/>
-          <w:i/>
-          <w:iCs/>
-          <w:sz w:val="22"/>
-          <w:szCs w:val="22"/>
-        </w:rPr>
-        <w:t>_selection import train_test_split</w:t>
-      </w:r>
-      <w:r>
-        <w:rPr>
-          <w:rFonts w:ascii="ArialMT" w:hAnsi="ArialMT"/>
-          <w:b/>
-          <w:bCs/>
-          <w:i/>
-          <w:iCs/>
-          <w:sz w:val="22"/>
-          <w:szCs w:val="22"/>
-        </w:rPr>
-        <w:t>’</w:t>
+        <w:t>‘sklearn. model_selection import train_test_split’</w:t>
       </w:r>
       <w:r>
         <w:rPr>
@@ -7615,9 +7382,9 @@
           <w:szCs w:val="34"/>
         </w:rPr>
       </w:pPr>
-      <w:bookmarkStart w:id="11" w:name="_Toc59011558"/>
-      <w:bookmarkStart w:id="12" w:name="_RESULTS"/>
-      <w:bookmarkEnd w:id="12"/>
+      <w:bookmarkStart w:id="11" w:name="_RESULTS"/>
+      <w:bookmarkStart w:id="12" w:name="_Toc59011558"/>
+      <w:bookmarkEnd w:id="11"/>
       <w:r>
         <w:rPr>
           <w:rFonts w:ascii="Arial" w:eastAsia="Times New Roman" w:hAnsi="Arial" w:cs="Arial"/>
@@ -7629,7 +7396,7 @@
         </w:rPr>
         <w:t>RESULTS</w:t>
       </w:r>
-      <w:bookmarkEnd w:id="11"/>
+      <w:bookmarkEnd w:id="12"/>
     </w:p>
     <w:p>
       <w:pPr>
@@ -7641,9 +7408,9 @@
           <w:szCs w:val="40"/>
         </w:rPr>
       </w:pPr>
-      <w:bookmarkStart w:id="13" w:name="_Toc59011559"/>
-      <w:bookmarkStart w:id="14" w:name="_7.1_LINEAR_REGRESSION"/>
-      <w:bookmarkEnd w:id="14"/>
+      <w:bookmarkStart w:id="13" w:name="_7.1_LINEAR_REGRESSION"/>
+      <w:bookmarkStart w:id="14" w:name="_Toc59011559"/>
+      <w:bookmarkEnd w:id="13"/>
       <w:r>
         <w:rPr>
           <w:rFonts w:ascii="Arial" w:eastAsia="Times New Roman" w:hAnsi="Arial" w:cs="Arial"/>
@@ -7653,7 +7420,7 @@
         </w:rPr>
         <w:t>7.1 LINEAR REGRESSION</w:t>
       </w:r>
-      <w:bookmarkEnd w:id="13"/>
+      <w:bookmarkEnd w:id="14"/>
     </w:p>
     <w:p>
       <w:pPr>
@@ -7672,9 +7439,9 @@
           <w:szCs w:val="40"/>
         </w:rPr>
       </w:pPr>
-      <w:bookmarkStart w:id="15" w:name="_Toc59011560"/>
-      <w:bookmarkStart w:id="16" w:name="_7.2_SUPPORT_VECTOR"/>
-      <w:bookmarkEnd w:id="16"/>
+      <w:bookmarkStart w:id="15" w:name="_7.2_SUPPORT_VECTOR"/>
+      <w:bookmarkStart w:id="16" w:name="_Toc59011560"/>
+      <w:bookmarkEnd w:id="15"/>
       <w:r>
         <w:rPr>
           <w:rFonts w:ascii="Arial" w:eastAsia="Times New Roman" w:hAnsi="Arial" w:cs="Arial"/>
@@ -7684,7 +7451,7 @@
         </w:rPr>
         <w:t>7.2 SUPPORT VECTOR MACHINES</w:t>
       </w:r>
-      <w:bookmarkEnd w:id="15"/>
+      <w:bookmarkEnd w:id="16"/>
     </w:p>
     <w:p>
       <w:pPr>
@@ -7703,9 +7470,9 @@
           <w:szCs w:val="40"/>
         </w:rPr>
       </w:pPr>
-      <w:bookmarkStart w:id="17" w:name="_Toc59011561"/>
-      <w:bookmarkStart w:id="18" w:name="_7.3_RANDOM_FOREST"/>
-      <w:bookmarkEnd w:id="18"/>
+      <w:bookmarkStart w:id="17" w:name="_7.3_RANDOM_FOREST"/>
+      <w:bookmarkStart w:id="18" w:name="_Toc59011561"/>
+      <w:bookmarkEnd w:id="17"/>
       <w:r>
         <w:rPr>
           <w:rFonts w:ascii="Arial" w:eastAsia="Times New Roman" w:hAnsi="Arial" w:cs="Arial"/>
@@ -7715,7 +7482,7 @@
         </w:rPr>
         <w:t>7.3 RANDOM FOREST REGRESSION</w:t>
       </w:r>
-      <w:bookmarkEnd w:id="17"/>
+      <w:bookmarkEnd w:id="18"/>
     </w:p>
     <w:p>
       <w:pPr>

</xml_diff>

<commit_message>
Format Of Section 8 and Edit.
</commit_message>
<xml_diff>
--- a/IntroToAI_Coursework_v2.1_KSM.docx
+++ b/IntroToAI_Coursework_v2.1_KSM.docx
@@ -7138,230 +7138,47 @@
           <w:rFonts w:ascii="Arial" w:hAnsi="Arial" w:cs="Arial"/>
         </w:rPr>
       </w:pPr>
-    </w:p>
-    <w:p>
-      <w:pPr>
-        <w:rPr>
-          <w:rFonts w:ascii="Arial" w:hAnsi="Arial" w:cs="Arial"/>
-        </w:rPr>
-      </w:pPr>
-    </w:p>
-    <w:p>
-      <w:pPr>
-        <w:rPr>
-          <w:rFonts w:ascii="Arial" w:hAnsi="Arial" w:cs="Arial"/>
-        </w:rPr>
-      </w:pPr>
-    </w:p>
-    <w:p>
-      <w:pPr>
-        <w:rPr>
-          <w:rFonts w:ascii="Arial" w:hAnsi="Arial" w:cs="Arial"/>
-        </w:rPr>
-      </w:pPr>
-    </w:p>
-    <w:p>
-      <w:pPr>
-        <w:rPr>
-          <w:rFonts w:ascii="Arial" w:hAnsi="Arial" w:cs="Arial"/>
-        </w:rPr>
-      </w:pPr>
-    </w:p>
-    <w:p>
-      <w:pPr>
-        <w:rPr>
-          <w:rFonts w:ascii="Arial" w:hAnsi="Arial" w:cs="Arial"/>
-        </w:rPr>
-      </w:pPr>
-    </w:p>
-    <w:p>
-      <w:pPr>
-        <w:rPr>
-          <w:rFonts w:ascii="Arial" w:hAnsi="Arial" w:cs="Arial"/>
-        </w:rPr>
-      </w:pPr>
-    </w:p>
-    <w:p>
-      <w:pPr>
-        <w:rPr>
-          <w:rFonts w:ascii="Arial" w:hAnsi="Arial" w:cs="Arial"/>
-        </w:rPr>
-      </w:pPr>
-    </w:p>
-    <w:p>
-      <w:pPr>
-        <w:rPr>
-          <w:rFonts w:ascii="Arial" w:hAnsi="Arial" w:cs="Arial"/>
-        </w:rPr>
-      </w:pPr>
-    </w:p>
-    <w:p>
-      <w:pPr>
-        <w:rPr>
-          <w:rFonts w:ascii="Arial" w:hAnsi="Arial" w:cs="Arial"/>
-        </w:rPr>
-      </w:pPr>
-    </w:p>
-    <w:p>
-      <w:pPr>
-        <w:rPr>
-          <w:rFonts w:ascii="Arial" w:hAnsi="Arial" w:cs="Arial"/>
-        </w:rPr>
-      </w:pPr>
-    </w:p>
-    <w:p>
-      <w:pPr>
-        <w:rPr>
-          <w:rFonts w:ascii="Arial" w:hAnsi="Arial" w:cs="Arial"/>
-        </w:rPr>
-      </w:pPr>
-    </w:p>
-    <w:p>
-      <w:pPr>
-        <w:rPr>
-          <w:rFonts w:ascii="Arial" w:hAnsi="Arial" w:cs="Arial"/>
-        </w:rPr>
-      </w:pPr>
-    </w:p>
-    <w:p>
-      <w:pPr>
-        <w:rPr>
-          <w:rFonts w:ascii="Arial" w:hAnsi="Arial" w:cs="Arial"/>
-        </w:rPr>
-      </w:pPr>
-    </w:p>
-    <w:p>
-      <w:pPr>
-        <w:rPr>
-          <w:rFonts w:ascii="Arial" w:hAnsi="Arial" w:cs="Arial"/>
-        </w:rPr>
-      </w:pPr>
-    </w:p>
-    <w:p>
-      <w:pPr>
-        <w:rPr>
-          <w:rFonts w:ascii="Arial" w:hAnsi="Arial" w:cs="Arial"/>
-        </w:rPr>
-      </w:pPr>
-    </w:p>
-    <w:p>
-      <w:pPr>
-        <w:rPr>
-          <w:rFonts w:ascii="Arial" w:hAnsi="Arial" w:cs="Arial"/>
-        </w:rPr>
-      </w:pPr>
-    </w:p>
-    <w:p>
-      <w:pPr>
-        <w:rPr>
-          <w:rFonts w:ascii="Arial" w:hAnsi="Arial" w:cs="Arial"/>
-        </w:rPr>
-      </w:pPr>
-    </w:p>
-    <w:p>
-      <w:pPr>
-        <w:rPr>
-          <w:rFonts w:ascii="Arial" w:hAnsi="Arial" w:cs="Arial"/>
-        </w:rPr>
-      </w:pPr>
-    </w:p>
-    <w:p>
-      <w:pPr>
-        <w:rPr>
-          <w:rFonts w:ascii="Arial" w:hAnsi="Arial" w:cs="Arial"/>
-        </w:rPr>
-      </w:pPr>
-    </w:p>
-    <w:p>
-      <w:pPr>
-        <w:rPr>
-          <w:rFonts w:ascii="Arial" w:hAnsi="Arial" w:cs="Arial"/>
-        </w:rPr>
-      </w:pPr>
-    </w:p>
-    <w:p>
-      <w:pPr>
-        <w:rPr>
-          <w:rFonts w:ascii="Arial" w:hAnsi="Arial" w:cs="Arial"/>
-        </w:rPr>
-      </w:pPr>
-    </w:p>
-    <w:p>
-      <w:pPr>
-        <w:rPr>
-          <w:rFonts w:ascii="Arial" w:hAnsi="Arial" w:cs="Arial"/>
-        </w:rPr>
-      </w:pPr>
-    </w:p>
-    <w:p>
-      <w:pPr>
-        <w:rPr>
-          <w:rFonts w:ascii="Arial" w:hAnsi="Arial" w:cs="Arial"/>
-        </w:rPr>
-      </w:pPr>
-    </w:p>
-    <w:p>
-      <w:pPr>
-        <w:rPr>
-          <w:rFonts w:ascii="Arial" w:hAnsi="Arial" w:cs="Arial"/>
-        </w:rPr>
-      </w:pPr>
-    </w:p>
-    <w:p>
-      <w:pPr>
-        <w:rPr>
-          <w:rFonts w:ascii="Arial" w:hAnsi="Arial" w:cs="Arial"/>
-        </w:rPr>
-      </w:pPr>
-    </w:p>
-    <w:p>
-      <w:pPr>
-        <w:rPr>
-          <w:rFonts w:ascii="Arial" w:hAnsi="Arial" w:cs="Arial"/>
-        </w:rPr>
-      </w:pPr>
-    </w:p>
-    <w:p>
-      <w:pPr>
-        <w:rPr>
-          <w:rFonts w:ascii="Arial" w:hAnsi="Arial" w:cs="Arial"/>
-        </w:rPr>
-      </w:pPr>
-    </w:p>
-    <w:p>
-      <w:pPr>
-        <w:rPr>
-          <w:rFonts w:ascii="Arial" w:hAnsi="Arial" w:cs="Arial"/>
-        </w:rPr>
-      </w:pPr>
-    </w:p>
-    <w:p>
-      <w:pPr>
-        <w:rPr>
-          <w:rFonts w:ascii="Arial" w:hAnsi="Arial" w:cs="Arial"/>
-        </w:rPr>
-      </w:pPr>
-    </w:p>
-    <w:p>
-      <w:pPr>
-        <w:rPr>
-          <w:rFonts w:ascii="Arial" w:hAnsi="Arial" w:cs="Arial"/>
-        </w:rPr>
-      </w:pPr>
-    </w:p>
-    <w:p>
-      <w:pPr>
-        <w:rPr>
-          <w:rFonts w:ascii="Arial" w:hAnsi="Arial" w:cs="Arial"/>
-        </w:rPr>
-      </w:pPr>
-    </w:p>
-    <w:p>
-      <w:pPr>
-        <w:rPr>
-          <w:rFonts w:ascii="Arial" w:hAnsi="Arial" w:cs="Arial"/>
-        </w:rPr>
-      </w:pPr>
+      <w:r>
+        <w:rPr>
+          <w:rFonts w:ascii="Arial" w:hAnsi="Arial" w:cs="Arial"/>
+          <w:color w:val="000000"/>
+          <w:sz w:val="22"/>
+          <w:szCs w:val="22"/>
+        </w:rPr>
+        <w:t xml:space="preserve">Each model will be evaluated using the RMSE value. For a model to be accurate and strong at predicting future data, we say that the RMSE value should be roughly 10% or less than the MSE value. For us to calculate these values we import the </w:t>
+      </w:r>
+      <w:proofErr w:type="spellStart"/>
+      <w:r>
+        <w:rPr>
+          <w:rFonts w:ascii="Arial" w:hAnsi="Arial" w:cs="Arial"/>
+          <w:color w:val="000000"/>
+          <w:sz w:val="22"/>
+          <w:szCs w:val="22"/>
+        </w:rPr>
+        <w:t>sklearn</w:t>
+      </w:r>
+      <w:proofErr w:type="spellEnd"/>
+      <w:r>
+        <w:rPr>
+          <w:rFonts w:ascii="Arial" w:hAnsi="Arial" w:cs="Arial"/>
+          <w:color w:val="000000"/>
+          <w:sz w:val="22"/>
+          <w:szCs w:val="22"/>
+        </w:rPr>
+        <w:t xml:space="preserve"> metrics library to use algorithms that calculate the MSE and RMSE. 1 of the reasons why we use RMSE over MSE value is due to it being an absolute measure of fit. This then gives us an idea of errors in actual sales. This is backed up by a report about Assessing the fit of regression model which states that “</w:t>
+      </w:r>
+      <w:r>
+        <w:rPr>
+          <w:rFonts w:ascii="Arial" w:hAnsi="Arial" w:cs="Arial"/>
+          <w:i/>
+          <w:iCs/>
+          <w:color w:val="333333"/>
+          <w:sz w:val="22"/>
+          <w:szCs w:val="22"/>
+          <w:shd w:val="clear" w:color="auto" w:fill="FFFFFF"/>
+        </w:rPr>
+        <w:t>RMSE is a good measure of how accurately the model predicts the response, and it is the most important criterion for fit if the main purpose of the model is prediction.” Taken from “theanalysisfactor.com/Assessing-the-fit-of-regression-models”.</w:t>
+      </w:r>
     </w:p>
     <w:p>
       <w:pPr>
@@ -7423,11 +7240,331 @@
       <w:bookmarkEnd w:id="14"/>
     </w:p>
     <w:p>
-      <w:pPr>
-        <w:rPr>
-          <w:rFonts w:ascii="Arial" w:hAnsi="Arial" w:cs="Arial"/>
-        </w:rPr>
-      </w:pPr>
+      <w:r>
+        <w:rPr>
+          <w:rFonts w:ascii="Arial" w:hAnsi="Arial" w:cs="Arial"/>
+          <w:color w:val="000000"/>
+          <w:sz w:val="22"/>
+          <w:szCs w:val="22"/>
+        </w:rPr>
+        <w:t>For our dataset, we decided on the 2 variables based on the heat map in the above sections showing which 2 variables have the highest correlation coefficient. As a result, we had Global sales as our dependent variable which was paired with Critic Score as these 2 had the highest relationship after we disregarded other region sales and other variables that we felt weren’t necessary for us to predict future sales. </w:t>
+      </w:r>
+    </w:p>
+    <w:p/>
+    <w:p>
+      <w:r>
+        <w:rPr>
+          <w:rFonts w:ascii="Arial" w:hAnsi="Arial" w:cs="Arial"/>
+          <w:color w:val="000000"/>
+          <w:sz w:val="22"/>
+          <w:szCs w:val="22"/>
+        </w:rPr>
+        <w:t xml:space="preserve">After splitting the data into 80% training and 20% testing, we used Linear Regression function and fit the </w:t>
+      </w:r>
+      <w:proofErr w:type="spellStart"/>
+      <w:r>
+        <w:rPr>
+          <w:rFonts w:ascii="Arial" w:hAnsi="Arial" w:cs="Arial"/>
+          <w:color w:val="000000"/>
+          <w:sz w:val="22"/>
+          <w:szCs w:val="22"/>
+        </w:rPr>
+        <w:t>X_Train</w:t>
+      </w:r>
+      <w:proofErr w:type="spellEnd"/>
+      <w:r>
+        <w:rPr>
+          <w:rFonts w:ascii="Arial" w:hAnsi="Arial" w:cs="Arial"/>
+          <w:color w:val="000000"/>
+          <w:sz w:val="22"/>
+          <w:szCs w:val="22"/>
+        </w:rPr>
+        <w:t xml:space="preserve"> and </w:t>
+      </w:r>
+      <w:proofErr w:type="spellStart"/>
+      <w:r>
+        <w:rPr>
+          <w:rFonts w:ascii="Arial" w:hAnsi="Arial" w:cs="Arial"/>
+          <w:color w:val="000000"/>
+          <w:sz w:val="22"/>
+          <w:szCs w:val="22"/>
+        </w:rPr>
+        <w:t>y_train</w:t>
+      </w:r>
+      <w:proofErr w:type="spellEnd"/>
+      <w:r>
+        <w:rPr>
+          <w:rFonts w:ascii="Arial" w:hAnsi="Arial" w:cs="Arial"/>
+          <w:color w:val="000000"/>
+          <w:sz w:val="22"/>
+          <w:szCs w:val="22"/>
+        </w:rPr>
+        <w:t xml:space="preserve"> and plotted the data and included a red line to show the line of best fit. As you can see in </w:t>
+      </w:r>
+      <w:r>
+        <w:rPr>
+          <w:rFonts w:ascii="Arial" w:hAnsi="Arial" w:cs="Arial"/>
+          <w:color w:val="000000"/>
+          <w:sz w:val="22"/>
+          <w:szCs w:val="22"/>
+        </w:rPr>
+        <w:t>‘</w:t>
+      </w:r>
+      <w:r>
+        <w:rPr>
+          <w:rFonts w:ascii="Arial" w:hAnsi="Arial" w:cs="Arial"/>
+          <w:color w:val="000000"/>
+          <w:sz w:val="22"/>
+          <w:szCs w:val="22"/>
+        </w:rPr>
+        <w:t xml:space="preserve">Fig </w:t>
+      </w:r>
+      <w:r>
+        <w:rPr>
+          <w:rFonts w:ascii="Arial" w:hAnsi="Arial" w:cs="Arial"/>
+          <w:color w:val="000000"/>
+          <w:sz w:val="22"/>
+          <w:szCs w:val="22"/>
+        </w:rPr>
+        <w:t>3’</w:t>
+      </w:r>
+      <w:r>
+        <w:rPr>
+          <w:rFonts w:ascii="Arial" w:hAnsi="Arial" w:cs="Arial"/>
+          <w:color w:val="000000"/>
+          <w:sz w:val="22"/>
+          <w:szCs w:val="22"/>
+        </w:rPr>
+        <w:t xml:space="preserve"> the line is sloping upwards meaning that there is a positive correlation between the 2 variables as when Critic Score increases, Global Sales also increases.</w:t>
+      </w:r>
+    </w:p>
+    <w:p>
+      <w:pPr>
+        <w:rPr>
+          <w:rFonts w:ascii="Arial" w:hAnsi="Arial" w:cs="Arial"/>
+        </w:rPr>
+      </w:pPr>
+      <w:r>
+        <w:rPr>
+          <w:rFonts w:ascii="Arial" w:hAnsi="Arial" w:cs="Arial"/>
+          <w:noProof/>
+          <w:color w:val="000000"/>
+          <w:sz w:val="22"/>
+          <w:szCs w:val="22"/>
+        </w:rPr>
+        <mc:AlternateContent>
+          <mc:Choice Requires="wps">
+            <w:drawing>
+              <wp:anchor distT="0" distB="0" distL="114300" distR="114300" simplePos="0" relativeHeight="251670528" behindDoc="0" locked="0" layoutInCell="1" allowOverlap="1" wp14:anchorId="7AF88B4E" wp14:editId="3CB0F59F">
+                <wp:simplePos x="0" y="0"/>
+                <wp:positionH relativeFrom="column">
+                  <wp:posOffset>254000</wp:posOffset>
+                </wp:positionH>
+                <wp:positionV relativeFrom="paragraph">
+                  <wp:posOffset>50800</wp:posOffset>
+                </wp:positionV>
+                <wp:extent cx="1657350" cy="381000"/>
+                <wp:effectExtent l="0" t="0" r="19050" b="12700"/>
+                <wp:wrapNone/>
+                <wp:docPr id="13" name="Text Box 13"/>
+                <wp:cNvGraphicFramePr/>
+                <a:graphic xmlns:a="http://schemas.openxmlformats.org/drawingml/2006/main">
+                  <a:graphicData uri="http://schemas.microsoft.com/office/word/2010/wordprocessingShape">
+                    <wps:wsp>
+                      <wps:cNvSpPr txBox="1"/>
+                      <wps:spPr>
+                        <a:xfrm>
+                          <a:off x="0" y="0"/>
+                          <a:ext cx="1657350" cy="381000"/>
+                        </a:xfrm>
+                        <a:prstGeom prst="rect">
+                          <a:avLst/>
+                        </a:prstGeom>
+                        <a:solidFill>
+                          <a:schemeClr val="lt1"/>
+                        </a:solidFill>
+                        <a:ln w="6350">
+                          <a:solidFill>
+                            <a:prstClr val="black"/>
+                          </a:solidFill>
+                        </a:ln>
+                      </wps:spPr>
+                      <wps:txbx>
+                        <w:txbxContent>
+                          <w:p>
+                            <w:pPr>
+                              <w:rPr>
+                                <w:rFonts w:ascii="Arial" w:hAnsi="Arial" w:cs="Arial"/>
+                                <w:sz w:val="18"/>
+                                <w:szCs w:val="18"/>
+                              </w:rPr>
+                            </w:pPr>
+                            <w:r>
+                              <w:rPr>
+                                <w:rFonts w:ascii="Arial" w:hAnsi="Arial" w:cs="Arial"/>
+                                <w:sz w:val="18"/>
+                                <w:szCs w:val="18"/>
+                              </w:rPr>
+                              <w:t xml:space="preserve">Fig </w:t>
+                            </w:r>
+                            <w:r>
+                              <w:rPr>
+                                <w:rFonts w:ascii="Arial" w:hAnsi="Arial" w:cs="Arial"/>
+                                <w:sz w:val="18"/>
+                                <w:szCs w:val="18"/>
+                              </w:rPr>
+                              <w:t>3</w:t>
+                            </w:r>
+                            <w:r>
+                              <w:rPr>
+                                <w:rFonts w:ascii="Arial" w:hAnsi="Arial" w:cs="Arial"/>
+                                <w:sz w:val="18"/>
+                                <w:szCs w:val="18"/>
+                              </w:rPr>
+                              <w:t xml:space="preserve">: </w:t>
+                            </w:r>
+                            <w:r>
+                              <w:rPr>
+                                <w:rFonts w:ascii="Arial" w:hAnsi="Arial" w:cs="Arial"/>
+                                <w:sz w:val="18"/>
+                                <w:szCs w:val="18"/>
+                              </w:rPr>
+                              <w:t xml:space="preserve"> Graph with data plotted and line of best fit.</w:t>
+                            </w:r>
+                          </w:p>
+                        </w:txbxContent>
+                      </wps:txbx>
+                      <wps:bodyPr rot="0" spcFirstLastPara="0" vertOverflow="overflow" horzOverflow="overflow" vert="horz" wrap="square" lIns="91440" tIns="45720" rIns="91440" bIns="45720" numCol="1" spcCol="0" rtlCol="0" fromWordArt="0" anchor="t" anchorCtr="0" forceAA="0" compatLnSpc="1">
+                        <a:prstTxWarp prst="textNoShape">
+                          <a:avLst/>
+                        </a:prstTxWarp>
+                        <a:noAutofit/>
+                      </wps:bodyPr>
+                    </wps:wsp>
+                  </a:graphicData>
+                </a:graphic>
+                <wp14:sizeRelH relativeFrom="margin">
+                  <wp14:pctWidth>0</wp14:pctWidth>
+                </wp14:sizeRelH>
+                <wp14:sizeRelV relativeFrom="margin">
+                  <wp14:pctHeight>0</wp14:pctHeight>
+                </wp14:sizeRelV>
+              </wp:anchor>
+            </w:drawing>
+          </mc:Choice>
+          <mc:Fallback>
+            <w:pict>
+              <v:shape w14:anchorId="7AF88B4E" id="Text Box 13" o:spid="_x0000_s1034" type="#_x0000_t202" style="position:absolute;margin-left:20pt;margin-top:4pt;width:130.5pt;height:30pt;z-index:251670528;visibility:visible;mso-wrap-style:square;mso-width-percent:0;mso-height-percent:0;mso-wrap-distance-left:9pt;mso-wrap-distance-top:0;mso-wrap-distance-right:9pt;mso-wrap-distance-bottom:0;mso-position-horizontal:absolute;mso-position-horizontal-relative:text;mso-position-vertical:absolute;mso-position-vertical-relative:text;mso-width-percent:0;mso-height-percent:0;mso-width-relative:margin;mso-height-relative:margin;v-text-anchor:top" o:gfxdata="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" fillcolor="white [3201]" strokeweight=".5pt">
+                <v:textbox>
+                  <w:txbxContent>
+                    <w:p>
+                      <w:pPr>
+                        <w:rPr>
+                          <w:rFonts w:ascii="Arial" w:hAnsi="Arial" w:cs="Arial"/>
+                          <w:sz w:val="18"/>
+                          <w:szCs w:val="18"/>
+                        </w:rPr>
+                      </w:pPr>
+                      <w:r>
+                        <w:rPr>
+                          <w:rFonts w:ascii="Arial" w:hAnsi="Arial" w:cs="Arial"/>
+                          <w:sz w:val="18"/>
+                          <w:szCs w:val="18"/>
+                        </w:rPr>
+                        <w:t xml:space="preserve">Fig </w:t>
+                      </w:r>
+                      <w:r>
+                        <w:rPr>
+                          <w:rFonts w:ascii="Arial" w:hAnsi="Arial" w:cs="Arial"/>
+                          <w:sz w:val="18"/>
+                          <w:szCs w:val="18"/>
+                        </w:rPr>
+                        <w:t>3</w:t>
+                      </w:r>
+                      <w:r>
+                        <w:rPr>
+                          <w:rFonts w:ascii="Arial" w:hAnsi="Arial" w:cs="Arial"/>
+                          <w:sz w:val="18"/>
+                          <w:szCs w:val="18"/>
+                        </w:rPr>
+                        <w:t xml:space="preserve">: </w:t>
+                      </w:r>
+                      <w:r>
+                        <w:rPr>
+                          <w:rFonts w:ascii="Arial" w:hAnsi="Arial" w:cs="Arial"/>
+                          <w:sz w:val="18"/>
+                          <w:szCs w:val="18"/>
+                        </w:rPr>
+                        <w:t xml:space="preserve"> Graph with data plotted and line of best fit.</w:t>
+                      </w:r>
+                    </w:p>
+                  </w:txbxContent>
+                </v:textbox>
+              </v:shape>
+            </w:pict>
+          </mc:Fallback>
+        </mc:AlternateContent>
+      </w:r>
+      <w:r>
+        <w:rPr>
+          <w:rFonts w:ascii="Arial" w:hAnsi="Arial" w:cs="Arial"/>
+          <w:noProof/>
+          <w:color w:val="000000"/>
+          <w:sz w:val="22"/>
+          <w:szCs w:val="22"/>
+          <w:bdr w:val="none" w:sz="0" w:space="0" w:color="auto" w:frame="1"/>
+        </w:rPr>
+        <w:drawing>
+          <wp:inline distT="0" distB="0" distL="0" distR="0" wp14:anchorId="7EEA494E" wp14:editId="2805E66B">
+            <wp:extent cx="4119300" cy="1821600"/>
+            <wp:effectExtent l="12700" t="12700" r="8255" b="7620"/>
+            <wp:docPr id="10" name="Picture 10" descr="Chart, scatter chart&#10;&#10;Description automatically generated"/>
+            <wp:cNvGraphicFramePr>
+              <a:graphicFrameLocks xmlns:a="http://schemas.openxmlformats.org/drawingml/2006/main" noChangeAspect="1"/>
+            </wp:cNvGraphicFramePr>
+            <a:graphic xmlns:a="http://schemas.openxmlformats.org/drawingml/2006/main">
+              <a:graphicData uri="http://schemas.openxmlformats.org/drawingml/2006/picture">
+                <pic:pic xmlns:pic="http://schemas.openxmlformats.org/drawingml/2006/picture">
+                  <pic:nvPicPr>
+                    <pic:cNvPr id="10" name="Picture 10" descr="Chart, scatter chart&#10;&#10;Description automatically generated"/>
+                    <pic:cNvPicPr>
+                      <a:picLocks noChangeAspect="1" noChangeArrowheads="1"/>
+                    </pic:cNvPicPr>
+                  </pic:nvPicPr>
+                  <pic:blipFill>
+                    <a:blip r:embed="rId14">
+                      <a:extLst>
+                        <a:ext uri="{28A0092B-C50C-407E-A947-70E740481C1C}">
+                          <a14:useLocalDpi xmlns:a14="http://schemas.microsoft.com/office/drawing/2010/main" val="0"/>
+                        </a:ext>
+                      </a:extLst>
+                    </a:blip>
+                    <a:srcRect/>
+                    <a:stretch>
+                      <a:fillRect/>
+                    </a:stretch>
+                  </pic:blipFill>
+                  <pic:spPr bwMode="auto">
+                    <a:xfrm>
+                      <a:off x="0" y="0"/>
+                      <a:ext cx="4119300" cy="1821600"/>
+                    </a:xfrm>
+                    <a:prstGeom prst="rect">
+                      <a:avLst/>
+                    </a:prstGeom>
+                    <a:noFill/>
+                    <a:ln>
+                      <a:solidFill>
+                        <a:schemeClr val="tx1"/>
+                      </a:solidFill>
+                    </a:ln>
+                  </pic:spPr>
+                </pic:pic>
+              </a:graphicData>
+            </a:graphic>
+          </wp:inline>
+        </w:drawing>
+      </w:r>
     </w:p>
     <w:p>
       <w:pPr>
@@ -7449,6 +7586,7 @@
           <w:sz w:val="28"/>
           <w:szCs w:val="28"/>
         </w:rPr>
+        <w:lastRenderedPageBreak/>
         <w:t>7.2 SUPPORT VECTOR MACHINES</w:t>
       </w:r>
       <w:bookmarkEnd w:id="16"/>

</xml_diff>

<commit_message>
Reformted entire coursework into new doc.
</commit_message>
<xml_diff>
--- a/IntroToAI_Coursework_v2.1_KSM.docx
+++ b/IntroToAI_Coursework_v2.1_KSM.docx
@@ -938,7 +938,7 @@
               <w:tab w:val="right" w:leader="dot" w:pos="9016"/>
             </w:tabs>
             <w:rPr>
-              <w:rFonts w:asciiTheme="minorHAnsi" w:eastAsiaTheme="minorEastAsia" w:hAnsiTheme="minorHAnsi" w:cstheme="minorBidi"/>
+              <w:rFonts w:ascii="Arial" w:eastAsiaTheme="minorEastAsia" w:hAnsi="Arial" w:cs="Arial"/>
               <w:b w:val="0"/>
               <w:bCs w:val="0"/>
               <w:i w:val="0"/>
@@ -970,7 +970,7 @@
             </w:rPr>
             <w:fldChar w:fldCharType="separate"/>
           </w:r>
-          <w:hyperlink w:anchor="_Toc59572576" w:history="1">
+          <w:hyperlink w:anchor="_Toc59572624" w:history="1">
             <w:r>
               <w:rPr>
                 <w:rStyle w:val="Hyperlink"/>
@@ -981,7 +981,7 @@
             </w:r>
             <w:r>
               <w:rPr>
-                <w:rFonts w:asciiTheme="minorHAnsi" w:eastAsiaTheme="minorEastAsia" w:hAnsiTheme="minorHAnsi" w:cstheme="minorBidi"/>
+                <w:rFonts w:ascii="Arial" w:eastAsiaTheme="minorEastAsia" w:hAnsi="Arial" w:cs="Arial"/>
                 <w:b w:val="0"/>
                 <w:bCs w:val="0"/>
                 <w:i w:val="0"/>
@@ -1000,6 +1000,7 @@
             </w:r>
             <w:r>
               <w:rPr>
+                <w:rFonts w:ascii="Arial" w:hAnsi="Arial" w:cs="Arial"/>
                 <w:noProof/>
                 <w:webHidden/>
               </w:rPr>
@@ -1007,6 +1008,7 @@
             </w:r>
             <w:r>
               <w:rPr>
+                <w:rFonts w:ascii="Arial" w:hAnsi="Arial" w:cs="Arial"/>
                 <w:noProof/>
                 <w:webHidden/>
               </w:rPr>
@@ -1014,19 +1016,22 @@
             </w:r>
             <w:r>
               <w:rPr>
+                <w:rFonts w:ascii="Arial" w:hAnsi="Arial" w:cs="Arial"/>
                 <w:noProof/>
                 <w:webHidden/>
               </w:rPr>
-              <w:instrText xml:space="preserve"> PAGEREF _Toc59572576 \h </w:instrText>
-            </w:r>
-            <w:r>
-              <w:rPr>
+              <w:instrText xml:space="preserve"> PAGEREF _Toc59572624 \h </w:instrText>
+            </w:r>
+            <w:r>
+              <w:rPr>
+                <w:rFonts w:ascii="Arial" w:hAnsi="Arial" w:cs="Arial"/>
                 <w:noProof/>
                 <w:webHidden/>
               </w:rPr>
             </w:r>
             <w:r>
               <w:rPr>
+                <w:rFonts w:ascii="Arial" w:hAnsi="Arial" w:cs="Arial"/>
                 <w:noProof/>
                 <w:webHidden/>
               </w:rPr>
@@ -1034,13 +1039,15 @@
             </w:r>
             <w:r>
               <w:rPr>
+                <w:rFonts w:ascii="Arial" w:hAnsi="Arial" w:cs="Arial"/>
                 <w:noProof/>
                 <w:webHidden/>
               </w:rPr>
-              <w:t>2</w:t>
-            </w:r>
-            <w:r>
-              <w:rPr>
+              <w:t>1</w:t>
+            </w:r>
+            <w:r>
+              <w:rPr>
+                <w:rFonts w:ascii="Arial" w:hAnsi="Arial" w:cs="Arial"/>
                 <w:noProof/>
                 <w:webHidden/>
               </w:rPr>
@@ -1055,23 +1062,28 @@
               <w:tab w:val="right" w:leader="dot" w:pos="9016"/>
             </w:tabs>
             <w:rPr>
-              <w:rFonts w:asciiTheme="minorHAnsi" w:eastAsiaTheme="minorEastAsia" w:hAnsiTheme="minorHAnsi" w:cstheme="minorBidi"/>
+              <w:rFonts w:ascii="Arial" w:eastAsiaTheme="minorEastAsia" w:hAnsi="Arial" w:cs="Arial"/>
               <w:b w:val="0"/>
               <w:bCs w:val="0"/>
               <w:noProof/>
             </w:rPr>
           </w:pPr>
-          <w:hyperlink w:anchor="_Toc59572577" w:history="1">
+          <w:hyperlink w:anchor="_Toc59572625" w:history="1">
             <w:r>
               <w:rPr>
                 <w:rStyle w:val="Hyperlink"/>
                 <w:rFonts w:ascii="Arial" w:hAnsi="Arial" w:cs="Arial"/>
+                <w:b w:val="0"/>
+                <w:bCs w:val="0"/>
                 <w:noProof/>
               </w:rPr>
               <w:t>1.1 PROBLEM DOMAIN</w:t>
             </w:r>
             <w:r>
               <w:rPr>
+                <w:rFonts w:ascii="Arial" w:hAnsi="Arial" w:cs="Arial"/>
+                <w:b w:val="0"/>
+                <w:bCs w:val="0"/>
                 <w:noProof/>
                 <w:webHidden/>
               </w:rPr>
@@ -1079,6 +1091,9 @@
             </w:r>
             <w:r>
               <w:rPr>
+                <w:rFonts w:ascii="Arial" w:hAnsi="Arial" w:cs="Arial"/>
+                <w:b w:val="0"/>
+                <w:bCs w:val="0"/>
                 <w:noProof/>
                 <w:webHidden/>
               </w:rPr>
@@ -1086,19 +1101,28 @@
             </w:r>
             <w:r>
               <w:rPr>
+                <w:rFonts w:ascii="Arial" w:hAnsi="Arial" w:cs="Arial"/>
+                <w:b w:val="0"/>
+                <w:bCs w:val="0"/>
                 <w:noProof/>
                 <w:webHidden/>
               </w:rPr>
-              <w:instrText xml:space="preserve"> PAGEREF _Toc59572577 \h </w:instrText>
-            </w:r>
-            <w:r>
-              <w:rPr>
+              <w:instrText xml:space="preserve"> PAGEREF _Toc59572625 \h </w:instrText>
+            </w:r>
+            <w:r>
+              <w:rPr>
+                <w:rFonts w:ascii="Arial" w:hAnsi="Arial" w:cs="Arial"/>
+                <w:b w:val="0"/>
+                <w:bCs w:val="0"/>
                 <w:noProof/>
                 <w:webHidden/>
               </w:rPr>
             </w:r>
             <w:r>
               <w:rPr>
+                <w:rFonts w:ascii="Arial" w:hAnsi="Arial" w:cs="Arial"/>
+                <w:b w:val="0"/>
+                <w:bCs w:val="0"/>
                 <w:noProof/>
                 <w:webHidden/>
               </w:rPr>
@@ -1106,13 +1130,19 @@
             </w:r>
             <w:r>
               <w:rPr>
+                <w:rFonts w:ascii="Arial" w:hAnsi="Arial" w:cs="Arial"/>
+                <w:b w:val="0"/>
+                <w:bCs w:val="0"/>
                 <w:noProof/>
                 <w:webHidden/>
               </w:rPr>
-              <w:t>2</w:t>
-            </w:r>
-            <w:r>
-              <w:rPr>
+              <w:t>1</w:t>
+            </w:r>
+            <w:r>
+              <w:rPr>
+                <w:rFonts w:ascii="Arial" w:hAnsi="Arial" w:cs="Arial"/>
+                <w:b w:val="0"/>
+                <w:bCs w:val="0"/>
                 <w:noProof/>
                 <w:webHidden/>
               </w:rPr>
@@ -1127,23 +1157,207 @@
               <w:tab w:val="right" w:leader="dot" w:pos="9016"/>
             </w:tabs>
             <w:rPr>
-              <w:rFonts w:asciiTheme="minorHAnsi" w:eastAsiaTheme="minorEastAsia" w:hAnsiTheme="minorHAnsi" w:cstheme="minorBidi"/>
+              <w:rFonts w:ascii="Arial" w:eastAsiaTheme="minorEastAsia" w:hAnsi="Arial" w:cs="Arial"/>
               <w:b w:val="0"/>
               <w:bCs w:val="0"/>
               <w:noProof/>
             </w:rPr>
           </w:pPr>
-          <w:hyperlink w:anchor="_Toc59572578" w:history="1">
+          <w:r>
+            <w:rPr>
+              <w:rStyle w:val="Hyperlink"/>
+              <w:rFonts w:ascii="Arial" w:hAnsi="Arial" w:cs="Arial"/>
+              <w:b w:val="0"/>
+              <w:bCs w:val="0"/>
+              <w:noProof/>
+            </w:rPr>
+            <w:fldChar w:fldCharType="begin"/>
+          </w:r>
+          <w:r>
+            <w:rPr>
+              <w:rStyle w:val="Hyperlink"/>
+              <w:rFonts w:ascii="Arial" w:hAnsi="Arial" w:cs="Arial"/>
+              <w:b w:val="0"/>
+              <w:bCs w:val="0"/>
+              <w:noProof/>
+            </w:rPr>
+            <w:instrText xml:space="preserve"> </w:instrText>
+          </w:r>
+          <w:r>
+            <w:rPr>
+              <w:rFonts w:ascii="Arial" w:hAnsi="Arial" w:cs="Arial"/>
+              <w:b w:val="0"/>
+              <w:bCs w:val="0"/>
+              <w:noProof/>
+            </w:rPr>
+            <w:instrText>HYPERLINK \l "_Toc59572626"</w:instrText>
+          </w:r>
+          <w:r>
+            <w:rPr>
+              <w:rStyle w:val="Hyperlink"/>
+              <w:rFonts w:ascii="Arial" w:hAnsi="Arial" w:cs="Arial"/>
+              <w:b w:val="0"/>
+              <w:bCs w:val="0"/>
+              <w:noProof/>
+            </w:rPr>
+            <w:instrText xml:space="preserve"> </w:instrText>
+          </w:r>
+          <w:r>
+            <w:rPr>
+              <w:rStyle w:val="Hyperlink"/>
+              <w:rFonts w:ascii="Arial" w:hAnsi="Arial" w:cs="Arial"/>
+              <w:b w:val="0"/>
+              <w:bCs w:val="0"/>
+              <w:noProof/>
+            </w:rPr>
+          </w:r>
+          <w:r>
+            <w:rPr>
+              <w:rStyle w:val="Hyperlink"/>
+              <w:rFonts w:ascii="Arial" w:hAnsi="Arial" w:cs="Arial"/>
+              <w:b w:val="0"/>
+              <w:bCs w:val="0"/>
+              <w:noProof/>
+            </w:rPr>
+            <w:fldChar w:fldCharType="separate"/>
+          </w:r>
+          <w:r>
+            <w:rPr>
+              <w:rStyle w:val="Hyperlink"/>
+              <w:rFonts w:ascii="Arial" w:hAnsi="Arial" w:cs="Arial"/>
+              <w:b w:val="0"/>
+              <w:bCs w:val="0"/>
+              <w:noProof/>
+            </w:rPr>
+            <w:t>1.2 DATASET</w:t>
+          </w:r>
+          <w:r>
+            <w:rPr>
+              <w:rFonts w:ascii="Arial" w:hAnsi="Arial" w:cs="Arial"/>
+              <w:b w:val="0"/>
+              <w:bCs w:val="0"/>
+              <w:noProof/>
+              <w:webHidden/>
+            </w:rPr>
+            <w:tab/>
+          </w:r>
+          <w:r>
+            <w:rPr>
+              <w:rFonts w:ascii="Arial" w:hAnsi="Arial" w:cs="Arial"/>
+              <w:b w:val="0"/>
+              <w:bCs w:val="0"/>
+              <w:noProof/>
+              <w:webHidden/>
+            </w:rPr>
+            <w:fldChar w:fldCharType="begin"/>
+          </w:r>
+          <w:r>
+            <w:rPr>
+              <w:rFonts w:ascii="Arial" w:hAnsi="Arial" w:cs="Arial"/>
+              <w:b w:val="0"/>
+              <w:bCs w:val="0"/>
+              <w:noProof/>
+              <w:webHidden/>
+            </w:rPr>
+            <w:instrText xml:space="preserve"> PAGEREF _Toc59572626 \h </w:instrText>
+          </w:r>
+          <w:r>
+            <w:rPr>
+              <w:rFonts w:ascii="Arial" w:hAnsi="Arial" w:cs="Arial"/>
+              <w:b w:val="0"/>
+              <w:bCs w:val="0"/>
+              <w:noProof/>
+              <w:webHidden/>
+            </w:rPr>
+          </w:r>
+          <w:r>
+            <w:rPr>
+              <w:rFonts w:ascii="Arial" w:hAnsi="Arial" w:cs="Arial"/>
+              <w:b w:val="0"/>
+              <w:bCs w:val="0"/>
+              <w:noProof/>
+              <w:webHidden/>
+            </w:rPr>
+            <w:fldChar w:fldCharType="separate"/>
+          </w:r>
+          <w:r>
+            <w:rPr>
+              <w:rFonts w:ascii="Arial" w:hAnsi="Arial" w:cs="Arial"/>
+              <w:b w:val="0"/>
+              <w:bCs w:val="0"/>
+              <w:noProof/>
+              <w:webHidden/>
+            </w:rPr>
+            <w:t>1</w:t>
+          </w:r>
+          <w:r>
+            <w:rPr>
+              <w:rFonts w:ascii="Arial" w:hAnsi="Arial" w:cs="Arial"/>
+              <w:b w:val="0"/>
+              <w:bCs w:val="0"/>
+              <w:noProof/>
+              <w:webHidden/>
+            </w:rPr>
+            <w:fldChar w:fldCharType="end"/>
+          </w:r>
+          <w:r>
+            <w:rPr>
+              <w:rStyle w:val="Hyperlink"/>
+              <w:rFonts w:ascii="Arial" w:hAnsi="Arial" w:cs="Arial"/>
+              <w:b w:val="0"/>
+              <w:bCs w:val="0"/>
+              <w:noProof/>
+            </w:rPr>
+            <w:fldChar w:fldCharType="end"/>
+          </w:r>
+        </w:p>
+        <w:p>
+          <w:pPr>
+            <w:pStyle w:val="TOC1"/>
+            <w:tabs>
+              <w:tab w:val="left" w:pos="660"/>
+              <w:tab w:val="right" w:leader="dot" w:pos="9016"/>
+            </w:tabs>
+            <w:rPr>
+              <w:rFonts w:ascii="Arial" w:eastAsiaTheme="minorEastAsia" w:hAnsi="Arial" w:cs="Arial"/>
+              <w:b w:val="0"/>
+              <w:bCs w:val="0"/>
+              <w:i w:val="0"/>
+              <w:iCs w:val="0"/>
+              <w:noProof/>
+            </w:rPr>
+          </w:pPr>
+          <w:hyperlink w:anchor="_Toc59572627" w:history="1">
             <w:r>
               <w:rPr>
                 <w:rStyle w:val="Hyperlink"/>
                 <w:rFonts w:ascii="Arial" w:hAnsi="Arial" w:cs="Arial"/>
                 <w:noProof/>
               </w:rPr>
-              <w:t>1.2 DATASET</w:t>
-            </w:r>
-            <w:r>
-              <w:rPr>
+              <w:t>2.</w:t>
+            </w:r>
+            <w:r>
+              <w:rPr>
+                <w:rFonts w:ascii="Arial" w:eastAsiaTheme="minorEastAsia" w:hAnsi="Arial" w:cs="Arial"/>
+                <w:b w:val="0"/>
+                <w:bCs w:val="0"/>
+                <w:i w:val="0"/>
+                <w:iCs w:val="0"/>
+                <w:noProof/>
+              </w:rPr>
+              <w:tab/>
+            </w:r>
+            <w:r>
+              <w:rPr>
+                <w:rStyle w:val="Hyperlink"/>
+                <w:rFonts w:ascii="Arial" w:hAnsi="Arial" w:cs="Arial"/>
+                <w:noProof/>
+              </w:rPr>
+              <w:t>REGRESSION</w:t>
+            </w:r>
+            <w:r>
+              <w:rPr>
+                <w:rFonts w:ascii="Arial" w:hAnsi="Arial" w:cs="Arial"/>
                 <w:noProof/>
                 <w:webHidden/>
               </w:rPr>
@@ -1151,6 +1365,7 @@
             </w:r>
             <w:r>
               <w:rPr>
+                <w:rFonts w:ascii="Arial" w:hAnsi="Arial" w:cs="Arial"/>
                 <w:noProof/>
                 <w:webHidden/>
               </w:rPr>
@@ -1158,19 +1373,22 @@
             </w:r>
             <w:r>
               <w:rPr>
+                <w:rFonts w:ascii="Arial" w:hAnsi="Arial" w:cs="Arial"/>
                 <w:noProof/>
                 <w:webHidden/>
               </w:rPr>
-              <w:instrText xml:space="preserve"> PAGEREF _Toc59572578 \h </w:instrText>
-            </w:r>
-            <w:r>
-              <w:rPr>
+              <w:instrText xml:space="preserve"> PAGEREF _Toc59572627 \h </w:instrText>
+            </w:r>
+            <w:r>
+              <w:rPr>
+                <w:rFonts w:ascii="Arial" w:hAnsi="Arial" w:cs="Arial"/>
                 <w:noProof/>
                 <w:webHidden/>
               </w:rPr>
             </w:r>
             <w:r>
               <w:rPr>
+                <w:rFonts w:ascii="Arial" w:hAnsi="Arial" w:cs="Arial"/>
                 <w:noProof/>
                 <w:webHidden/>
               </w:rPr>
@@ -1178,6 +1396,7 @@
             </w:r>
             <w:r>
               <w:rPr>
+                <w:rFonts w:ascii="Arial" w:hAnsi="Arial" w:cs="Arial"/>
                 <w:noProof/>
                 <w:webHidden/>
               </w:rPr>
@@ -1185,6 +1404,7 @@
             </w:r>
             <w:r>
               <w:rPr>
+                <w:rFonts w:ascii="Arial" w:hAnsi="Arial" w:cs="Arial"/>
                 <w:noProof/>
                 <w:webHidden/>
               </w:rPr>
@@ -1200,7 +1420,7 @@
               <w:tab w:val="right" w:leader="dot" w:pos="9016"/>
             </w:tabs>
             <w:rPr>
-              <w:rFonts w:asciiTheme="minorHAnsi" w:eastAsiaTheme="minorEastAsia" w:hAnsiTheme="minorHAnsi" w:cstheme="minorBidi"/>
+              <w:rFonts w:ascii="Arial" w:eastAsiaTheme="minorEastAsia" w:hAnsi="Arial" w:cs="Arial"/>
               <w:b w:val="0"/>
               <w:bCs w:val="0"/>
               <w:i w:val="0"/>
@@ -1208,18 +1428,18 @@
               <w:noProof/>
             </w:rPr>
           </w:pPr>
-          <w:hyperlink w:anchor="_Toc59572579" w:history="1">
+          <w:hyperlink w:anchor="_Toc59572628" w:history="1">
             <w:r>
               <w:rPr>
                 <w:rStyle w:val="Hyperlink"/>
                 <w:rFonts w:ascii="Arial" w:hAnsi="Arial" w:cs="Arial"/>
                 <w:noProof/>
               </w:rPr>
-              <w:t>2.</w:t>
-            </w:r>
-            <w:r>
-              <w:rPr>
-                <w:rFonts w:asciiTheme="minorHAnsi" w:eastAsiaTheme="minorEastAsia" w:hAnsiTheme="minorHAnsi" w:cstheme="minorBidi"/>
+              <w:t>3.</w:t>
+            </w:r>
+            <w:r>
+              <w:rPr>
+                <w:rFonts w:ascii="Arial" w:eastAsiaTheme="minorEastAsia" w:hAnsi="Arial" w:cs="Arial"/>
                 <w:b w:val="0"/>
                 <w:bCs w:val="0"/>
                 <w:i w:val="0"/>
@@ -1234,10 +1454,11 @@
                 <w:rFonts w:ascii="Arial" w:hAnsi="Arial" w:cs="Arial"/>
                 <w:noProof/>
               </w:rPr>
-              <w:t>REGRESSION</w:t>
-            </w:r>
-            <w:r>
-              <w:rPr>
+              <w:t>MISSING DATA</w:t>
+            </w:r>
+            <w:r>
+              <w:rPr>
+                <w:rFonts w:ascii="Arial" w:hAnsi="Arial" w:cs="Arial"/>
                 <w:noProof/>
                 <w:webHidden/>
               </w:rPr>
@@ -1245,6 +1466,7 @@
             </w:r>
             <w:r>
               <w:rPr>
+                <w:rFonts w:ascii="Arial" w:hAnsi="Arial" w:cs="Arial"/>
                 <w:noProof/>
                 <w:webHidden/>
               </w:rPr>
@@ -1252,19 +1474,22 @@
             </w:r>
             <w:r>
               <w:rPr>
+                <w:rFonts w:ascii="Arial" w:hAnsi="Arial" w:cs="Arial"/>
                 <w:noProof/>
                 <w:webHidden/>
               </w:rPr>
-              <w:instrText xml:space="preserve"> PAGEREF _Toc59572579 \h </w:instrText>
-            </w:r>
-            <w:r>
-              <w:rPr>
+              <w:instrText xml:space="preserve"> PAGEREF _Toc59572628 \h </w:instrText>
+            </w:r>
+            <w:r>
+              <w:rPr>
+                <w:rFonts w:ascii="Arial" w:hAnsi="Arial" w:cs="Arial"/>
                 <w:noProof/>
                 <w:webHidden/>
               </w:rPr>
             </w:r>
             <w:r>
               <w:rPr>
+                <w:rFonts w:ascii="Arial" w:hAnsi="Arial" w:cs="Arial"/>
                 <w:noProof/>
                 <w:webHidden/>
               </w:rPr>
@@ -1272,13 +1497,15 @@
             </w:r>
             <w:r>
               <w:rPr>
+                <w:rFonts w:ascii="Arial" w:hAnsi="Arial" w:cs="Arial"/>
                 <w:noProof/>
                 <w:webHidden/>
               </w:rPr>
-              <w:t>3</w:t>
-            </w:r>
-            <w:r>
-              <w:rPr>
+              <w:t>2</w:t>
+            </w:r>
+            <w:r>
+              <w:rPr>
+                <w:rFonts w:ascii="Arial" w:hAnsi="Arial" w:cs="Arial"/>
                 <w:noProof/>
                 <w:webHidden/>
               </w:rPr>
@@ -1294,7 +1521,7 @@
               <w:tab w:val="right" w:leader="dot" w:pos="9016"/>
             </w:tabs>
             <w:rPr>
-              <w:rFonts w:asciiTheme="minorHAnsi" w:eastAsiaTheme="minorEastAsia" w:hAnsiTheme="minorHAnsi" w:cstheme="minorBidi"/>
+              <w:rFonts w:ascii="Arial" w:eastAsiaTheme="minorEastAsia" w:hAnsi="Arial" w:cs="Arial"/>
               <w:b w:val="0"/>
               <w:bCs w:val="0"/>
               <w:i w:val="0"/>
@@ -1302,18 +1529,18 @@
               <w:noProof/>
             </w:rPr>
           </w:pPr>
-          <w:hyperlink w:anchor="_Toc59572580" w:history="1">
+          <w:hyperlink w:anchor="_Toc59572629" w:history="1">
             <w:r>
               <w:rPr>
                 <w:rStyle w:val="Hyperlink"/>
                 <w:rFonts w:ascii="Arial" w:hAnsi="Arial" w:cs="Arial"/>
                 <w:noProof/>
               </w:rPr>
-              <w:t>3.</w:t>
-            </w:r>
-            <w:r>
-              <w:rPr>
-                <w:rFonts w:asciiTheme="minorHAnsi" w:eastAsiaTheme="minorEastAsia" w:hAnsiTheme="minorHAnsi" w:cstheme="minorBidi"/>
+              <w:t>4.</w:t>
+            </w:r>
+            <w:r>
+              <w:rPr>
+                <w:rFonts w:ascii="Arial" w:eastAsiaTheme="minorEastAsia" w:hAnsi="Arial" w:cs="Arial"/>
                 <w:b w:val="0"/>
                 <w:bCs w:val="0"/>
                 <w:i w:val="0"/>
@@ -1328,10 +1555,11 @@
                 <w:rFonts w:ascii="Arial" w:hAnsi="Arial" w:cs="Arial"/>
                 <w:noProof/>
               </w:rPr>
-              <w:t>MISSING DATA</w:t>
-            </w:r>
-            <w:r>
-              <w:rPr>
+              <w:t>TECHNIQUES USED</w:t>
+            </w:r>
+            <w:r>
+              <w:rPr>
+                <w:rFonts w:ascii="Arial" w:hAnsi="Arial" w:cs="Arial"/>
                 <w:noProof/>
                 <w:webHidden/>
               </w:rPr>
@@ -1339,6 +1567,7 @@
             </w:r>
             <w:r>
               <w:rPr>
+                <w:rFonts w:ascii="Arial" w:hAnsi="Arial" w:cs="Arial"/>
                 <w:noProof/>
                 <w:webHidden/>
               </w:rPr>
@@ -1346,19 +1575,22 @@
             </w:r>
             <w:r>
               <w:rPr>
+                <w:rFonts w:ascii="Arial" w:hAnsi="Arial" w:cs="Arial"/>
                 <w:noProof/>
                 <w:webHidden/>
               </w:rPr>
-              <w:instrText xml:space="preserve"> PAGEREF _Toc59572580 \h </w:instrText>
-            </w:r>
-            <w:r>
-              <w:rPr>
+              <w:instrText xml:space="preserve"> PAGEREF _Toc59572629 \h </w:instrText>
+            </w:r>
+            <w:r>
+              <w:rPr>
+                <w:rFonts w:ascii="Arial" w:hAnsi="Arial" w:cs="Arial"/>
                 <w:noProof/>
                 <w:webHidden/>
               </w:rPr>
             </w:r>
             <w:r>
               <w:rPr>
+                <w:rFonts w:ascii="Arial" w:hAnsi="Arial" w:cs="Arial"/>
                 <w:noProof/>
                 <w:webHidden/>
               </w:rPr>
@@ -1366,13 +1598,15 @@
             </w:r>
             <w:r>
               <w:rPr>
+                <w:rFonts w:ascii="Arial" w:hAnsi="Arial" w:cs="Arial"/>
                 <w:noProof/>
                 <w:webHidden/>
               </w:rPr>
-              <w:t>3</w:t>
-            </w:r>
-            <w:r>
-              <w:rPr>
+              <w:t>2</w:t>
+            </w:r>
+            <w:r>
+              <w:rPr>
+                <w:rFonts w:ascii="Arial" w:hAnsi="Arial" w:cs="Arial"/>
                 <w:noProof/>
                 <w:webHidden/>
               </w:rPr>
@@ -1388,7 +1622,7 @@
               <w:tab w:val="right" w:leader="dot" w:pos="9016"/>
             </w:tabs>
             <w:rPr>
-              <w:rFonts w:asciiTheme="minorHAnsi" w:eastAsiaTheme="minorEastAsia" w:hAnsiTheme="minorHAnsi" w:cstheme="minorBidi"/>
+              <w:rFonts w:ascii="Arial" w:eastAsiaTheme="minorEastAsia" w:hAnsi="Arial" w:cs="Arial"/>
               <w:b w:val="0"/>
               <w:bCs w:val="0"/>
               <w:i w:val="0"/>
@@ -1396,18 +1630,18 @@
               <w:noProof/>
             </w:rPr>
           </w:pPr>
-          <w:hyperlink w:anchor="_Toc59572581" w:history="1">
+          <w:hyperlink w:anchor="_Toc59572631" w:history="1">
             <w:r>
               <w:rPr>
                 <w:rStyle w:val="Hyperlink"/>
                 <w:rFonts w:ascii="Arial" w:hAnsi="Arial" w:cs="Arial"/>
                 <w:noProof/>
               </w:rPr>
-              <w:t>4.</w:t>
-            </w:r>
-            <w:r>
-              <w:rPr>
-                <w:rFonts w:asciiTheme="minorHAnsi" w:eastAsiaTheme="minorEastAsia" w:hAnsiTheme="minorHAnsi" w:cstheme="minorBidi"/>
+              <w:t>5.</w:t>
+            </w:r>
+            <w:r>
+              <w:rPr>
+                <w:rFonts w:ascii="Arial" w:eastAsiaTheme="minorEastAsia" w:hAnsi="Arial" w:cs="Arial"/>
                 <w:b w:val="0"/>
                 <w:bCs w:val="0"/>
                 <w:i w:val="0"/>
@@ -1422,10 +1656,11 @@
                 <w:rFonts w:ascii="Arial" w:hAnsi="Arial" w:cs="Arial"/>
                 <w:noProof/>
               </w:rPr>
-              <w:t>TECHNIQUES USED</w:t>
-            </w:r>
-            <w:r>
-              <w:rPr>
+              <w:t>MODELS USED</w:t>
+            </w:r>
+            <w:r>
+              <w:rPr>
+                <w:rFonts w:ascii="Arial" w:hAnsi="Arial" w:cs="Arial"/>
                 <w:noProof/>
                 <w:webHidden/>
               </w:rPr>
@@ -1433,6 +1668,7 @@
             </w:r>
             <w:r>
               <w:rPr>
+                <w:rFonts w:ascii="Arial" w:hAnsi="Arial" w:cs="Arial"/>
                 <w:noProof/>
                 <w:webHidden/>
               </w:rPr>
@@ -1440,19 +1676,22 @@
             </w:r>
             <w:r>
               <w:rPr>
+                <w:rFonts w:ascii="Arial" w:hAnsi="Arial" w:cs="Arial"/>
                 <w:noProof/>
                 <w:webHidden/>
               </w:rPr>
-              <w:instrText xml:space="preserve"> PAGEREF _Toc59572581 \h </w:instrText>
-            </w:r>
-            <w:r>
-              <w:rPr>
+              <w:instrText xml:space="preserve"> PAGEREF _Toc59572631 \h </w:instrText>
+            </w:r>
+            <w:r>
+              <w:rPr>
+                <w:rFonts w:ascii="Arial" w:hAnsi="Arial" w:cs="Arial"/>
                 <w:noProof/>
                 <w:webHidden/>
               </w:rPr>
             </w:r>
             <w:r>
               <w:rPr>
+                <w:rFonts w:ascii="Arial" w:hAnsi="Arial" w:cs="Arial"/>
                 <w:noProof/>
                 <w:webHidden/>
               </w:rPr>
@@ -1460,6 +1699,7 @@
             </w:r>
             <w:r>
               <w:rPr>
+                <w:rFonts w:ascii="Arial" w:hAnsi="Arial" w:cs="Arial"/>
                 <w:noProof/>
                 <w:webHidden/>
               </w:rPr>
@@ -1467,6 +1707,7 @@
             </w:r>
             <w:r>
               <w:rPr>
+                <w:rFonts w:ascii="Arial" w:hAnsi="Arial" w:cs="Arial"/>
                 <w:noProof/>
                 <w:webHidden/>
               </w:rPr>
@@ -1476,29 +1717,33 @@
         </w:p>
         <w:p>
           <w:pPr>
-            <w:pStyle w:val="TOC1"/>
+            <w:pStyle w:val="TOC2"/>
             <w:tabs>
               <w:tab w:val="right" w:leader="dot" w:pos="9016"/>
             </w:tabs>
             <w:rPr>
-              <w:rFonts w:asciiTheme="minorHAnsi" w:eastAsiaTheme="minorEastAsia" w:hAnsiTheme="minorHAnsi" w:cstheme="minorBidi"/>
+              <w:rFonts w:ascii="Arial" w:eastAsiaTheme="minorEastAsia" w:hAnsi="Arial" w:cs="Arial"/>
               <w:b w:val="0"/>
               <w:bCs w:val="0"/>
-              <w:i w:val="0"/>
-              <w:iCs w:val="0"/>
               <w:noProof/>
             </w:rPr>
           </w:pPr>
-          <w:hyperlink w:anchor="_Toc59572582" w:history="1">
+          <w:hyperlink w:anchor="_Toc59572632" w:history="1">
             <w:r>
               <w:rPr>
                 <w:rStyle w:val="Hyperlink"/>
-                <w:noProof/>
-              </w:rPr>
-              <w:t>5.</w:t>
-            </w:r>
-            <w:r>
-              <w:rPr>
+                <w:rFonts w:ascii="Arial" w:hAnsi="Arial" w:cs="Arial"/>
+                <w:b w:val="0"/>
+                <w:bCs w:val="0"/>
+                <w:noProof/>
+              </w:rPr>
+              <w:t>5.1 LINEAR REGRESSION (LR)</w:t>
+            </w:r>
+            <w:r>
+              <w:rPr>
+                <w:rFonts w:ascii="Arial" w:hAnsi="Arial" w:cs="Arial"/>
+                <w:b w:val="0"/>
+                <w:bCs w:val="0"/>
                 <w:noProof/>
                 <w:webHidden/>
               </w:rPr>
@@ -1506,6 +1751,9 @@
             </w:r>
             <w:r>
               <w:rPr>
+                <w:rFonts w:ascii="Arial" w:hAnsi="Arial" w:cs="Arial"/>
+                <w:b w:val="0"/>
+                <w:bCs w:val="0"/>
                 <w:noProof/>
                 <w:webHidden/>
               </w:rPr>
@@ -1513,19 +1761,28 @@
             </w:r>
             <w:r>
               <w:rPr>
+                <w:rFonts w:ascii="Arial" w:hAnsi="Arial" w:cs="Arial"/>
+                <w:b w:val="0"/>
+                <w:bCs w:val="0"/>
                 <w:noProof/>
                 <w:webHidden/>
               </w:rPr>
-              <w:instrText xml:space="preserve"> PAGEREF _Toc59572582 \h </w:instrText>
-            </w:r>
-            <w:r>
-              <w:rPr>
+              <w:instrText xml:space="preserve"> PAGEREF _Toc59572632 \h </w:instrText>
+            </w:r>
+            <w:r>
+              <w:rPr>
+                <w:rFonts w:ascii="Arial" w:hAnsi="Arial" w:cs="Arial"/>
+                <w:b w:val="0"/>
+                <w:bCs w:val="0"/>
                 <w:noProof/>
                 <w:webHidden/>
               </w:rPr>
             </w:r>
             <w:r>
               <w:rPr>
+                <w:rFonts w:ascii="Arial" w:hAnsi="Arial" w:cs="Arial"/>
+                <w:b w:val="0"/>
+                <w:bCs w:val="0"/>
                 <w:noProof/>
                 <w:webHidden/>
               </w:rPr>
@@ -1533,13 +1790,209 @@
             </w:r>
             <w:r>
               <w:rPr>
+                <w:rFonts w:ascii="Arial" w:hAnsi="Arial" w:cs="Arial"/>
+                <w:b w:val="0"/>
+                <w:bCs w:val="0"/>
                 <w:noProof/>
                 <w:webHidden/>
               </w:rPr>
-              <w:t>4</w:t>
-            </w:r>
-            <w:r>
-              <w:rPr>
+              <w:t>3</w:t>
+            </w:r>
+            <w:r>
+              <w:rPr>
+                <w:rFonts w:ascii="Arial" w:hAnsi="Arial" w:cs="Arial"/>
+                <w:b w:val="0"/>
+                <w:bCs w:val="0"/>
+                <w:noProof/>
+                <w:webHidden/>
+              </w:rPr>
+              <w:fldChar w:fldCharType="end"/>
+            </w:r>
+          </w:hyperlink>
+        </w:p>
+        <w:p>
+          <w:pPr>
+            <w:pStyle w:val="TOC2"/>
+            <w:tabs>
+              <w:tab w:val="right" w:leader="dot" w:pos="9016"/>
+            </w:tabs>
+            <w:rPr>
+              <w:rFonts w:ascii="Arial" w:eastAsiaTheme="minorEastAsia" w:hAnsi="Arial" w:cs="Arial"/>
+              <w:b w:val="0"/>
+              <w:bCs w:val="0"/>
+              <w:noProof/>
+            </w:rPr>
+          </w:pPr>
+          <w:hyperlink w:anchor="_Toc59572633" w:history="1">
+            <w:r>
+              <w:rPr>
+                <w:rStyle w:val="Hyperlink"/>
+                <w:rFonts w:ascii="Arial" w:hAnsi="Arial" w:cs="Arial"/>
+                <w:b w:val="0"/>
+                <w:bCs w:val="0"/>
+                <w:noProof/>
+              </w:rPr>
+              <w:t>5.2 SUPPORT VECTOR REGRESSION (SVR)</w:t>
+            </w:r>
+            <w:r>
+              <w:rPr>
+                <w:rFonts w:ascii="Arial" w:hAnsi="Arial" w:cs="Arial"/>
+                <w:b w:val="0"/>
+                <w:bCs w:val="0"/>
+                <w:noProof/>
+                <w:webHidden/>
+              </w:rPr>
+              <w:tab/>
+            </w:r>
+            <w:r>
+              <w:rPr>
+                <w:rFonts w:ascii="Arial" w:hAnsi="Arial" w:cs="Arial"/>
+                <w:b w:val="0"/>
+                <w:bCs w:val="0"/>
+                <w:noProof/>
+                <w:webHidden/>
+              </w:rPr>
+              <w:fldChar w:fldCharType="begin"/>
+            </w:r>
+            <w:r>
+              <w:rPr>
+                <w:rFonts w:ascii="Arial" w:hAnsi="Arial" w:cs="Arial"/>
+                <w:b w:val="0"/>
+                <w:bCs w:val="0"/>
+                <w:noProof/>
+                <w:webHidden/>
+              </w:rPr>
+              <w:instrText xml:space="preserve"> PAGEREF _Toc59572633 \h </w:instrText>
+            </w:r>
+            <w:r>
+              <w:rPr>
+                <w:rFonts w:ascii="Arial" w:hAnsi="Arial" w:cs="Arial"/>
+                <w:b w:val="0"/>
+                <w:bCs w:val="0"/>
+                <w:noProof/>
+                <w:webHidden/>
+              </w:rPr>
+            </w:r>
+            <w:r>
+              <w:rPr>
+                <w:rFonts w:ascii="Arial" w:hAnsi="Arial" w:cs="Arial"/>
+                <w:b w:val="0"/>
+                <w:bCs w:val="0"/>
+                <w:noProof/>
+                <w:webHidden/>
+              </w:rPr>
+              <w:fldChar w:fldCharType="separate"/>
+            </w:r>
+            <w:r>
+              <w:rPr>
+                <w:rFonts w:ascii="Arial" w:hAnsi="Arial" w:cs="Arial"/>
+                <w:b w:val="0"/>
+                <w:bCs w:val="0"/>
+                <w:noProof/>
+                <w:webHidden/>
+              </w:rPr>
+              <w:t>3</w:t>
+            </w:r>
+            <w:r>
+              <w:rPr>
+                <w:rFonts w:ascii="Arial" w:hAnsi="Arial" w:cs="Arial"/>
+                <w:b w:val="0"/>
+                <w:bCs w:val="0"/>
+                <w:noProof/>
+                <w:webHidden/>
+              </w:rPr>
+              <w:fldChar w:fldCharType="end"/>
+            </w:r>
+          </w:hyperlink>
+        </w:p>
+        <w:p>
+          <w:pPr>
+            <w:pStyle w:val="TOC2"/>
+            <w:tabs>
+              <w:tab w:val="right" w:leader="dot" w:pos="9016"/>
+            </w:tabs>
+            <w:rPr>
+              <w:rFonts w:ascii="Arial" w:eastAsiaTheme="minorEastAsia" w:hAnsi="Arial" w:cs="Arial"/>
+              <w:b w:val="0"/>
+              <w:bCs w:val="0"/>
+              <w:noProof/>
+            </w:rPr>
+          </w:pPr>
+          <w:hyperlink w:anchor="_Toc59572634" w:history="1">
+            <w:r>
+              <w:rPr>
+                <w:rStyle w:val="Hyperlink"/>
+                <w:rFonts w:ascii="Arial" w:hAnsi="Arial" w:cs="Arial"/>
+                <w:b w:val="0"/>
+                <w:bCs w:val="0"/>
+                <w:noProof/>
+              </w:rPr>
+              <w:t>5.3 RANDOM FOREST REGRESSION (RF)</w:t>
+            </w:r>
+            <w:r>
+              <w:rPr>
+                <w:rFonts w:ascii="Arial" w:hAnsi="Arial" w:cs="Arial"/>
+                <w:b w:val="0"/>
+                <w:bCs w:val="0"/>
+                <w:noProof/>
+                <w:webHidden/>
+              </w:rPr>
+              <w:tab/>
+            </w:r>
+            <w:r>
+              <w:rPr>
+                <w:rFonts w:ascii="Arial" w:hAnsi="Arial" w:cs="Arial"/>
+                <w:b w:val="0"/>
+                <w:bCs w:val="0"/>
+                <w:noProof/>
+                <w:webHidden/>
+              </w:rPr>
+              <w:fldChar w:fldCharType="begin"/>
+            </w:r>
+            <w:r>
+              <w:rPr>
+                <w:rFonts w:ascii="Arial" w:hAnsi="Arial" w:cs="Arial"/>
+                <w:b w:val="0"/>
+                <w:bCs w:val="0"/>
+                <w:noProof/>
+                <w:webHidden/>
+              </w:rPr>
+              <w:instrText xml:space="preserve"> PAGEREF _Toc59572634 \h </w:instrText>
+            </w:r>
+            <w:r>
+              <w:rPr>
+                <w:rFonts w:ascii="Arial" w:hAnsi="Arial" w:cs="Arial"/>
+                <w:b w:val="0"/>
+                <w:bCs w:val="0"/>
+                <w:noProof/>
+                <w:webHidden/>
+              </w:rPr>
+            </w:r>
+            <w:r>
+              <w:rPr>
+                <w:rFonts w:ascii="Arial" w:hAnsi="Arial" w:cs="Arial"/>
+                <w:b w:val="0"/>
+                <w:bCs w:val="0"/>
+                <w:noProof/>
+                <w:webHidden/>
+              </w:rPr>
+              <w:fldChar w:fldCharType="separate"/>
+            </w:r>
+            <w:r>
+              <w:rPr>
+                <w:rFonts w:ascii="Arial" w:hAnsi="Arial" w:cs="Arial"/>
+                <w:b w:val="0"/>
+                <w:bCs w:val="0"/>
+                <w:noProof/>
+                <w:webHidden/>
+              </w:rPr>
+              <w:t>3</w:t>
+            </w:r>
+            <w:r>
+              <w:rPr>
+                <w:rFonts w:ascii="Arial" w:hAnsi="Arial" w:cs="Arial"/>
+                <w:b w:val="0"/>
+                <w:bCs w:val="0"/>
                 <w:noProof/>
                 <w:webHidden/>
               </w:rPr>
@@ -1555,7 +2008,7 @@
               <w:tab w:val="right" w:leader="dot" w:pos="9016"/>
             </w:tabs>
             <w:rPr>
-              <w:rFonts w:asciiTheme="minorHAnsi" w:eastAsiaTheme="minorEastAsia" w:hAnsiTheme="minorHAnsi" w:cstheme="minorBidi"/>
+              <w:rFonts w:ascii="Arial" w:eastAsiaTheme="minorEastAsia" w:hAnsi="Arial" w:cs="Arial"/>
               <w:b w:val="0"/>
               <w:bCs w:val="0"/>
               <w:i w:val="0"/>
@@ -1563,18 +2016,18 @@
               <w:noProof/>
             </w:rPr>
           </w:pPr>
-          <w:hyperlink w:anchor="_Toc59572583" w:history="1">
+          <w:hyperlink w:anchor="_Toc59572635" w:history="1">
             <w:r>
               <w:rPr>
                 <w:rStyle w:val="Hyperlink"/>
                 <w:rFonts w:ascii="Arial" w:hAnsi="Arial" w:cs="Arial"/>
                 <w:noProof/>
               </w:rPr>
-              <w:t>5.</w:t>
-            </w:r>
-            <w:r>
-              <w:rPr>
-                <w:rFonts w:asciiTheme="minorHAnsi" w:eastAsiaTheme="minorEastAsia" w:hAnsiTheme="minorHAnsi" w:cstheme="minorBidi"/>
+              <w:t>6.</w:t>
+            </w:r>
+            <w:r>
+              <w:rPr>
+                <w:rFonts w:ascii="Arial" w:eastAsiaTheme="minorEastAsia" w:hAnsi="Arial" w:cs="Arial"/>
                 <w:b w:val="0"/>
                 <w:bCs w:val="0"/>
                 <w:i w:val="0"/>
@@ -1589,10 +2042,11 @@
                 <w:rFonts w:ascii="Arial" w:hAnsi="Arial" w:cs="Arial"/>
                 <w:noProof/>
               </w:rPr>
-              <w:t>MODELS USED</w:t>
-            </w:r>
-            <w:r>
-              <w:rPr>
+              <w:t>INPUT VARIABLES ENCODED</w:t>
+            </w:r>
+            <w:r>
+              <w:rPr>
+                <w:rFonts w:ascii="Arial" w:hAnsi="Arial" w:cs="Arial"/>
                 <w:noProof/>
                 <w:webHidden/>
               </w:rPr>
@@ -1600,6 +2054,7 @@
             </w:r>
             <w:r>
               <w:rPr>
+                <w:rFonts w:ascii="Arial" w:hAnsi="Arial" w:cs="Arial"/>
                 <w:noProof/>
                 <w:webHidden/>
               </w:rPr>
@@ -1607,19 +2062,22 @@
             </w:r>
             <w:r>
               <w:rPr>
+                <w:rFonts w:ascii="Arial" w:hAnsi="Arial" w:cs="Arial"/>
                 <w:noProof/>
                 <w:webHidden/>
               </w:rPr>
-              <w:instrText xml:space="preserve"> PAGEREF _Toc59572583 \h </w:instrText>
-            </w:r>
-            <w:r>
-              <w:rPr>
+              <w:instrText xml:space="preserve"> PAGEREF _Toc59572635 \h </w:instrText>
+            </w:r>
+            <w:r>
+              <w:rPr>
+                <w:rFonts w:ascii="Arial" w:hAnsi="Arial" w:cs="Arial"/>
                 <w:noProof/>
                 <w:webHidden/>
               </w:rPr>
             </w:r>
             <w:r>
               <w:rPr>
+                <w:rFonts w:ascii="Arial" w:hAnsi="Arial" w:cs="Arial"/>
                 <w:noProof/>
                 <w:webHidden/>
               </w:rPr>
@@ -1627,6 +2085,7 @@
             </w:r>
             <w:r>
               <w:rPr>
+                <w:rFonts w:ascii="Arial" w:hAnsi="Arial" w:cs="Arial"/>
                 <w:noProof/>
                 <w:webHidden/>
               </w:rPr>
@@ -1634,222 +2093,7 @@
             </w:r>
             <w:r>
               <w:rPr>
-                <w:noProof/>
-                <w:webHidden/>
-              </w:rPr>
-              <w:fldChar w:fldCharType="end"/>
-            </w:r>
-          </w:hyperlink>
-        </w:p>
-        <w:p>
-          <w:pPr>
-            <w:pStyle w:val="TOC2"/>
-            <w:tabs>
-              <w:tab w:val="right" w:leader="dot" w:pos="9016"/>
-            </w:tabs>
-            <w:rPr>
-              <w:rFonts w:asciiTheme="minorHAnsi" w:eastAsiaTheme="minorEastAsia" w:hAnsiTheme="minorHAnsi" w:cstheme="minorBidi"/>
-              <w:b w:val="0"/>
-              <w:bCs w:val="0"/>
-              <w:noProof/>
-            </w:rPr>
-          </w:pPr>
-          <w:hyperlink w:anchor="_Toc59572584" w:history="1">
-            <w:r>
-              <w:rPr>
-                <w:rStyle w:val="Hyperlink"/>
-                <w:rFonts w:ascii="Arial" w:hAnsi="Arial" w:cs="Arial"/>
-                <w:noProof/>
-              </w:rPr>
-              <w:t>5.1 LINEAR REGRESSION (LR)</w:t>
-            </w:r>
-            <w:r>
-              <w:rPr>
-                <w:noProof/>
-                <w:webHidden/>
-              </w:rPr>
-              <w:tab/>
-            </w:r>
-            <w:r>
-              <w:rPr>
-                <w:noProof/>
-                <w:webHidden/>
-              </w:rPr>
-              <w:fldChar w:fldCharType="begin"/>
-            </w:r>
-            <w:r>
-              <w:rPr>
-                <w:noProof/>
-                <w:webHidden/>
-              </w:rPr>
-              <w:instrText xml:space="preserve"> PAGEREF _Toc59572584 \h </w:instrText>
-            </w:r>
-            <w:r>
-              <w:rPr>
-                <w:noProof/>
-                <w:webHidden/>
-              </w:rPr>
-            </w:r>
-            <w:r>
-              <w:rPr>
-                <w:noProof/>
-                <w:webHidden/>
-              </w:rPr>
-              <w:fldChar w:fldCharType="separate"/>
-            </w:r>
-            <w:r>
-              <w:rPr>
-                <w:noProof/>
-                <w:webHidden/>
-              </w:rPr>
-              <w:t>4</w:t>
-            </w:r>
-            <w:r>
-              <w:rPr>
-                <w:noProof/>
-                <w:webHidden/>
-              </w:rPr>
-              <w:fldChar w:fldCharType="end"/>
-            </w:r>
-          </w:hyperlink>
-        </w:p>
-        <w:p>
-          <w:pPr>
-            <w:pStyle w:val="TOC2"/>
-            <w:tabs>
-              <w:tab w:val="right" w:leader="dot" w:pos="9016"/>
-            </w:tabs>
-            <w:rPr>
-              <w:rFonts w:asciiTheme="minorHAnsi" w:eastAsiaTheme="minorEastAsia" w:hAnsiTheme="minorHAnsi" w:cstheme="minorBidi"/>
-              <w:b w:val="0"/>
-              <w:bCs w:val="0"/>
-              <w:noProof/>
-            </w:rPr>
-          </w:pPr>
-          <w:hyperlink w:anchor="_Toc59572585" w:history="1">
-            <w:r>
-              <w:rPr>
-                <w:rStyle w:val="Hyperlink"/>
-                <w:rFonts w:ascii="Arial" w:hAnsi="Arial" w:cs="Arial"/>
-                <w:noProof/>
-              </w:rPr>
-              <w:t>5.2 SUPPORT VECTOR REGRESSION (SVR)</w:t>
-            </w:r>
-            <w:r>
-              <w:rPr>
-                <w:noProof/>
-                <w:webHidden/>
-              </w:rPr>
-              <w:tab/>
-            </w:r>
-            <w:r>
-              <w:rPr>
-                <w:noProof/>
-                <w:webHidden/>
-              </w:rPr>
-              <w:fldChar w:fldCharType="begin"/>
-            </w:r>
-            <w:r>
-              <w:rPr>
-                <w:noProof/>
-                <w:webHidden/>
-              </w:rPr>
-              <w:instrText xml:space="preserve"> PAGEREF _Toc59572585 \h </w:instrText>
-            </w:r>
-            <w:r>
-              <w:rPr>
-                <w:noProof/>
-                <w:webHidden/>
-              </w:rPr>
-            </w:r>
-            <w:r>
-              <w:rPr>
-                <w:noProof/>
-                <w:webHidden/>
-              </w:rPr>
-              <w:fldChar w:fldCharType="separate"/>
-            </w:r>
-            <w:r>
-              <w:rPr>
-                <w:noProof/>
-                <w:webHidden/>
-              </w:rPr>
-              <w:t>4</w:t>
-            </w:r>
-            <w:r>
-              <w:rPr>
-                <w:noProof/>
-                <w:webHidden/>
-              </w:rPr>
-              <w:fldChar w:fldCharType="end"/>
-            </w:r>
-          </w:hyperlink>
-        </w:p>
-        <w:p>
-          <w:pPr>
-            <w:pStyle w:val="TOC2"/>
-            <w:tabs>
-              <w:tab w:val="right" w:leader="dot" w:pos="9016"/>
-            </w:tabs>
-            <w:rPr>
-              <w:rFonts w:asciiTheme="minorHAnsi" w:eastAsiaTheme="minorEastAsia" w:hAnsiTheme="minorHAnsi" w:cstheme="minorBidi"/>
-              <w:b w:val="0"/>
-              <w:bCs w:val="0"/>
-              <w:noProof/>
-            </w:rPr>
-          </w:pPr>
-          <w:hyperlink w:anchor="_Toc59572586" w:history="1">
-            <w:r>
-              <w:rPr>
-                <w:rStyle w:val="Hyperlink"/>
-                <w:rFonts w:ascii="Arial" w:hAnsi="Arial" w:cs="Arial"/>
-                <w:noProof/>
-              </w:rPr>
-              <w:t>5.3 RANDOM FOREST REGRESSION (RF)</w:t>
-            </w:r>
-            <w:r>
-              <w:rPr>
-                <w:noProof/>
-                <w:webHidden/>
-              </w:rPr>
-              <w:tab/>
-            </w:r>
-            <w:r>
-              <w:rPr>
-                <w:noProof/>
-                <w:webHidden/>
-              </w:rPr>
-              <w:fldChar w:fldCharType="begin"/>
-            </w:r>
-            <w:r>
-              <w:rPr>
-                <w:noProof/>
-                <w:webHidden/>
-              </w:rPr>
-              <w:instrText xml:space="preserve"> PAGEREF _Toc59572586 \h </w:instrText>
-            </w:r>
-            <w:r>
-              <w:rPr>
-                <w:noProof/>
-                <w:webHidden/>
-              </w:rPr>
-            </w:r>
-            <w:r>
-              <w:rPr>
-                <w:noProof/>
-                <w:webHidden/>
-              </w:rPr>
-              <w:fldChar w:fldCharType="separate"/>
-            </w:r>
-            <w:r>
-              <w:rPr>
-                <w:noProof/>
-                <w:webHidden/>
-              </w:rPr>
-              <w:t>4</w:t>
-            </w:r>
-            <w:r>
-              <w:rPr>
+                <w:rFonts w:ascii="Arial" w:hAnsi="Arial" w:cs="Arial"/>
                 <w:noProof/>
                 <w:webHidden/>
               </w:rPr>
@@ -1865,7 +2109,7 @@
               <w:tab w:val="right" w:leader="dot" w:pos="9016"/>
             </w:tabs>
             <w:rPr>
-              <w:rFonts w:asciiTheme="minorHAnsi" w:eastAsiaTheme="minorEastAsia" w:hAnsiTheme="minorHAnsi" w:cstheme="minorBidi"/>
+              <w:rFonts w:ascii="Arial" w:eastAsiaTheme="minorEastAsia" w:hAnsi="Arial" w:cs="Arial"/>
               <w:b w:val="0"/>
               <w:bCs w:val="0"/>
               <w:i w:val="0"/>
@@ -1873,18 +2117,18 @@
               <w:noProof/>
             </w:rPr>
           </w:pPr>
-          <w:hyperlink w:anchor="_Toc59572587" w:history="1">
+          <w:hyperlink w:anchor="_Toc59572636" w:history="1">
             <w:r>
               <w:rPr>
                 <w:rStyle w:val="Hyperlink"/>
                 <w:rFonts w:ascii="Arial" w:hAnsi="Arial" w:cs="Arial"/>
                 <w:noProof/>
               </w:rPr>
-              <w:t>6.</w:t>
-            </w:r>
-            <w:r>
-              <w:rPr>
-                <w:rFonts w:asciiTheme="minorHAnsi" w:eastAsiaTheme="minorEastAsia" w:hAnsiTheme="minorHAnsi" w:cstheme="minorBidi"/>
+              <w:t>7.</w:t>
+            </w:r>
+            <w:r>
+              <w:rPr>
+                <w:rFonts w:ascii="Arial" w:eastAsiaTheme="minorEastAsia" w:hAnsi="Arial" w:cs="Arial"/>
                 <w:b w:val="0"/>
                 <w:bCs w:val="0"/>
                 <w:i w:val="0"/>
@@ -1899,10 +2143,11 @@
                 <w:rFonts w:ascii="Arial" w:hAnsi="Arial" w:cs="Arial"/>
                 <w:noProof/>
               </w:rPr>
-              <w:t>INPUT VARIABLES ENCODED</w:t>
-            </w:r>
-            <w:r>
-              <w:rPr>
+              <w:t>ACCURACY EVALUATION CRITERIA</w:t>
+            </w:r>
+            <w:r>
+              <w:rPr>
+                <w:rFonts w:ascii="Arial" w:hAnsi="Arial" w:cs="Arial"/>
                 <w:noProof/>
                 <w:webHidden/>
               </w:rPr>
@@ -1910,6 +2155,7 @@
             </w:r>
             <w:r>
               <w:rPr>
+                <w:rFonts w:ascii="Arial" w:hAnsi="Arial" w:cs="Arial"/>
                 <w:noProof/>
                 <w:webHidden/>
               </w:rPr>
@@ -1917,19 +2163,22 @@
             </w:r>
             <w:r>
               <w:rPr>
+                <w:rFonts w:ascii="Arial" w:hAnsi="Arial" w:cs="Arial"/>
                 <w:noProof/>
                 <w:webHidden/>
               </w:rPr>
-              <w:instrText xml:space="preserve"> PAGEREF _Toc59572587 \h </w:instrText>
-            </w:r>
-            <w:r>
-              <w:rPr>
+              <w:instrText xml:space="preserve"> PAGEREF _Toc59572636 \h </w:instrText>
+            </w:r>
+            <w:r>
+              <w:rPr>
+                <w:rFonts w:ascii="Arial" w:hAnsi="Arial" w:cs="Arial"/>
                 <w:noProof/>
                 <w:webHidden/>
               </w:rPr>
             </w:r>
             <w:r>
               <w:rPr>
+                <w:rFonts w:ascii="Arial" w:hAnsi="Arial" w:cs="Arial"/>
                 <w:noProof/>
                 <w:webHidden/>
               </w:rPr>
@@ -1937,13 +2186,15 @@
             </w:r>
             <w:r>
               <w:rPr>
+                <w:rFonts w:ascii="Arial" w:hAnsi="Arial" w:cs="Arial"/>
                 <w:noProof/>
                 <w:webHidden/>
               </w:rPr>
-              <w:t>5</w:t>
-            </w:r>
-            <w:r>
-              <w:rPr>
+              <w:t>4</w:t>
+            </w:r>
+            <w:r>
+              <w:rPr>
+                <w:rFonts w:ascii="Arial" w:hAnsi="Arial" w:cs="Arial"/>
                 <w:noProof/>
                 <w:webHidden/>
               </w:rPr>
@@ -1959,7 +2210,7 @@
               <w:tab w:val="right" w:leader="dot" w:pos="9016"/>
             </w:tabs>
             <w:rPr>
-              <w:rFonts w:asciiTheme="minorHAnsi" w:eastAsiaTheme="minorEastAsia" w:hAnsiTheme="minorHAnsi" w:cstheme="minorBidi"/>
+              <w:rFonts w:ascii="Arial" w:eastAsiaTheme="minorEastAsia" w:hAnsi="Arial" w:cs="Arial"/>
               <w:b w:val="0"/>
               <w:bCs w:val="0"/>
               <w:i w:val="0"/>
@@ -1967,18 +2218,18 @@
               <w:noProof/>
             </w:rPr>
           </w:pPr>
-          <w:hyperlink w:anchor="_Toc59572588" w:history="1">
+          <w:hyperlink w:anchor="_Toc59572637" w:history="1">
             <w:r>
               <w:rPr>
                 <w:rStyle w:val="Hyperlink"/>
                 <w:rFonts w:ascii="Arial" w:hAnsi="Arial" w:cs="Arial"/>
                 <w:noProof/>
               </w:rPr>
-              <w:t>7.</w:t>
-            </w:r>
-            <w:r>
-              <w:rPr>
-                <w:rFonts w:asciiTheme="minorHAnsi" w:eastAsiaTheme="minorEastAsia" w:hAnsiTheme="minorHAnsi" w:cstheme="minorBidi"/>
+              <w:t>8.</w:t>
+            </w:r>
+            <w:r>
+              <w:rPr>
+                <w:rFonts w:ascii="Arial" w:eastAsiaTheme="minorEastAsia" w:hAnsi="Arial" w:cs="Arial"/>
                 <w:b w:val="0"/>
                 <w:bCs w:val="0"/>
                 <w:i w:val="0"/>
@@ -1993,10 +2244,11 @@
                 <w:rFonts w:ascii="Arial" w:hAnsi="Arial" w:cs="Arial"/>
                 <w:noProof/>
               </w:rPr>
-              <w:t>ACCURACY EVALUATION CRITERIA</w:t>
-            </w:r>
-            <w:r>
-              <w:rPr>
+              <w:t>RESULTS</w:t>
+            </w:r>
+            <w:r>
+              <w:rPr>
+                <w:rFonts w:ascii="Arial" w:hAnsi="Arial" w:cs="Arial"/>
                 <w:noProof/>
                 <w:webHidden/>
               </w:rPr>
@@ -2004,6 +2256,7 @@
             </w:r>
             <w:r>
               <w:rPr>
+                <w:rFonts w:ascii="Arial" w:hAnsi="Arial" w:cs="Arial"/>
                 <w:noProof/>
                 <w:webHidden/>
               </w:rPr>
@@ -2011,19 +2264,22 @@
             </w:r>
             <w:r>
               <w:rPr>
+                <w:rFonts w:ascii="Arial" w:hAnsi="Arial" w:cs="Arial"/>
                 <w:noProof/>
                 <w:webHidden/>
               </w:rPr>
-              <w:instrText xml:space="preserve"> PAGEREF _Toc59572588 \h </w:instrText>
-            </w:r>
-            <w:r>
-              <w:rPr>
+              <w:instrText xml:space="preserve"> PAGEREF _Toc59572637 \h </w:instrText>
+            </w:r>
+            <w:r>
+              <w:rPr>
+                <w:rFonts w:ascii="Arial" w:hAnsi="Arial" w:cs="Arial"/>
                 <w:noProof/>
                 <w:webHidden/>
               </w:rPr>
             </w:r>
             <w:r>
               <w:rPr>
+                <w:rFonts w:ascii="Arial" w:hAnsi="Arial" w:cs="Arial"/>
                 <w:noProof/>
                 <w:webHidden/>
               </w:rPr>
@@ -2031,13 +2287,300 @@
             </w:r>
             <w:r>
               <w:rPr>
+                <w:rFonts w:ascii="Arial" w:hAnsi="Arial" w:cs="Arial"/>
                 <w:noProof/>
                 <w:webHidden/>
               </w:rPr>
+              <w:t>4</w:t>
+            </w:r>
+            <w:r>
+              <w:rPr>
+                <w:rFonts w:ascii="Arial" w:hAnsi="Arial" w:cs="Arial"/>
+                <w:noProof/>
+                <w:webHidden/>
+              </w:rPr>
+              <w:fldChar w:fldCharType="end"/>
+            </w:r>
+          </w:hyperlink>
+        </w:p>
+        <w:p>
+          <w:pPr>
+            <w:pStyle w:val="TOC2"/>
+            <w:tabs>
+              <w:tab w:val="right" w:leader="dot" w:pos="9016"/>
+            </w:tabs>
+            <w:rPr>
+              <w:rFonts w:ascii="Arial" w:eastAsiaTheme="minorEastAsia" w:hAnsi="Arial" w:cs="Arial"/>
+              <w:b w:val="0"/>
+              <w:bCs w:val="0"/>
+              <w:noProof/>
+            </w:rPr>
+          </w:pPr>
+          <w:hyperlink w:anchor="_Toc59572638" w:history="1">
+            <w:r>
+              <w:rPr>
+                <w:rStyle w:val="Hyperlink"/>
+                <w:rFonts w:ascii="Arial" w:hAnsi="Arial" w:cs="Arial"/>
+                <w:b w:val="0"/>
+                <w:bCs w:val="0"/>
+                <w:noProof/>
+              </w:rPr>
+              <w:t>8.1 LINEAR REGRESSION</w:t>
+            </w:r>
+            <w:r>
+              <w:rPr>
+                <w:rFonts w:ascii="Arial" w:hAnsi="Arial" w:cs="Arial"/>
+                <w:b w:val="0"/>
+                <w:bCs w:val="0"/>
+                <w:noProof/>
+                <w:webHidden/>
+              </w:rPr>
+              <w:tab/>
+            </w:r>
+            <w:r>
+              <w:rPr>
+                <w:rFonts w:ascii="Arial" w:hAnsi="Arial" w:cs="Arial"/>
+                <w:b w:val="0"/>
+                <w:bCs w:val="0"/>
+                <w:noProof/>
+                <w:webHidden/>
+              </w:rPr>
+              <w:fldChar w:fldCharType="begin"/>
+            </w:r>
+            <w:r>
+              <w:rPr>
+                <w:rFonts w:ascii="Arial" w:hAnsi="Arial" w:cs="Arial"/>
+                <w:b w:val="0"/>
+                <w:bCs w:val="0"/>
+                <w:noProof/>
+                <w:webHidden/>
+              </w:rPr>
+              <w:instrText xml:space="preserve"> PAGEREF _Toc59572638 \h </w:instrText>
+            </w:r>
+            <w:r>
+              <w:rPr>
+                <w:rFonts w:ascii="Arial" w:hAnsi="Arial" w:cs="Arial"/>
+                <w:b w:val="0"/>
+                <w:bCs w:val="0"/>
+                <w:noProof/>
+                <w:webHidden/>
+              </w:rPr>
+            </w:r>
+            <w:r>
+              <w:rPr>
+                <w:rFonts w:ascii="Arial" w:hAnsi="Arial" w:cs="Arial"/>
+                <w:b w:val="0"/>
+                <w:bCs w:val="0"/>
+                <w:noProof/>
+                <w:webHidden/>
+              </w:rPr>
+              <w:fldChar w:fldCharType="separate"/>
+            </w:r>
+            <w:r>
+              <w:rPr>
+                <w:rFonts w:ascii="Arial" w:hAnsi="Arial" w:cs="Arial"/>
+                <w:b w:val="0"/>
+                <w:bCs w:val="0"/>
+                <w:noProof/>
+                <w:webHidden/>
+              </w:rPr>
+              <w:t>4</w:t>
+            </w:r>
+            <w:r>
+              <w:rPr>
+                <w:rFonts w:ascii="Arial" w:hAnsi="Arial" w:cs="Arial"/>
+                <w:b w:val="0"/>
+                <w:bCs w:val="0"/>
+                <w:noProof/>
+                <w:webHidden/>
+              </w:rPr>
+              <w:fldChar w:fldCharType="end"/>
+            </w:r>
+          </w:hyperlink>
+        </w:p>
+        <w:p>
+          <w:pPr>
+            <w:pStyle w:val="TOC2"/>
+            <w:tabs>
+              <w:tab w:val="right" w:leader="dot" w:pos="9016"/>
+            </w:tabs>
+            <w:rPr>
+              <w:rFonts w:ascii="Arial" w:eastAsiaTheme="minorEastAsia" w:hAnsi="Arial" w:cs="Arial"/>
+              <w:b w:val="0"/>
+              <w:bCs w:val="0"/>
+              <w:noProof/>
+            </w:rPr>
+          </w:pPr>
+          <w:hyperlink w:anchor="_Toc59572639" w:history="1">
+            <w:r>
+              <w:rPr>
+                <w:rStyle w:val="Hyperlink"/>
+                <w:rFonts w:ascii="Arial" w:hAnsi="Arial" w:cs="Arial"/>
+                <w:b w:val="0"/>
+                <w:bCs w:val="0"/>
+                <w:noProof/>
+              </w:rPr>
+              <w:t>8.2 SUPPORT VECTOR MACHINES</w:t>
+            </w:r>
+            <w:r>
+              <w:rPr>
+                <w:rFonts w:ascii="Arial" w:hAnsi="Arial" w:cs="Arial"/>
+                <w:b w:val="0"/>
+                <w:bCs w:val="0"/>
+                <w:noProof/>
+                <w:webHidden/>
+              </w:rPr>
+              <w:tab/>
+            </w:r>
+            <w:r>
+              <w:rPr>
+                <w:rFonts w:ascii="Arial" w:hAnsi="Arial" w:cs="Arial"/>
+                <w:b w:val="0"/>
+                <w:bCs w:val="0"/>
+                <w:noProof/>
+                <w:webHidden/>
+              </w:rPr>
+              <w:fldChar w:fldCharType="begin"/>
+            </w:r>
+            <w:r>
+              <w:rPr>
+                <w:rFonts w:ascii="Arial" w:hAnsi="Arial" w:cs="Arial"/>
+                <w:b w:val="0"/>
+                <w:bCs w:val="0"/>
+                <w:noProof/>
+                <w:webHidden/>
+              </w:rPr>
+              <w:instrText xml:space="preserve"> PAGEREF _Toc59572639 \h </w:instrText>
+            </w:r>
+            <w:r>
+              <w:rPr>
+                <w:rFonts w:ascii="Arial" w:hAnsi="Arial" w:cs="Arial"/>
+                <w:b w:val="0"/>
+                <w:bCs w:val="0"/>
+                <w:noProof/>
+                <w:webHidden/>
+              </w:rPr>
+            </w:r>
+            <w:r>
+              <w:rPr>
+                <w:rFonts w:ascii="Arial" w:hAnsi="Arial" w:cs="Arial"/>
+                <w:b w:val="0"/>
+                <w:bCs w:val="0"/>
+                <w:noProof/>
+                <w:webHidden/>
+              </w:rPr>
+              <w:fldChar w:fldCharType="separate"/>
+            </w:r>
+            <w:r>
+              <w:rPr>
+                <w:rFonts w:ascii="Arial" w:hAnsi="Arial" w:cs="Arial"/>
+                <w:b w:val="0"/>
+                <w:bCs w:val="0"/>
+                <w:noProof/>
+                <w:webHidden/>
+              </w:rPr>
               <w:t>5</w:t>
             </w:r>
             <w:r>
               <w:rPr>
+                <w:rFonts w:ascii="Arial" w:hAnsi="Arial" w:cs="Arial"/>
+                <w:b w:val="0"/>
+                <w:bCs w:val="0"/>
+                <w:noProof/>
+                <w:webHidden/>
+              </w:rPr>
+              <w:fldChar w:fldCharType="end"/>
+            </w:r>
+          </w:hyperlink>
+        </w:p>
+        <w:p>
+          <w:pPr>
+            <w:pStyle w:val="TOC2"/>
+            <w:tabs>
+              <w:tab w:val="right" w:leader="dot" w:pos="9016"/>
+            </w:tabs>
+            <w:rPr>
+              <w:rFonts w:ascii="Arial" w:eastAsiaTheme="minorEastAsia" w:hAnsi="Arial" w:cs="Arial"/>
+              <w:b w:val="0"/>
+              <w:bCs w:val="0"/>
+              <w:noProof/>
+            </w:rPr>
+          </w:pPr>
+          <w:hyperlink w:anchor="_Toc59572641" w:history="1">
+            <w:r>
+              <w:rPr>
+                <w:rStyle w:val="Hyperlink"/>
+                <w:rFonts w:ascii="Arial" w:hAnsi="Arial" w:cs="Arial"/>
+                <w:b w:val="0"/>
+                <w:bCs w:val="0"/>
+                <w:noProof/>
+              </w:rPr>
+              <w:t>8.3 RANDOM FOREST REGRESSION</w:t>
+            </w:r>
+            <w:r>
+              <w:rPr>
+                <w:rFonts w:ascii="Arial" w:hAnsi="Arial" w:cs="Arial"/>
+                <w:b w:val="0"/>
+                <w:bCs w:val="0"/>
+                <w:noProof/>
+                <w:webHidden/>
+              </w:rPr>
+              <w:tab/>
+            </w:r>
+            <w:r>
+              <w:rPr>
+                <w:rFonts w:ascii="Arial" w:hAnsi="Arial" w:cs="Arial"/>
+                <w:b w:val="0"/>
+                <w:bCs w:val="0"/>
+                <w:noProof/>
+                <w:webHidden/>
+              </w:rPr>
+              <w:fldChar w:fldCharType="begin"/>
+            </w:r>
+            <w:r>
+              <w:rPr>
+                <w:rFonts w:ascii="Arial" w:hAnsi="Arial" w:cs="Arial"/>
+                <w:b w:val="0"/>
+                <w:bCs w:val="0"/>
+                <w:noProof/>
+                <w:webHidden/>
+              </w:rPr>
+              <w:instrText xml:space="preserve"> PAGEREF _Toc59572641 \h </w:instrText>
+            </w:r>
+            <w:r>
+              <w:rPr>
+                <w:rFonts w:ascii="Arial" w:hAnsi="Arial" w:cs="Arial"/>
+                <w:b w:val="0"/>
+                <w:bCs w:val="0"/>
+                <w:noProof/>
+                <w:webHidden/>
+              </w:rPr>
+            </w:r>
+            <w:r>
+              <w:rPr>
+                <w:rFonts w:ascii="Arial" w:hAnsi="Arial" w:cs="Arial"/>
+                <w:b w:val="0"/>
+                <w:bCs w:val="0"/>
+                <w:noProof/>
+                <w:webHidden/>
+              </w:rPr>
+              <w:fldChar w:fldCharType="separate"/>
+            </w:r>
+            <w:r>
+              <w:rPr>
+                <w:rFonts w:ascii="Arial" w:hAnsi="Arial" w:cs="Arial"/>
+                <w:b w:val="0"/>
+                <w:bCs w:val="0"/>
+                <w:noProof/>
+                <w:webHidden/>
+              </w:rPr>
+              <w:t>6</w:t>
+            </w:r>
+            <w:r>
+              <w:rPr>
+                <w:rFonts w:ascii="Arial" w:hAnsi="Arial" w:cs="Arial"/>
+                <w:b w:val="0"/>
+                <w:bCs w:val="0"/>
                 <w:noProof/>
                 <w:webHidden/>
               </w:rPr>
@@ -2053,7 +2596,7 @@
               <w:tab w:val="right" w:leader="dot" w:pos="9016"/>
             </w:tabs>
             <w:rPr>
-              <w:rFonts w:asciiTheme="minorHAnsi" w:eastAsiaTheme="minorEastAsia" w:hAnsiTheme="minorHAnsi" w:cstheme="minorBidi"/>
+              <w:rFonts w:ascii="Arial" w:eastAsiaTheme="minorEastAsia" w:hAnsi="Arial" w:cs="Arial"/>
               <w:b w:val="0"/>
               <w:bCs w:val="0"/>
               <w:i w:val="0"/>
@@ -2061,18 +2604,18 @@
               <w:noProof/>
             </w:rPr>
           </w:pPr>
-          <w:hyperlink w:anchor="_Toc59572589" w:history="1">
+          <w:hyperlink w:anchor="_Toc59572642" w:history="1">
             <w:r>
               <w:rPr>
                 <w:rStyle w:val="Hyperlink"/>
                 <w:rFonts w:ascii="Arial" w:hAnsi="Arial" w:cs="Arial"/>
                 <w:noProof/>
               </w:rPr>
-              <w:t>8.</w:t>
-            </w:r>
-            <w:r>
-              <w:rPr>
-                <w:rFonts w:asciiTheme="minorHAnsi" w:eastAsiaTheme="minorEastAsia" w:hAnsiTheme="minorHAnsi" w:cstheme="minorBidi"/>
+              <w:t>9.</w:t>
+            </w:r>
+            <w:r>
+              <w:rPr>
+                <w:rFonts w:ascii="Arial" w:eastAsiaTheme="minorEastAsia" w:hAnsi="Arial" w:cs="Arial"/>
                 <w:b w:val="0"/>
                 <w:bCs w:val="0"/>
                 <w:i w:val="0"/>
@@ -2087,10 +2630,11 @@
                 <w:rFonts w:ascii="Arial" w:hAnsi="Arial" w:cs="Arial"/>
                 <w:noProof/>
               </w:rPr>
-              <w:t>RESULTS</w:t>
-            </w:r>
-            <w:r>
-              <w:rPr>
+              <w:t>ENCOUNTERED DATASET PROBLEMS</w:t>
+            </w:r>
+            <w:r>
+              <w:rPr>
+                <w:rFonts w:ascii="Arial" w:hAnsi="Arial" w:cs="Arial"/>
                 <w:noProof/>
                 <w:webHidden/>
               </w:rPr>
@@ -2098,6 +2642,7 @@
             </w:r>
             <w:r>
               <w:rPr>
+                <w:rFonts w:ascii="Arial" w:hAnsi="Arial" w:cs="Arial"/>
                 <w:noProof/>
                 <w:webHidden/>
               </w:rPr>
@@ -2105,19 +2650,22 @@
             </w:r>
             <w:r>
               <w:rPr>
+                <w:rFonts w:ascii="Arial" w:hAnsi="Arial" w:cs="Arial"/>
                 <w:noProof/>
                 <w:webHidden/>
               </w:rPr>
-              <w:instrText xml:space="preserve"> PAGEREF _Toc59572589 \h </w:instrText>
-            </w:r>
-            <w:r>
-              <w:rPr>
+              <w:instrText xml:space="preserve"> PAGEREF _Toc59572642 \h </w:instrText>
+            </w:r>
+            <w:r>
+              <w:rPr>
+                <w:rFonts w:ascii="Arial" w:hAnsi="Arial" w:cs="Arial"/>
                 <w:noProof/>
                 <w:webHidden/>
               </w:rPr>
             </w:r>
             <w:r>
               <w:rPr>
+                <w:rFonts w:ascii="Arial" w:hAnsi="Arial" w:cs="Arial"/>
                 <w:noProof/>
                 <w:webHidden/>
               </w:rPr>
@@ -2125,245 +2673,15 @@
             </w:r>
             <w:r>
               <w:rPr>
+                <w:rFonts w:ascii="Arial" w:hAnsi="Arial" w:cs="Arial"/>
                 <w:noProof/>
                 <w:webHidden/>
               </w:rPr>
-              <w:t>5</w:t>
-            </w:r>
-            <w:r>
-              <w:rPr>
-                <w:noProof/>
-                <w:webHidden/>
-              </w:rPr>
-              <w:fldChar w:fldCharType="end"/>
-            </w:r>
-          </w:hyperlink>
-        </w:p>
-        <w:p>
-          <w:pPr>
-            <w:pStyle w:val="TOC2"/>
-            <w:tabs>
-              <w:tab w:val="right" w:leader="dot" w:pos="9016"/>
-            </w:tabs>
-            <w:rPr>
-              <w:rFonts w:asciiTheme="minorHAnsi" w:eastAsiaTheme="minorEastAsia" w:hAnsiTheme="minorHAnsi" w:cstheme="minorBidi"/>
-              <w:b w:val="0"/>
-              <w:bCs w:val="0"/>
-              <w:noProof/>
-            </w:rPr>
-          </w:pPr>
-          <w:hyperlink w:anchor="_Toc59572590" w:history="1">
-            <w:r>
-              <w:rPr>
-                <w:rStyle w:val="Hyperlink"/>
-                <w:rFonts w:ascii="Arial" w:hAnsi="Arial" w:cs="Arial"/>
-                <w:noProof/>
-              </w:rPr>
-              <w:t>8.1 LINEAR REGRESSION</w:t>
-            </w:r>
-            <w:r>
-              <w:rPr>
-                <w:noProof/>
-                <w:webHidden/>
-              </w:rPr>
-              <w:tab/>
-            </w:r>
-            <w:r>
-              <w:rPr>
-                <w:noProof/>
-                <w:webHidden/>
-              </w:rPr>
-              <w:fldChar w:fldCharType="begin"/>
-            </w:r>
-            <w:r>
-              <w:rPr>
-                <w:noProof/>
-                <w:webHidden/>
-              </w:rPr>
-              <w:instrText xml:space="preserve"> PAGEREF _Toc59572590 \h </w:instrText>
-            </w:r>
-            <w:r>
-              <w:rPr>
-                <w:noProof/>
-                <w:webHidden/>
-              </w:rPr>
-            </w:r>
-            <w:r>
-              <w:rPr>
-                <w:noProof/>
-                <w:webHidden/>
-              </w:rPr>
-              <w:fldChar w:fldCharType="separate"/>
-            </w:r>
-            <w:r>
-              <w:rPr>
-                <w:noProof/>
-                <w:webHidden/>
-              </w:rPr>
-              <w:t>5</w:t>
-            </w:r>
-            <w:r>
-              <w:rPr>
-                <w:noProof/>
-                <w:webHidden/>
-              </w:rPr>
-              <w:fldChar w:fldCharType="end"/>
-            </w:r>
-          </w:hyperlink>
-        </w:p>
-        <w:p>
-          <w:pPr>
-            <w:pStyle w:val="TOC2"/>
-            <w:tabs>
-              <w:tab w:val="right" w:leader="dot" w:pos="9016"/>
-            </w:tabs>
-            <w:rPr>
-              <w:rFonts w:asciiTheme="minorHAnsi" w:eastAsiaTheme="minorEastAsia" w:hAnsiTheme="minorHAnsi" w:cstheme="minorBidi"/>
-              <w:b w:val="0"/>
-              <w:bCs w:val="0"/>
-              <w:noProof/>
-            </w:rPr>
-          </w:pPr>
-          <w:hyperlink w:anchor="_Toc59572591" w:history="1">
-            <w:r>
-              <w:rPr>
-                <w:rStyle w:val="Hyperlink"/>
-                <w:rFonts w:ascii="Arial" w:hAnsi="Arial" w:cs="Arial"/>
-                <w:noProof/>
-              </w:rPr>
-              <w:t>8.2 SUPPORT VECT</w:t>
-            </w:r>
-            <w:r>
-              <w:rPr>
-                <w:rStyle w:val="Hyperlink"/>
-                <w:rFonts w:ascii="Arial" w:hAnsi="Arial" w:cs="Arial"/>
-                <w:noProof/>
-              </w:rPr>
-              <w:t>O</w:t>
-            </w:r>
-            <w:r>
-              <w:rPr>
-                <w:rStyle w:val="Hyperlink"/>
-                <w:rFonts w:ascii="Arial" w:hAnsi="Arial" w:cs="Arial"/>
-                <w:noProof/>
-              </w:rPr>
-              <w:t>R MACHINES For SVR, we have used “Critic Score” to represent the x-axis and “Global Sale” for y. We chose to use SVR over SVM because we wanted to see if there is a correlation between critic score and global sales, and if that’s the case then being able to make predictions based upon what the global sales are in relation with critic score for different games. Usually, a real-world dataset contains features that vary in magnitudes, units and range, so we normalized the dataset using feature scaling before fitting SVR to the dataset.</w:t>
-            </w:r>
-            <w:r>
-              <w:rPr>
-                <w:noProof/>
-                <w:webHidden/>
-              </w:rPr>
-              <w:tab/>
-            </w:r>
-            <w:r>
-              <w:rPr>
-                <w:noProof/>
-                <w:webHidden/>
-              </w:rPr>
-              <w:fldChar w:fldCharType="begin"/>
-            </w:r>
-            <w:r>
-              <w:rPr>
-                <w:noProof/>
-                <w:webHidden/>
-              </w:rPr>
-              <w:instrText xml:space="preserve"> PAGEREF _Toc59572591 \h </w:instrText>
-            </w:r>
-            <w:r>
-              <w:rPr>
-                <w:noProof/>
-                <w:webHidden/>
-              </w:rPr>
-            </w:r>
-            <w:r>
-              <w:rPr>
-                <w:noProof/>
-                <w:webHidden/>
-              </w:rPr>
-              <w:fldChar w:fldCharType="separate"/>
-            </w:r>
-            <w:r>
-              <w:rPr>
-                <w:noProof/>
-                <w:webHidden/>
-              </w:rPr>
               <w:t>6</w:t>
             </w:r>
             <w:r>
               <w:rPr>
-                <w:noProof/>
-                <w:webHidden/>
-              </w:rPr>
-              <w:fldChar w:fldCharType="end"/>
-            </w:r>
-          </w:hyperlink>
-        </w:p>
-        <w:p>
-          <w:pPr>
-            <w:pStyle w:val="TOC2"/>
-            <w:tabs>
-              <w:tab w:val="right" w:leader="dot" w:pos="9016"/>
-            </w:tabs>
-            <w:rPr>
-              <w:rFonts w:asciiTheme="minorHAnsi" w:eastAsiaTheme="minorEastAsia" w:hAnsiTheme="minorHAnsi" w:cstheme="minorBidi"/>
-              <w:b w:val="0"/>
-              <w:bCs w:val="0"/>
-              <w:noProof/>
-            </w:rPr>
-          </w:pPr>
-          <w:hyperlink w:anchor="_Toc59572592" w:history="1">
-            <w:r>
-              <w:rPr>
-                <w:rStyle w:val="Hyperlink"/>
-                <w:rFonts w:ascii="Arial" w:hAnsi="Arial" w:cs="Arial"/>
-                <w:noProof/>
-              </w:rPr>
-              <w:t>8.3 RANDOM FOREST REGRESSION</w:t>
-            </w:r>
-            <w:r>
-              <w:rPr>
-                <w:noProof/>
-                <w:webHidden/>
-              </w:rPr>
-              <w:tab/>
-            </w:r>
-            <w:r>
-              <w:rPr>
-                <w:noProof/>
-                <w:webHidden/>
-              </w:rPr>
-              <w:fldChar w:fldCharType="begin"/>
-            </w:r>
-            <w:r>
-              <w:rPr>
-                <w:noProof/>
-                <w:webHidden/>
-              </w:rPr>
-              <w:instrText xml:space="preserve"> PAGEREF _Toc59572592 \h </w:instrText>
-            </w:r>
-            <w:r>
-              <w:rPr>
-                <w:noProof/>
-                <w:webHidden/>
-              </w:rPr>
-            </w:r>
-            <w:r>
-              <w:rPr>
-                <w:noProof/>
-                <w:webHidden/>
-              </w:rPr>
-              <w:fldChar w:fldCharType="separate"/>
-            </w:r>
-            <w:r>
-              <w:rPr>
-                <w:noProof/>
-                <w:webHidden/>
-              </w:rPr>
-              <w:t>7</w:t>
-            </w:r>
-            <w:r>
-              <w:rPr>
+                <w:rFonts w:ascii="Arial" w:hAnsi="Arial" w:cs="Arial"/>
                 <w:noProof/>
                 <w:webHidden/>
               </w:rPr>
@@ -2379,7 +2697,7 @@
               <w:tab w:val="right" w:leader="dot" w:pos="9016"/>
             </w:tabs>
             <w:rPr>
-              <w:rFonts w:asciiTheme="minorHAnsi" w:eastAsiaTheme="minorEastAsia" w:hAnsiTheme="minorHAnsi" w:cstheme="minorBidi"/>
+              <w:rFonts w:ascii="Arial" w:eastAsiaTheme="minorEastAsia" w:hAnsi="Arial" w:cs="Arial"/>
               <w:b w:val="0"/>
               <w:bCs w:val="0"/>
               <w:i w:val="0"/>
@@ -2387,18 +2705,18 @@
               <w:noProof/>
             </w:rPr>
           </w:pPr>
-          <w:hyperlink w:anchor="_Toc59572593" w:history="1">
+          <w:hyperlink w:anchor="_Toc59572643" w:history="1">
             <w:r>
               <w:rPr>
                 <w:rStyle w:val="Hyperlink"/>
                 <w:rFonts w:ascii="Arial" w:hAnsi="Arial" w:cs="Arial"/>
                 <w:noProof/>
               </w:rPr>
-              <w:t>9.</w:t>
-            </w:r>
-            <w:r>
-              <w:rPr>
-                <w:rFonts w:asciiTheme="minorHAnsi" w:eastAsiaTheme="minorEastAsia" w:hAnsiTheme="minorHAnsi" w:cstheme="minorBidi"/>
+              <w:t>10.</w:t>
+            </w:r>
+            <w:r>
+              <w:rPr>
+                <w:rFonts w:ascii="Arial" w:eastAsiaTheme="minorEastAsia" w:hAnsi="Arial" w:cs="Arial"/>
                 <w:b w:val="0"/>
                 <w:bCs w:val="0"/>
                 <w:i w:val="0"/>
@@ -2413,10 +2731,11 @@
                 <w:rFonts w:ascii="Arial" w:hAnsi="Arial" w:cs="Arial"/>
                 <w:noProof/>
               </w:rPr>
-              <w:t>ENCOUNTERED DATASET PROBLEMS</w:t>
-            </w:r>
-            <w:r>
-              <w:rPr>
+              <w:t>REFERENCES</w:t>
+            </w:r>
+            <w:r>
+              <w:rPr>
+                <w:rFonts w:ascii="Arial" w:hAnsi="Arial" w:cs="Arial"/>
                 <w:noProof/>
                 <w:webHidden/>
               </w:rPr>
@@ -2424,6 +2743,7 @@
             </w:r>
             <w:r>
               <w:rPr>
+                <w:rFonts w:ascii="Arial" w:hAnsi="Arial" w:cs="Arial"/>
                 <w:noProof/>
                 <w:webHidden/>
               </w:rPr>
@@ -2431,19 +2751,22 @@
             </w:r>
             <w:r>
               <w:rPr>
+                <w:rFonts w:ascii="Arial" w:hAnsi="Arial" w:cs="Arial"/>
                 <w:noProof/>
                 <w:webHidden/>
               </w:rPr>
-              <w:instrText xml:space="preserve"> PAGEREF _Toc59572593 \h </w:instrText>
-            </w:r>
-            <w:r>
-              <w:rPr>
+              <w:instrText xml:space="preserve"> PAGEREF _Toc59572643 \h </w:instrText>
+            </w:r>
+            <w:r>
+              <w:rPr>
+                <w:rFonts w:ascii="Arial" w:hAnsi="Arial" w:cs="Arial"/>
                 <w:noProof/>
                 <w:webHidden/>
               </w:rPr>
             </w:r>
             <w:r>
               <w:rPr>
+                <w:rFonts w:ascii="Arial" w:hAnsi="Arial" w:cs="Arial"/>
                 <w:noProof/>
                 <w:webHidden/>
               </w:rPr>
@@ -2451,6 +2774,7 @@
             </w:r>
             <w:r>
               <w:rPr>
+                <w:rFonts w:ascii="Arial" w:hAnsi="Arial" w:cs="Arial"/>
                 <w:noProof/>
                 <w:webHidden/>
               </w:rPr>
@@ -2458,100 +2782,7 @@
             </w:r>
             <w:r>
               <w:rPr>
-                <w:noProof/>
-                <w:webHidden/>
-              </w:rPr>
-              <w:fldChar w:fldCharType="end"/>
-            </w:r>
-          </w:hyperlink>
-        </w:p>
-        <w:p>
-          <w:pPr>
-            <w:pStyle w:val="TOC1"/>
-            <w:tabs>
-              <w:tab w:val="left" w:pos="660"/>
-              <w:tab w:val="right" w:leader="dot" w:pos="9016"/>
-            </w:tabs>
-            <w:rPr>
-              <w:rFonts w:asciiTheme="minorHAnsi" w:eastAsiaTheme="minorEastAsia" w:hAnsiTheme="minorHAnsi" w:cstheme="minorBidi"/>
-              <w:b w:val="0"/>
-              <w:bCs w:val="0"/>
-              <w:i w:val="0"/>
-              <w:iCs w:val="0"/>
-              <w:noProof/>
-            </w:rPr>
-          </w:pPr>
-          <w:hyperlink w:anchor="_Toc59572594" w:history="1">
-            <w:r>
-              <w:rPr>
-                <w:rStyle w:val="Hyperlink"/>
-                <w:rFonts w:ascii="Arial" w:hAnsi="Arial" w:cs="Arial"/>
-                <w:noProof/>
-              </w:rPr>
-              <w:t>10.</w:t>
-            </w:r>
-            <w:r>
-              <w:rPr>
-                <w:rFonts w:asciiTheme="minorHAnsi" w:eastAsiaTheme="minorEastAsia" w:hAnsiTheme="minorHAnsi" w:cstheme="minorBidi"/>
-                <w:b w:val="0"/>
-                <w:bCs w:val="0"/>
-                <w:i w:val="0"/>
-                <w:iCs w:val="0"/>
-                <w:noProof/>
-              </w:rPr>
-              <w:tab/>
-            </w:r>
-            <w:r>
-              <w:rPr>
-                <w:rStyle w:val="Hyperlink"/>
-                <w:rFonts w:ascii="Arial" w:hAnsi="Arial" w:cs="Arial"/>
-                <w:noProof/>
-              </w:rPr>
-              <w:t>REFERENCES</w:t>
-            </w:r>
-            <w:r>
-              <w:rPr>
-                <w:noProof/>
-                <w:webHidden/>
-              </w:rPr>
-              <w:tab/>
-            </w:r>
-            <w:r>
-              <w:rPr>
-                <w:noProof/>
-                <w:webHidden/>
-              </w:rPr>
-              <w:fldChar w:fldCharType="begin"/>
-            </w:r>
-            <w:r>
-              <w:rPr>
-                <w:noProof/>
-                <w:webHidden/>
-              </w:rPr>
-              <w:instrText xml:space="preserve"> PAGEREF _Toc59572594 \h </w:instrText>
-            </w:r>
-            <w:r>
-              <w:rPr>
-                <w:noProof/>
-                <w:webHidden/>
-              </w:rPr>
-            </w:r>
-            <w:r>
-              <w:rPr>
-                <w:noProof/>
-                <w:webHidden/>
-              </w:rPr>
-              <w:fldChar w:fldCharType="separate"/>
-            </w:r>
-            <w:r>
-              <w:rPr>
-                <w:noProof/>
-                <w:webHidden/>
-              </w:rPr>
-              <w:t>8</w:t>
-            </w:r>
-            <w:r>
-              <w:rPr>
+                <w:rFonts w:ascii="Arial" w:hAnsi="Arial" w:cs="Arial"/>
                 <w:noProof/>
                 <w:webHidden/>
               </w:rPr>
@@ -2629,9 +2860,29 @@
           <w:sz w:val="34"/>
           <w:szCs w:val="34"/>
         </w:rPr>
-      </w:pPr>
-      <w:bookmarkStart w:id="0" w:name="_Toc59572576"/>
-      <w:r>
+        <w:sectPr>
+          <w:footerReference w:type="even" r:id="rId10"/>
+          <w:footerReference w:type="default" r:id="rId11"/>
+          <w:pgSz w:w="11906" w:h="16838"/>
+          <w:pgMar w:top="1440" w:right="1440" w:bottom="1440" w:left="1440" w:header="708" w:footer="708" w:gutter="0"/>
+          <w:pgNumType w:start="0"/>
+          <w:cols w:space="708"/>
+          <w:titlePg/>
+          <w:docGrid w:linePitch="360"/>
+        </w:sectPr>
+      </w:pPr>
+      <w:bookmarkStart w:id="0" w:name="_Toc59572624"/>
+    </w:p>
+    <w:p>
+      <w:pPr>
+        <w:pStyle w:val="Heading1"/>
+        <w:numPr>
+          <w:ilvl w:val="0"/>
+          <w:numId w:val="2"/>
+        </w:numPr>
+        <w:pBdr>
+          <w:bottom w:val="single" w:sz="6" w:space="1" w:color="auto"/>
+        </w:pBdr>
         <w:rPr>
           <w:rFonts w:ascii="Arial" w:eastAsia="Times New Roman" w:hAnsi="Arial" w:cs="Arial"/>
           <w:b/>
@@ -2640,6 +2891,16 @@
           <w:sz w:val="34"/>
           <w:szCs w:val="34"/>
         </w:rPr>
+      </w:pPr>
+      <w:r>
+        <w:rPr>
+          <w:rFonts w:ascii="Arial" w:eastAsia="Times New Roman" w:hAnsi="Arial" w:cs="Arial"/>
+          <w:b/>
+          <w:bCs/>
+          <w:color w:val="000000" w:themeColor="text1"/>
+          <w:sz w:val="34"/>
+          <w:szCs w:val="34"/>
+        </w:rPr>
         <w:lastRenderedPageBreak/>
         <w:t>INTRODUCTION</w:t>
       </w:r>
@@ -2962,7 +3223,7 @@
           <w:szCs w:val="28"/>
         </w:rPr>
       </w:pPr>
-      <w:bookmarkStart w:id="1" w:name="_Toc59572577"/>
+      <w:bookmarkStart w:id="1" w:name="_Toc59572625"/>
       <w:r>
         <w:rPr>
           <w:rFonts w:ascii="Arial" w:eastAsia="Times New Roman" w:hAnsi="Arial" w:cs="Arial"/>
@@ -3737,7 +3998,7 @@
                                 <wp:inline distT="0" distB="0" distL="0" distR="0" wp14:anchorId="0579D031" wp14:editId="443E9C5D">
                                   <wp:extent cx="2167255" cy="1441450"/>
                                   <wp:effectExtent l="0" t="0" r="4445" b="6350"/>
-                                  <wp:docPr id="7" name="Picture 7" descr="High street gaming store GAME"/>
+                                  <wp:docPr id="21" name="Picture 21" descr="High street gaming store GAME"/>
                                   <wp:cNvGraphicFramePr>
                                     <a:graphicFrameLocks xmlns:a="http://schemas.openxmlformats.org/drawingml/2006/main" noChangeAspect="1"/>
                                   </wp:cNvGraphicFramePr>
@@ -3751,7 +4012,7 @@
                                           </pic:cNvPicPr>
                                         </pic:nvPicPr>
                                         <pic:blipFill>
-                                          <a:blip r:embed="rId10">
+                                          <a:blip r:embed="rId12">
                                             <a:extLst>
                                               <a:ext uri="{28A0092B-C50C-407E-A947-70E740481C1C}">
                                                 <a14:useLocalDpi xmlns:a14="http://schemas.microsoft.com/office/drawing/2010/main" val="0"/>
@@ -3827,7 +4088,7 @@
                           <wp:inline distT="0" distB="0" distL="0" distR="0" wp14:anchorId="0579D031" wp14:editId="443E9C5D">
                             <wp:extent cx="2167255" cy="1441450"/>
                             <wp:effectExtent l="0" t="0" r="4445" b="6350"/>
-                            <wp:docPr id="7" name="Picture 7" descr="High street gaming store GAME"/>
+                            <wp:docPr id="21" name="Picture 21" descr="High street gaming store GAME"/>
                             <wp:cNvGraphicFramePr>
                               <a:graphicFrameLocks xmlns:a="http://schemas.openxmlformats.org/drawingml/2006/main" noChangeAspect="1"/>
                             </wp:cNvGraphicFramePr>
@@ -3841,7 +4102,7 @@
                                     </pic:cNvPicPr>
                                   </pic:nvPicPr>
                                   <pic:blipFill>
-                                    <a:blip r:embed="rId10">
+                                    <a:blip r:embed="rId12">
                                       <a:extLst>
                                         <a:ext uri="{28A0092B-C50C-407E-A947-70E740481C1C}">
                                           <a14:useLocalDpi xmlns:a14="http://schemas.microsoft.com/office/drawing/2010/main" val="0"/>
@@ -4257,7 +4518,7 @@
           <w:szCs w:val="40"/>
         </w:rPr>
       </w:pPr>
-      <w:bookmarkStart w:id="2" w:name="_Toc59572578"/>
+      <w:bookmarkStart w:id="2" w:name="_Toc59572626"/>
       <w:r>
         <w:rPr>
           <w:rFonts w:ascii="Arial" w:eastAsia="Times New Roman" w:hAnsi="Arial" w:cs="Arial"/>
@@ -4305,7 +4566,7 @@
         </w:rPr>
         <w:t xml:space="preserve">, here is the </w:t>
       </w:r>
-      <w:hyperlink r:id="rId11" w:history="1">
+      <w:hyperlink r:id="rId13" w:history="1">
         <w:r>
           <w:rPr>
             <w:rStyle w:val="Hyperlink"/>
@@ -4534,7 +4795,7 @@
           <w:szCs w:val="34"/>
         </w:rPr>
       </w:pPr>
-      <w:bookmarkStart w:id="3" w:name="_Toc59572579"/>
+      <w:bookmarkStart w:id="3" w:name="_Toc59572627"/>
       <w:r>
         <w:rPr>
           <w:rFonts w:ascii="Arial" w:eastAsia="Times New Roman" w:hAnsi="Arial" w:cs="Arial"/>
@@ -4586,7 +4847,7 @@
           <w:szCs w:val="34"/>
         </w:rPr>
       </w:pPr>
-      <w:bookmarkStart w:id="4" w:name="_Toc59572580"/>
+      <w:bookmarkStart w:id="4" w:name="_Toc59572628"/>
       <w:r>
         <w:rPr>
           <w:rFonts w:ascii="Arial" w:eastAsia="Times New Roman" w:hAnsi="Arial" w:cs="Arial"/>
@@ -4706,7 +4967,7 @@
         </w:rPr>
         <w:t>‘</w:t>
       </w:r>
-      <w:hyperlink r:id="rId12" w:history="1">
+      <w:hyperlink r:id="rId14" w:history="1">
         <w:r>
           <w:rPr>
             <w:rStyle w:val="Hyperlink"/>
@@ -4747,7 +5008,7 @@
           <w:szCs w:val="34"/>
         </w:rPr>
       </w:pPr>
-      <w:bookmarkStart w:id="5" w:name="_Toc59572581"/>
+      <w:bookmarkStart w:id="5" w:name="_Toc59572629"/>
       <w:r>
         <w:rPr>
           <w:rFonts w:ascii="Arial" w:eastAsia="Times New Roman" w:hAnsi="Arial" w:cs="Arial"/>
@@ -4828,7 +5089,7 @@
                     </pic:cNvPicPr>
                   </pic:nvPicPr>
                   <pic:blipFill>
-                    <a:blip r:embed="rId13">
+                    <a:blip r:embed="rId15">
                       <a:extLst>
                         <a:ext uri="{28A0092B-C50C-407E-A947-70E740481C1C}">
                           <a14:useLocalDpi xmlns:a14="http://schemas.microsoft.com/office/drawing/2010/main" val="0"/>
@@ -6213,7 +6474,7 @@
         </w:numPr>
         <w:spacing w:after="120" w:line="0" w:lineRule="auto"/>
       </w:pPr>
-      <w:bookmarkStart w:id="6" w:name="_Toc59572582"/>
+      <w:bookmarkStart w:id="6" w:name="_Toc59572630"/>
       <w:bookmarkEnd w:id="6"/>
     </w:p>
     <w:p>
@@ -6235,7 +6496,7 @@
           <w:szCs w:val="34"/>
         </w:rPr>
       </w:pPr>
-      <w:bookmarkStart w:id="7" w:name="_Toc59572583"/>
+      <w:bookmarkStart w:id="7" w:name="_Toc59572631"/>
       <w:r>
         <w:rPr>
           <w:rFonts w:ascii="Arial" w:eastAsia="Times New Roman" w:hAnsi="Arial" w:cs="Arial"/>
@@ -6259,7 +6520,7 @@
           <w:szCs w:val="40"/>
         </w:rPr>
       </w:pPr>
-      <w:bookmarkStart w:id="8" w:name="_Toc59572584"/>
+      <w:bookmarkStart w:id="8" w:name="_Toc59572632"/>
       <w:r>
         <w:rPr>
           <w:rFonts w:ascii="Arial" w:eastAsia="Times New Roman" w:hAnsi="Arial" w:cs="Arial"/>
@@ -6490,7 +6751,7 @@
           <w:szCs w:val="40"/>
         </w:rPr>
       </w:pPr>
-      <w:bookmarkStart w:id="9" w:name="_Toc59572585"/>
+      <w:bookmarkStart w:id="9" w:name="_Toc59572633"/>
       <w:r>
         <w:rPr>
           <w:rFonts w:ascii="Arial" w:eastAsia="Times New Roman" w:hAnsi="Arial" w:cs="Arial"/>
@@ -6589,7 +6850,7 @@
           <w:szCs w:val="40"/>
         </w:rPr>
       </w:pPr>
-      <w:bookmarkStart w:id="10" w:name="_Toc59572586"/>
+      <w:bookmarkStart w:id="10" w:name="_Toc59572634"/>
       <w:r>
         <w:rPr>
           <w:rFonts w:ascii="Arial" w:eastAsia="Times New Roman" w:hAnsi="Arial" w:cs="Arial"/>
@@ -6691,7 +6952,7 @@
           <w:szCs w:val="34"/>
         </w:rPr>
       </w:pPr>
-      <w:bookmarkStart w:id="11" w:name="_Toc59572587"/>
+      <w:bookmarkStart w:id="11" w:name="_Toc59572635"/>
       <w:r>
         <w:rPr>
           <w:rFonts w:ascii="Arial" w:eastAsia="Times New Roman" w:hAnsi="Arial" w:cs="Arial"/>
@@ -6819,7 +7080,85 @@
           <w:sz w:val="22"/>
           <w:szCs w:val="22"/>
         </w:rPr>
-        <w:t>‘sklearn. model_selection import train_test_split’</w:t>
+        <w:t>‘</w:t>
+      </w:r>
+      <w:proofErr w:type="spellStart"/>
+      <w:r>
+        <w:rPr>
+          <w:rFonts w:ascii="ArialMT" w:hAnsi="ArialMT"/>
+          <w:b/>
+          <w:bCs/>
+          <w:i/>
+          <w:iCs/>
+          <w:sz w:val="22"/>
+          <w:szCs w:val="22"/>
+        </w:rPr>
+        <w:t>sklearn</w:t>
+      </w:r>
+      <w:proofErr w:type="spellEnd"/>
+      <w:r>
+        <w:rPr>
+          <w:rFonts w:ascii="ArialMT" w:hAnsi="ArialMT"/>
+          <w:b/>
+          <w:bCs/>
+          <w:i/>
+          <w:iCs/>
+          <w:sz w:val="22"/>
+          <w:szCs w:val="22"/>
+        </w:rPr>
+        <w:t xml:space="preserve">. </w:t>
+      </w:r>
+      <w:proofErr w:type="spellStart"/>
+      <w:r>
+        <w:rPr>
+          <w:rFonts w:ascii="ArialMT" w:hAnsi="ArialMT"/>
+          <w:b/>
+          <w:bCs/>
+          <w:i/>
+          <w:iCs/>
+          <w:sz w:val="22"/>
+          <w:szCs w:val="22"/>
+        </w:rPr>
+        <w:t>model_selection</w:t>
+      </w:r>
+      <w:proofErr w:type="spellEnd"/>
+      <w:r>
+        <w:rPr>
+          <w:rFonts w:ascii="ArialMT" w:hAnsi="ArialMT"/>
+          <w:b/>
+          <w:bCs/>
+          <w:i/>
+          <w:iCs/>
+          <w:sz w:val="22"/>
+          <w:szCs w:val="22"/>
+        </w:rPr>
+        <w:t xml:space="preserve"> import </w:t>
+      </w:r>
+      <w:proofErr w:type="spellStart"/>
+      <w:r>
+        <w:rPr>
+          <w:rFonts w:ascii="ArialMT" w:hAnsi="ArialMT"/>
+          <w:b/>
+          <w:bCs/>
+          <w:i/>
+          <w:iCs/>
+          <w:sz w:val="22"/>
+          <w:szCs w:val="22"/>
+        </w:rPr>
+        <w:t>train_test_split</w:t>
+      </w:r>
+      <w:proofErr w:type="spellEnd"/>
+      <w:r>
+        <w:rPr>
+          <w:rFonts w:ascii="ArialMT" w:hAnsi="ArialMT"/>
+          <w:b/>
+          <w:bCs/>
+          <w:i/>
+          <w:iCs/>
+          <w:sz w:val="22"/>
+          <w:szCs w:val="22"/>
+        </w:rPr>
+        <w:t>’</w:t>
       </w:r>
       <w:r>
         <w:rPr>
@@ -6914,7 +7253,7 @@
           <w:szCs w:val="34"/>
         </w:rPr>
       </w:pPr>
-      <w:bookmarkStart w:id="12" w:name="_Toc59572588"/>
+      <w:bookmarkStart w:id="12" w:name="_Toc59572636"/>
       <w:r>
         <w:rPr>
           <w:rFonts w:ascii="Arial" w:eastAsia="Times New Roman" w:hAnsi="Arial" w:cs="Arial"/>
@@ -6996,7 +7335,7 @@
         </w:rPr>
       </w:pPr>
       <w:bookmarkStart w:id="13" w:name="_RESULTS"/>
-      <w:bookmarkStart w:id="14" w:name="_Toc59572589"/>
+      <w:bookmarkStart w:id="14" w:name="_Toc59572637"/>
       <w:bookmarkEnd w:id="13"/>
       <w:r>
         <w:rPr>
@@ -7022,7 +7361,7 @@
         </w:rPr>
       </w:pPr>
       <w:bookmarkStart w:id="15" w:name="_7.1_LINEAR_REGRESSION"/>
-      <w:bookmarkStart w:id="16" w:name="_Toc59572590"/>
+      <w:bookmarkStart w:id="16" w:name="_Toc59572638"/>
       <w:bookmarkEnd w:id="15"/>
       <w:r>
         <w:rPr>
@@ -7369,7 +7708,7 @@
                     </pic:cNvPicPr>
                   </pic:nvPicPr>
                   <pic:blipFill>
-                    <a:blip r:embed="rId14">
+                    <a:blip r:embed="rId16">
                       <a:extLst>
                         <a:ext uri="{28A0092B-C50C-407E-A947-70E740481C1C}">
                           <a14:useLocalDpi xmlns:a14="http://schemas.microsoft.com/office/drawing/2010/main" val="0"/>
@@ -7854,7 +8193,7 @@
                     </pic:cNvPicPr>
                   </pic:nvPicPr>
                   <pic:blipFill>
-                    <a:blip r:embed="rId15">
+                    <a:blip r:embed="rId17">
                       <a:extLst>
                         <a:ext uri="{28A0092B-C50C-407E-A947-70E740481C1C}">
                           <a14:useLocalDpi xmlns:a14="http://schemas.microsoft.com/office/drawing/2010/main" val="0"/>
@@ -7912,7 +8251,7 @@
                     </pic:cNvPicPr>
                   </pic:nvPicPr>
                   <pic:blipFill>
-                    <a:blip r:embed="rId16">
+                    <a:blip r:embed="rId18">
                       <a:extLst>
                         <a:ext uri="{28A0092B-C50C-407E-A947-70E740481C1C}">
                           <a14:useLocalDpi xmlns:a14="http://schemas.microsoft.com/office/drawing/2010/main" val="0"/>
@@ -8034,7 +8373,7 @@
         </w:rPr>
       </w:pPr>
       <w:bookmarkStart w:id="17" w:name="_7.2_SUPPORT_VECTOR"/>
-      <w:bookmarkStart w:id="18" w:name="_Toc59572591"/>
+      <w:bookmarkStart w:id="18" w:name="_Toc59572639"/>
       <w:bookmarkEnd w:id="17"/>
       <w:r>
         <w:rPr>
@@ -8054,6 +8393,7 @@
         </w:rPr>
         <w:t>SUPPORT VECTOR MACHINES</w:t>
       </w:r>
+      <w:bookmarkEnd w:id="18"/>
     </w:p>
     <w:p>
       <w:pPr>
@@ -8065,6 +8405,7 @@
           <w:szCs w:val="28"/>
         </w:rPr>
       </w:pPr>
+      <w:bookmarkStart w:id="19" w:name="_Toc59572640"/>
       <w:r>
         <w:rPr>
           <w:rFonts w:ascii="Arial" w:hAnsi="Arial" w:cs="Arial"/>
@@ -8110,7 +8451,7 @@
         </w:rPr>
         <w:t xml:space="preserve"> a real-world dataset contains features that vary in magnitudes, units and range, so we normalized the dataset using feature scaling before fitting SVR to the dataset.</w:t>
       </w:r>
-      <w:bookmarkEnd w:id="18"/>
+      <w:bookmarkEnd w:id="19"/>
       <w:r>
         <w:rPr>
           <w:rFonts w:ascii="Arial" w:hAnsi="Arial" w:cs="Arial"/>
@@ -8258,7 +8599,7 @@
                     </pic:cNvPicPr>
                   </pic:nvPicPr>
                   <pic:blipFill rotWithShape="1">
-                    <a:blip r:embed="rId17">
+                    <a:blip r:embed="rId19">
                       <a:extLst>
                         <a:ext uri="{28A0092B-C50C-407E-A947-70E740481C1C}">
                           <a14:useLocalDpi xmlns:a14="http://schemas.microsoft.com/office/drawing/2010/main" val="0"/>
@@ -8579,9 +8920,9 @@
           <w:szCs w:val="28"/>
         </w:rPr>
       </w:pPr>
-      <w:bookmarkStart w:id="19" w:name="_7.3_RANDOM_FOREST"/>
-      <w:bookmarkStart w:id="20" w:name="_Toc59572592"/>
-      <w:bookmarkEnd w:id="19"/>
+      <w:bookmarkStart w:id="20" w:name="_7.3_RANDOM_FOREST"/>
+      <w:bookmarkStart w:id="21" w:name="_Toc59572641"/>
+      <w:bookmarkEnd w:id="20"/>
       <w:r>
         <w:rPr>
           <w:rFonts w:ascii="Arial" w:eastAsia="Times New Roman" w:hAnsi="Arial" w:cs="Arial"/>
@@ -8600,7 +8941,7 @@
         </w:rPr>
         <w:t>.3 RANDOM FOREST REGRESSION</w:t>
       </w:r>
-      <w:bookmarkEnd w:id="20"/>
+      <w:bookmarkEnd w:id="21"/>
     </w:p>
     <w:p>
       <w:pPr>
@@ -9049,7 +9390,7 @@
                     </pic:cNvPicPr>
                   </pic:nvPicPr>
                   <pic:blipFill>
-                    <a:blip r:embed="rId18">
+                    <a:blip r:embed="rId20">
                       <a:extLst>
                         <a:ext uri="{28A0092B-C50C-407E-A947-70E740481C1C}">
                           <a14:useLocalDpi xmlns:a14="http://schemas.microsoft.com/office/drawing/2010/main" val="0"/>
@@ -9115,7 +9456,7 @@
                     </pic:cNvPicPr>
                   </pic:nvPicPr>
                   <pic:blipFill>
-                    <a:blip r:embed="rId19">
+                    <a:blip r:embed="rId21">
                       <a:extLst>
                         <a:ext uri="{28A0092B-C50C-407E-A947-70E740481C1C}">
                           <a14:useLocalDpi xmlns:a14="http://schemas.microsoft.com/office/drawing/2010/main" val="0"/>
@@ -9202,7 +9543,7 @@
           <w:szCs w:val="34"/>
         </w:rPr>
       </w:pPr>
-      <w:bookmarkStart w:id="21" w:name="_Toc59572593"/>
+      <w:bookmarkStart w:id="22" w:name="_Toc59572642"/>
       <w:r>
         <w:rPr>
           <w:rFonts w:ascii="Arial" w:eastAsia="Times New Roman" w:hAnsi="Arial" w:cs="Arial"/>
@@ -9214,7 +9555,7 @@
         </w:rPr>
         <w:t>ENCOUNTERED DATASET PROBLEMS</w:t>
       </w:r>
-      <w:bookmarkEnd w:id="21"/>
+      <w:bookmarkEnd w:id="22"/>
     </w:p>
     <w:p>
       <w:pPr>
@@ -9276,13 +9617,6 @@
         </w:rPr>
         <w:t xml:space="preserve">In terms of coding, there was no issue coding the models as there were many resources that taught us what some functions do and thus helping us go through each model. </w:t>
       </w:r>
-    </w:p>
-    <w:p>
-      <w:pPr>
-        <w:rPr>
-          <w:rFonts w:ascii="Arial" w:hAnsi="Arial" w:cs="Arial"/>
-        </w:rPr>
-      </w:pPr>
     </w:p>
     <w:p>
       <w:pPr>
@@ -9338,7 +9672,7 @@
           <w:szCs w:val="34"/>
         </w:rPr>
       </w:pPr>
-      <w:bookmarkStart w:id="22" w:name="_Toc59572594"/>
+      <w:bookmarkStart w:id="23" w:name="_Toc59572643"/>
       <w:r>
         <w:rPr>
           <w:rFonts w:ascii="Arial" w:eastAsia="Times New Roman" w:hAnsi="Arial" w:cs="Arial"/>
@@ -9348,9 +9682,10 @@
           <w:sz w:val="34"/>
           <w:szCs w:val="34"/>
         </w:rPr>
+        <w:lastRenderedPageBreak/>
         <w:t>REFERENCES</w:t>
       </w:r>
-      <w:bookmarkEnd w:id="22"/>
+      <w:bookmarkEnd w:id="23"/>
     </w:p>
     <w:p>
       <w:pPr>
@@ -9507,114 +9842,9 @@
           <w:szCs w:val="20"/>
           <w:shd w:val="clear" w:color="auto" w:fill="FFFFFF"/>
         </w:rPr>
-        <w:t>Profitable Form Of Entertainment</w:t>
-      </w:r>
-      <w:r>
-        <w:rPr>
-          <w:rFonts w:ascii="Arial" w:hAnsi="Arial" w:cs="Arial"/>
-          <w:b/>
-          <w:bCs/>
-          <w:color w:val="000000"/>
-          <w:sz w:val="20"/>
-          <w:szCs w:val="20"/>
-          <w:shd w:val="clear" w:color="auto" w:fill="FFFFFF"/>
-        </w:rPr>
-        <w:t xml:space="preserve">. [online] </w:t>
-      </w:r>
-      <w:r>
-        <w:rPr>
-          <w:rFonts w:ascii="Arial" w:hAnsi="Arial" w:cs="Arial"/>
-          <w:color w:val="000000"/>
-          <w:sz w:val="20"/>
-          <w:szCs w:val="20"/>
-          <w:shd w:val="clear" w:color="auto" w:fill="FFFFFF"/>
-        </w:rPr>
-        <w:br/>
-      </w:r>
-      <w:r>
-        <w:rPr>
-          <w:rFonts w:ascii="Arial" w:hAnsi="Arial" w:cs="Arial"/>
-          <w:color w:val="000000"/>
-          <w:sz w:val="20"/>
-          <w:szCs w:val="20"/>
-          <w:shd w:val="clear" w:color="auto" w:fill="FFFFFF"/>
-        </w:rPr>
-        <w:t xml:space="preserve">  </w:t>
-      </w:r>
-      <w:r>
-        <w:rPr>
-          <w:rFonts w:ascii="Arial" w:hAnsi="Arial" w:cs="Arial"/>
-          <w:color w:val="000000"/>
-          <w:sz w:val="20"/>
-          <w:szCs w:val="20"/>
-          <w:shd w:val="clear" w:color="auto" w:fill="FFFFFF"/>
-        </w:rPr>
-        <w:t>Available at: &lt;https://gamecrate.com/statistically-video-games-are-now-most-popular-and-</w:t>
-      </w:r>
-      <w:r>
-        <w:rPr>
-          <w:rFonts w:ascii="Arial" w:hAnsi="Arial" w:cs="Arial"/>
-          <w:color w:val="000000"/>
-          <w:sz w:val="20"/>
-          <w:szCs w:val="20"/>
-          <w:shd w:val="clear" w:color="auto" w:fill="FFFFFF"/>
-        </w:rPr>
-        <w:br/>
-        <w:t xml:space="preserve">  </w:t>
-      </w:r>
-      <w:r>
-        <w:rPr>
-          <w:rFonts w:ascii="Arial" w:hAnsi="Arial" w:cs="Arial"/>
-          <w:color w:val="000000"/>
-          <w:sz w:val="20"/>
-          <w:szCs w:val="20"/>
-          <w:shd w:val="clear" w:color="auto" w:fill="FFFFFF"/>
-        </w:rPr>
-        <w:t>profitable-form-entertainment/20087&gt; [Accessed 16 December 2020].</w:t>
-      </w:r>
-    </w:p>
-    <w:p>
-      <w:pPr>
-        <w:spacing w:after="120"/>
-        <w:ind w:left="360"/>
-        <w:rPr>
-          <w:rFonts w:ascii="Arial" w:hAnsi="Arial" w:cs="Arial"/>
-          <w:color w:val="000000"/>
-          <w:sz w:val="20"/>
-          <w:szCs w:val="20"/>
-          <w:shd w:val="clear" w:color="auto" w:fill="FFFFFF"/>
-        </w:rPr>
-      </w:pPr>
-      <w:r>
-        <w:rPr>
-          <w:rFonts w:ascii="Arial" w:hAnsi="Arial" w:cs="Arial"/>
-          <w:b/>
-          <w:bCs/>
-          <w:vertAlign w:val="superscript"/>
-        </w:rPr>
-        <w:t>2</w:t>
-      </w:r>
-      <w:r>
-        <w:rPr>
-          <w:rFonts w:ascii="Arial" w:hAnsi="Arial" w:cs="Arial"/>
-          <w:b/>
-          <w:bCs/>
-          <w:vertAlign w:val="superscript"/>
-        </w:rPr>
-        <w:t xml:space="preserve"> </w:t>
-      </w:r>
-      <w:r>
-        <w:rPr>
-          <w:rFonts w:ascii="Arial" w:hAnsi="Arial" w:cs="Arial"/>
-          <w:b/>
-          <w:bCs/>
-          <w:color w:val="000000"/>
-          <w:sz w:val="20"/>
-          <w:szCs w:val="20"/>
-          <w:shd w:val="clear" w:color="auto" w:fill="FFFFFF"/>
-        </w:rPr>
-        <w:t>Reuters. 2020. </w:t>
-      </w:r>
+        <w:t xml:space="preserve">Profitable Form </w:t>
+      </w:r>
+      <w:proofErr w:type="gramStart"/>
       <w:r>
         <w:rPr>
           <w:rFonts w:ascii="Arial" w:hAnsi="Arial" w:cs="Arial"/>
@@ -9627,126 +9857,9 @@
           <w:szCs w:val="20"/>
           <w:shd w:val="clear" w:color="auto" w:fill="FFFFFF"/>
         </w:rPr>
-        <w:t>Report: Gaming Revenue To Top $159B In 2020</w:t>
-      </w:r>
-      <w:r>
-        <w:rPr>
-          <w:rFonts w:ascii="Arial" w:hAnsi="Arial" w:cs="Arial"/>
-          <w:b/>
-          <w:bCs/>
-          <w:color w:val="000000"/>
-          <w:sz w:val="20"/>
-          <w:szCs w:val="20"/>
-          <w:shd w:val="clear" w:color="auto" w:fill="FFFFFF"/>
-        </w:rPr>
-        <w:t>. [online]</w:t>
-      </w:r>
-      <w:r>
-        <w:rPr>
-          <w:rFonts w:ascii="Arial" w:hAnsi="Arial" w:cs="Arial"/>
-          <w:color w:val="000000"/>
-          <w:sz w:val="20"/>
-          <w:szCs w:val="20"/>
-          <w:shd w:val="clear" w:color="auto" w:fill="FFFFFF"/>
-        </w:rPr>
-        <w:t xml:space="preserve"> </w:t>
-      </w:r>
-      <w:r>
-        <w:rPr>
-          <w:rFonts w:ascii="Arial" w:hAnsi="Arial" w:cs="Arial"/>
-          <w:color w:val="000000"/>
-          <w:sz w:val="20"/>
-          <w:szCs w:val="20"/>
-          <w:shd w:val="clear" w:color="auto" w:fill="FFFFFF"/>
-        </w:rPr>
-        <w:br/>
-        <w:t xml:space="preserve">  Available at: &lt;https://uk.reuters.com/article/esports-business-gaming-revenues/</w:t>
-      </w:r>
-      <w:r>
-        <w:rPr>
-          <w:rFonts w:ascii="Arial" w:hAnsi="Arial" w:cs="Arial"/>
-          <w:color w:val="000000"/>
-          <w:sz w:val="20"/>
-          <w:szCs w:val="20"/>
-          <w:shd w:val="clear" w:color="auto" w:fill="FFFFFF"/>
-        </w:rPr>
-        <w:br/>
-        <w:t xml:space="preserve">  </w:t>
-      </w:r>
-      <w:r>
-        <w:rPr>
-          <w:rFonts w:ascii="Arial" w:hAnsi="Arial" w:cs="Arial"/>
-          <w:color w:val="000000"/>
-          <w:sz w:val="20"/>
-          <w:szCs w:val="20"/>
-          <w:shd w:val="clear" w:color="auto" w:fill="FFFFFF"/>
-        </w:rPr>
-        <w:t>report-gaming</w:t>
-      </w:r>
-      <w:r>
-        <w:rPr>
-          <w:rFonts w:ascii="Arial" w:hAnsi="Arial" w:cs="Arial"/>
-          <w:color w:val="000000"/>
-          <w:sz w:val="20"/>
-          <w:szCs w:val="20"/>
-          <w:shd w:val="clear" w:color="auto" w:fill="FFFFFF"/>
-        </w:rPr>
-        <w:t>-</w:t>
-      </w:r>
-      <w:r>
-        <w:rPr>
-          <w:rFonts w:ascii="Arial" w:hAnsi="Arial" w:cs="Arial"/>
-          <w:color w:val="000000"/>
-          <w:sz w:val="20"/>
-          <w:szCs w:val="20"/>
-          <w:shd w:val="clear" w:color="auto" w:fill="FFFFFF"/>
-        </w:rPr>
-        <w:t xml:space="preserve"> revenue</w:t>
-      </w:r>
-      <w:r>
-        <w:rPr>
-          <w:rFonts w:ascii="Arial" w:hAnsi="Arial" w:cs="Arial"/>
-          <w:color w:val="000000"/>
-          <w:sz w:val="20"/>
-          <w:szCs w:val="20"/>
-          <w:shd w:val="clear" w:color="auto" w:fill="FFFFFF"/>
-        </w:rPr>
-        <w:t>-to-top-159b-in-2020-idUSFLM8jkJMl&gt; [Accessed 16 December 2020].</w:t>
-      </w:r>
-    </w:p>
-    <w:p>
-      <w:pPr>
-        <w:spacing w:after="120"/>
-        <w:ind w:left="360"/>
-        <w:rPr>
-          <w:rFonts w:ascii="Arial" w:hAnsi="Arial" w:cs="Arial"/>
-          <w:color w:val="000000"/>
-          <w:sz w:val="20"/>
-          <w:szCs w:val="20"/>
-          <w:shd w:val="clear" w:color="auto" w:fill="FFFFFF"/>
-        </w:rPr>
-      </w:pPr>
-      <w:r>
-        <w:rPr>
-          <w:rFonts w:ascii="Arial" w:hAnsi="Arial" w:cs="Arial"/>
-          <w:b/>
-          <w:bCs/>
-          <w:vertAlign w:val="superscript"/>
-        </w:rPr>
-        <w:t xml:space="preserve">3 </w:t>
-      </w:r>
-      <w:r>
-        <w:rPr>
-          <w:rFonts w:ascii="Arial" w:hAnsi="Arial" w:cs="Arial"/>
-          <w:b/>
-          <w:bCs/>
-          <w:color w:val="000000"/>
-          <w:sz w:val="20"/>
-          <w:szCs w:val="20"/>
-          <w:shd w:val="clear" w:color="auto" w:fill="FFFFFF"/>
-        </w:rPr>
-        <w:t>Eurogamer.net. 2020. </w:t>
-      </w:r>
+        <w:t>Of</w:t>
+      </w:r>
+      <w:proofErr w:type="gramEnd"/>
       <w:r>
         <w:rPr>
           <w:rFonts w:ascii="Arial" w:hAnsi="Arial" w:cs="Arial"/>
@@ -9759,7 +9872,7 @@
           <w:szCs w:val="20"/>
           <w:shd w:val="clear" w:color="auto" w:fill="FFFFFF"/>
         </w:rPr>
-        <w:t>GAME Intends To Close 40 Stores In The UK</w:t>
+        <w:t xml:space="preserve"> Entertainment</w:t>
       </w:r>
       <w:r>
         <w:rPr>
@@ -9776,8 +9889,6 @@
       <w:r>
         <w:rPr>
           <w:rFonts w:ascii="Arial" w:hAnsi="Arial" w:cs="Arial"/>
-          <w:b/>
-          <w:bCs/>
           <w:color w:val="000000"/>
           <w:sz w:val="20"/>
           <w:szCs w:val="20"/>
@@ -9803,7 +9914,7 @@
           <w:szCs w:val="20"/>
           <w:shd w:val="clear" w:color="auto" w:fill="FFFFFF"/>
         </w:rPr>
-        <w:t>Available at: &lt;https://www.eurogamer.net/articles/2020-01-09-game-intends-to-close-40</w:t>
+        <w:t>Available at: &lt;https://gamecrate.com/statistically-video-games-are-now-most-popular-and-</w:t>
       </w:r>
       <w:r>
         <w:rPr>
@@ -9824,7 +9935,7 @@
           <w:szCs w:val="20"/>
           <w:shd w:val="clear" w:color="auto" w:fill="FFFFFF"/>
         </w:rPr>
-        <w:t>-stores-in-the-uk&gt; [Accessed 15 December 2020].</w:t>
+        <w:t>profitable-form-entertainment/20087&gt; [Accessed 16 December 2020].</w:t>
       </w:r>
     </w:p>
     <w:p>
@@ -9846,7 +9957,16 @@
           <w:bCs/>
           <w:vertAlign w:val="superscript"/>
         </w:rPr>
-        <w:t xml:space="preserve">4 </w:t>
+        <w:t>2</w:t>
+      </w:r>
+      <w:r>
+        <w:rPr>
+          <w:rFonts w:ascii="Arial" w:hAnsi="Arial" w:cs="Arial"/>
+          <w:b/>
+          <w:bCs/>
+          <w:vertAlign w:val="superscript"/>
+        </w:rPr>
+        <w:t xml:space="preserve"> </w:t>
       </w:r>
       <w:r>
         <w:rPr>
@@ -9858,7 +9978,7 @@
           <w:szCs w:val="20"/>
           <w:shd w:val="clear" w:color="auto" w:fill="FFFFFF"/>
         </w:rPr>
-        <w:t>Eurogamer.net. 2020. </w:t>
+        <w:t>Reuters. 2020. </w:t>
       </w:r>
       <w:r>
         <w:rPr>
@@ -9872,107 +9992,9 @@
           <w:szCs w:val="20"/>
           <w:shd w:val="clear" w:color="auto" w:fill="FFFFFF"/>
         </w:rPr>
-        <w:t>UK Video Game Sales Now 80% Digital</w:t>
-      </w:r>
-      <w:r>
-        <w:rPr>
-          <w:rFonts w:ascii="Arial" w:hAnsi="Arial" w:cs="Arial"/>
-          <w:b/>
-          <w:bCs/>
-          <w:color w:val="000000"/>
-          <w:sz w:val="20"/>
-          <w:szCs w:val="20"/>
-          <w:shd w:val="clear" w:color="auto" w:fill="FFFFFF"/>
-        </w:rPr>
-        <w:t>. [online]</w:t>
-      </w:r>
-      <w:r>
-        <w:rPr>
-          <w:rFonts w:ascii="Arial" w:hAnsi="Arial" w:cs="Arial"/>
-          <w:color w:val="000000"/>
-          <w:sz w:val="20"/>
-          <w:szCs w:val="20"/>
-          <w:shd w:val="clear" w:color="auto" w:fill="FFFFFF"/>
-        </w:rPr>
-        <w:t xml:space="preserve"> </w:t>
-      </w:r>
-      <w:r>
-        <w:rPr>
-          <w:rFonts w:ascii="Arial" w:hAnsi="Arial" w:cs="Arial"/>
-          <w:color w:val="000000"/>
-          <w:sz w:val="20"/>
-          <w:szCs w:val="20"/>
-          <w:shd w:val="clear" w:color="auto" w:fill="FFFFFF"/>
-        </w:rPr>
-        <w:br/>
-        <w:t xml:space="preserve">  </w:t>
-      </w:r>
-      <w:r>
-        <w:rPr>
-          <w:rFonts w:ascii="Arial" w:hAnsi="Arial" w:cs="Arial"/>
-          <w:color w:val="000000"/>
-          <w:sz w:val="20"/>
-          <w:szCs w:val="20"/>
-          <w:shd w:val="clear" w:color="auto" w:fill="FFFFFF"/>
-        </w:rPr>
-        <w:t>Available at: &lt;https://www.eurogamer.net/articles/2019-01-03-uk-video-game-sales-</w:t>
-      </w:r>
-      <w:r>
-        <w:rPr>
-          <w:rFonts w:ascii="Arial" w:hAnsi="Arial" w:cs="Arial"/>
-          <w:color w:val="000000"/>
-          <w:sz w:val="20"/>
-          <w:szCs w:val="20"/>
-          <w:shd w:val="clear" w:color="auto" w:fill="FFFFFF"/>
-        </w:rPr>
-        <w:br/>
-        <w:t xml:space="preserve">  now-80-percent-digital&gt; [Accessed 15 December 2020].</w:t>
-      </w:r>
-    </w:p>
-    <w:p>
-      <w:pPr>
-        <w:spacing w:after="120"/>
-        <w:ind w:left="320"/>
-        <w:rPr>
-          <w:rFonts w:ascii="Arial" w:hAnsi="Arial" w:cs="Arial"/>
-          <w:b/>
-          <w:bCs/>
-          <w:color w:val="000000"/>
-          <w:sz w:val="20"/>
-          <w:szCs w:val="20"/>
-          <w:shd w:val="clear" w:color="auto" w:fill="FFFFFF"/>
-        </w:rPr>
-      </w:pPr>
-      <w:r>
-        <w:rPr>
-          <w:rFonts w:ascii="Arial" w:hAnsi="Arial" w:cs="Arial"/>
-          <w:b/>
-          <w:bCs/>
-          <w:vertAlign w:val="superscript"/>
-        </w:rPr>
-        <w:t xml:space="preserve"> </w:t>
-      </w:r>
-      <w:r>
-        <w:rPr>
-          <w:rFonts w:ascii="Arial" w:hAnsi="Arial" w:cs="Arial"/>
-          <w:b/>
-          <w:bCs/>
-          <w:vertAlign w:val="superscript"/>
-        </w:rPr>
-        <w:t xml:space="preserve">5 </w:t>
-      </w:r>
-      <w:r>
-        <w:rPr>
-          <w:rFonts w:ascii="Arial" w:hAnsi="Arial" w:cs="Arial"/>
-          <w:b/>
-          <w:bCs/>
-          <w:color w:val="000000"/>
-          <w:sz w:val="20"/>
-          <w:szCs w:val="20"/>
-          <w:shd w:val="clear" w:color="auto" w:fill="FFFFFF"/>
-        </w:rPr>
-        <w:t>BBC News. 2020. </w:t>
-      </w:r>
+        <w:t xml:space="preserve">Report: Gaming Revenue </w:t>
+      </w:r>
+      <w:proofErr w:type="gramStart"/>
       <w:r>
         <w:rPr>
           <w:rFonts w:ascii="Arial" w:hAnsi="Arial" w:cs="Arial"/>
@@ -9985,9 +10007,9 @@
           <w:szCs w:val="20"/>
           <w:shd w:val="clear" w:color="auto" w:fill="FFFFFF"/>
         </w:rPr>
-        <w:t xml:space="preserve">Game Group Goes </w:t>
-      </w:r>
-      <w:proofErr w:type="gramStart"/>
+        <w:t>To</w:t>
+      </w:r>
+      <w:proofErr w:type="gramEnd"/>
       <w:r>
         <w:rPr>
           <w:rFonts w:ascii="Arial" w:hAnsi="Arial" w:cs="Arial"/>
@@ -10000,9 +10022,126 @@
           <w:szCs w:val="20"/>
           <w:shd w:val="clear" w:color="auto" w:fill="FFFFFF"/>
         </w:rPr>
-        <w:t>Into</w:t>
-      </w:r>
-      <w:proofErr w:type="gramEnd"/>
+        <w:t xml:space="preserve"> Top $159B In 2020</w:t>
+      </w:r>
+      <w:r>
+        <w:rPr>
+          <w:rFonts w:ascii="Arial" w:hAnsi="Arial" w:cs="Arial"/>
+          <w:b/>
+          <w:bCs/>
+          <w:color w:val="000000"/>
+          <w:sz w:val="20"/>
+          <w:szCs w:val="20"/>
+          <w:shd w:val="clear" w:color="auto" w:fill="FFFFFF"/>
+        </w:rPr>
+        <w:t>. [online]</w:t>
+      </w:r>
+      <w:r>
+        <w:rPr>
+          <w:rFonts w:ascii="Arial" w:hAnsi="Arial" w:cs="Arial"/>
+          <w:color w:val="000000"/>
+          <w:sz w:val="20"/>
+          <w:szCs w:val="20"/>
+          <w:shd w:val="clear" w:color="auto" w:fill="FFFFFF"/>
+        </w:rPr>
+        <w:t xml:space="preserve"> </w:t>
+      </w:r>
+      <w:r>
+        <w:rPr>
+          <w:rFonts w:ascii="Arial" w:hAnsi="Arial" w:cs="Arial"/>
+          <w:color w:val="000000"/>
+          <w:sz w:val="20"/>
+          <w:szCs w:val="20"/>
+          <w:shd w:val="clear" w:color="auto" w:fill="FFFFFF"/>
+        </w:rPr>
+        <w:br/>
+        <w:t xml:space="preserve">  Available at: &lt;https://uk.reuters.com/article/esports-business-gaming-revenues/</w:t>
+      </w:r>
+      <w:r>
+        <w:rPr>
+          <w:rFonts w:ascii="Arial" w:hAnsi="Arial" w:cs="Arial"/>
+          <w:color w:val="000000"/>
+          <w:sz w:val="20"/>
+          <w:szCs w:val="20"/>
+          <w:shd w:val="clear" w:color="auto" w:fill="FFFFFF"/>
+        </w:rPr>
+        <w:br/>
+        <w:t xml:space="preserve">  </w:t>
+      </w:r>
+      <w:r>
+        <w:rPr>
+          <w:rFonts w:ascii="Arial" w:hAnsi="Arial" w:cs="Arial"/>
+          <w:color w:val="000000"/>
+          <w:sz w:val="20"/>
+          <w:szCs w:val="20"/>
+          <w:shd w:val="clear" w:color="auto" w:fill="FFFFFF"/>
+        </w:rPr>
+        <w:t>report-gaming</w:t>
+      </w:r>
+      <w:r>
+        <w:rPr>
+          <w:rFonts w:ascii="Arial" w:hAnsi="Arial" w:cs="Arial"/>
+          <w:color w:val="000000"/>
+          <w:sz w:val="20"/>
+          <w:szCs w:val="20"/>
+          <w:shd w:val="clear" w:color="auto" w:fill="FFFFFF"/>
+        </w:rPr>
+        <w:t>-</w:t>
+      </w:r>
+      <w:r>
+        <w:rPr>
+          <w:rFonts w:ascii="Arial" w:hAnsi="Arial" w:cs="Arial"/>
+          <w:color w:val="000000"/>
+          <w:sz w:val="20"/>
+          <w:szCs w:val="20"/>
+          <w:shd w:val="clear" w:color="auto" w:fill="FFFFFF"/>
+        </w:rPr>
+        <w:t xml:space="preserve"> revenue</w:t>
+      </w:r>
+      <w:r>
+        <w:rPr>
+          <w:rFonts w:ascii="Arial" w:hAnsi="Arial" w:cs="Arial"/>
+          <w:color w:val="000000"/>
+          <w:sz w:val="20"/>
+          <w:szCs w:val="20"/>
+          <w:shd w:val="clear" w:color="auto" w:fill="FFFFFF"/>
+        </w:rPr>
+        <w:t>-to-top-159b-in-2020-idUSFLM8jkJMl&gt; [Accessed 16 December 2020].</w:t>
+      </w:r>
+    </w:p>
+    <w:p>
+      <w:pPr>
+        <w:spacing w:after="120"/>
+        <w:ind w:left="360"/>
+        <w:rPr>
+          <w:rFonts w:ascii="Arial" w:hAnsi="Arial" w:cs="Arial"/>
+          <w:color w:val="000000"/>
+          <w:sz w:val="20"/>
+          <w:szCs w:val="20"/>
+          <w:shd w:val="clear" w:color="auto" w:fill="FFFFFF"/>
+        </w:rPr>
+      </w:pPr>
+      <w:r>
+        <w:rPr>
+          <w:rFonts w:ascii="Arial" w:hAnsi="Arial" w:cs="Arial"/>
+          <w:b/>
+          <w:bCs/>
+          <w:vertAlign w:val="superscript"/>
+        </w:rPr>
+        <w:t xml:space="preserve">3 </w:t>
+      </w:r>
+      <w:r>
+        <w:rPr>
+          <w:rFonts w:ascii="Arial" w:hAnsi="Arial" w:cs="Arial"/>
+          <w:b/>
+          <w:bCs/>
+          <w:color w:val="000000"/>
+          <w:sz w:val="20"/>
+          <w:szCs w:val="20"/>
+          <w:shd w:val="clear" w:color="auto" w:fill="FFFFFF"/>
+        </w:rPr>
+        <w:t>Eurogamer.net. 2020. </w:t>
+      </w:r>
       <w:r>
         <w:rPr>
           <w:rFonts w:ascii="Arial" w:hAnsi="Arial" w:cs="Arial"/>
@@ -10015,147 +10154,9 @@
           <w:szCs w:val="20"/>
           <w:shd w:val="clear" w:color="auto" w:fill="FFFFFF"/>
         </w:rPr>
-        <w:t xml:space="preserve"> Administration, Closing 277 Stores</w:t>
-      </w:r>
-      <w:r>
-        <w:rPr>
-          <w:rFonts w:ascii="Arial" w:hAnsi="Arial" w:cs="Arial"/>
-          <w:b/>
-          <w:bCs/>
-          <w:color w:val="000000"/>
-          <w:sz w:val="20"/>
-          <w:szCs w:val="20"/>
-          <w:shd w:val="clear" w:color="auto" w:fill="FFFFFF"/>
-        </w:rPr>
-        <w:t>. [online]</w:t>
-      </w:r>
-      <w:r>
-        <w:rPr>
-          <w:rFonts w:ascii="Arial" w:hAnsi="Arial" w:cs="Arial"/>
-          <w:b/>
-          <w:bCs/>
-          <w:color w:val="000000"/>
-          <w:sz w:val="20"/>
-          <w:szCs w:val="20"/>
-          <w:shd w:val="clear" w:color="auto" w:fill="FFFFFF"/>
-        </w:rPr>
-        <w:br/>
-        <w:t xml:space="preserve">   </w:t>
-      </w:r>
-      <w:r>
-        <w:rPr>
-          <w:rFonts w:ascii="Arial" w:hAnsi="Arial" w:cs="Arial"/>
-          <w:color w:val="000000"/>
-          <w:sz w:val="20"/>
-          <w:szCs w:val="20"/>
-          <w:shd w:val="clear" w:color="auto" w:fill="FFFFFF"/>
-        </w:rPr>
-        <w:t>Available at: &lt;https://www.bbc.co.uk/news/business-17512143&gt; [Accessed 15 December 2020].</w:t>
-      </w:r>
-    </w:p>
-    <w:p>
-      <w:pPr>
-        <w:spacing w:after="120"/>
-        <w:ind w:left="320"/>
-        <w:rPr>
-          <w:rFonts w:ascii="Arial" w:hAnsi="Arial" w:cs="Arial"/>
-          <w:color w:val="000000"/>
-          <w:sz w:val="20"/>
-          <w:szCs w:val="20"/>
-          <w:shd w:val="clear" w:color="auto" w:fill="FFFFFF"/>
-        </w:rPr>
-      </w:pPr>
-      <w:r>
-        <w:rPr>
-          <w:rFonts w:ascii="Arial" w:hAnsi="Arial" w:cs="Arial"/>
-          <w:b/>
-          <w:bCs/>
-          <w:vertAlign w:val="superscript"/>
-        </w:rPr>
-        <w:t xml:space="preserve">6 </w:t>
-      </w:r>
-      <w:r>
-        <w:rPr>
-          <w:rFonts w:ascii="Arial" w:hAnsi="Arial" w:cs="Arial"/>
-          <w:b/>
-          <w:bCs/>
-          <w:vertAlign w:val="superscript"/>
-        </w:rPr>
-        <w:t xml:space="preserve"> </w:t>
-      </w:r>
-      <w:r>
-        <w:rPr>
-          <w:rFonts w:ascii="Arial" w:hAnsi="Arial" w:cs="Arial"/>
-          <w:b/>
-          <w:bCs/>
-          <w:color w:val="000000"/>
-          <w:sz w:val="20"/>
-          <w:szCs w:val="20"/>
-          <w:shd w:val="clear" w:color="auto" w:fill="FFFFFF"/>
-        </w:rPr>
-        <w:t xml:space="preserve">Games Radar. 2020. The Recyclable PS5 Packaging Is The </w:t>
-      </w:r>
-      <w:r>
-        <w:rPr>
-          <w:rFonts w:ascii="Arial" w:hAnsi="Arial" w:cs="Arial"/>
-          <w:b/>
-          <w:bCs/>
-          <w:color w:val="000000"/>
-          <w:sz w:val="20"/>
-          <w:szCs w:val="20"/>
-          <w:shd w:val="clear" w:color="auto" w:fill="FFFFFF"/>
-        </w:rPr>
-        <w:br/>
-        <w:t xml:space="preserve">   </w:t>
-      </w:r>
-      <w:r>
-        <w:rPr>
-          <w:rFonts w:ascii="Arial" w:hAnsi="Arial" w:cs="Arial"/>
-          <w:b/>
-          <w:bCs/>
-          <w:color w:val="000000"/>
-          <w:sz w:val="20"/>
-          <w:szCs w:val="20"/>
-          <w:shd w:val="clear" w:color="auto" w:fill="FFFFFF"/>
-        </w:rPr>
-        <w:t xml:space="preserve">First Small Step </w:t>
-      </w:r>
-      <w:r>
-        <w:rPr>
-          <w:rFonts w:ascii="Arial" w:hAnsi="Arial" w:cs="Arial"/>
-          <w:b/>
-          <w:bCs/>
-          <w:color w:val="000000"/>
-          <w:sz w:val="20"/>
-          <w:szCs w:val="20"/>
-          <w:shd w:val="clear" w:color="auto" w:fill="FFFFFF"/>
-        </w:rPr>
-        <w:t>F</w:t>
-      </w:r>
-      <w:r>
-        <w:rPr>
-          <w:rFonts w:ascii="Arial" w:hAnsi="Arial" w:cs="Arial"/>
-          <w:b/>
-          <w:bCs/>
-          <w:color w:val="000000"/>
-          <w:sz w:val="20"/>
-          <w:szCs w:val="20"/>
-          <w:shd w:val="clear" w:color="auto" w:fill="FFFFFF"/>
-        </w:rPr>
-        <w:t>or</w:t>
-      </w:r>
-      <w:r>
-        <w:rPr>
-          <w:rFonts w:ascii="Arial" w:hAnsi="Arial" w:cs="Arial"/>
-          <w:b/>
-          <w:bCs/>
-          <w:color w:val="000000"/>
-          <w:sz w:val="20"/>
-          <w:szCs w:val="20"/>
-          <w:shd w:val="clear" w:color="auto" w:fill="FFFFFF"/>
-        </w:rPr>
-        <w:t xml:space="preserve"> A Console</w:t>
-      </w:r>
+        <w:t xml:space="preserve">GAME Intends </w:t>
+      </w:r>
+      <w:proofErr w:type="gramStart"/>
       <w:r>
         <w:rPr>
           <w:rFonts w:ascii="Arial" w:hAnsi="Arial" w:cs="Arial"/>
@@ -10168,8 +10169,9 @@
           <w:szCs w:val="20"/>
           <w:shd w:val="clear" w:color="auto" w:fill="FFFFFF"/>
         </w:rPr>
-        <w:t xml:space="preserve"> </w:t>
-      </w:r>
+        <w:t>To</w:t>
+      </w:r>
+      <w:proofErr w:type="gramEnd"/>
       <w:r>
         <w:rPr>
           <w:rFonts w:ascii="Arial" w:hAnsi="Arial" w:cs="Arial"/>
@@ -10182,7 +10184,106 @@
           <w:szCs w:val="20"/>
           <w:shd w:val="clear" w:color="auto" w:fill="FFFFFF"/>
         </w:rPr>
-        <w:t xml:space="preserve">   </w:t>
+        <w:t xml:space="preserve"> Close 40 Stores In The UK</w:t>
+      </w:r>
+      <w:r>
+        <w:rPr>
+          <w:rFonts w:ascii="Arial" w:hAnsi="Arial" w:cs="Arial"/>
+          <w:b/>
+          <w:bCs/>
+          <w:color w:val="000000"/>
+          <w:sz w:val="20"/>
+          <w:szCs w:val="20"/>
+          <w:shd w:val="clear" w:color="auto" w:fill="FFFFFF"/>
+        </w:rPr>
+        <w:t xml:space="preserve">. [online] </w:t>
+      </w:r>
+      <w:r>
+        <w:rPr>
+          <w:rFonts w:ascii="Arial" w:hAnsi="Arial" w:cs="Arial"/>
+          <w:b/>
+          <w:bCs/>
+          <w:color w:val="000000"/>
+          <w:sz w:val="20"/>
+          <w:szCs w:val="20"/>
+          <w:shd w:val="clear" w:color="auto" w:fill="FFFFFF"/>
+        </w:rPr>
+        <w:br/>
+      </w:r>
+      <w:r>
+        <w:rPr>
+          <w:rFonts w:ascii="Arial" w:hAnsi="Arial" w:cs="Arial"/>
+          <w:color w:val="000000"/>
+          <w:sz w:val="20"/>
+          <w:szCs w:val="20"/>
+          <w:shd w:val="clear" w:color="auto" w:fill="FFFFFF"/>
+        </w:rPr>
+        <w:t xml:space="preserve">  </w:t>
+      </w:r>
+      <w:r>
+        <w:rPr>
+          <w:rFonts w:ascii="Arial" w:hAnsi="Arial" w:cs="Arial"/>
+          <w:color w:val="000000"/>
+          <w:sz w:val="20"/>
+          <w:szCs w:val="20"/>
+          <w:shd w:val="clear" w:color="auto" w:fill="FFFFFF"/>
+        </w:rPr>
+        <w:t>Available at: &lt;https://www.eurogamer.net/articles/2020-01-09-game-intends-to-close-40</w:t>
+      </w:r>
+      <w:r>
+        <w:rPr>
+          <w:rFonts w:ascii="Arial" w:hAnsi="Arial" w:cs="Arial"/>
+          <w:color w:val="000000"/>
+          <w:sz w:val="20"/>
+          <w:szCs w:val="20"/>
+          <w:shd w:val="clear" w:color="auto" w:fill="FFFFFF"/>
+        </w:rPr>
+        <w:br/>
+        <w:t xml:space="preserve">  </w:t>
+      </w:r>
+      <w:r>
+        <w:rPr>
+          <w:rFonts w:ascii="Arial" w:hAnsi="Arial" w:cs="Arial"/>
+          <w:color w:val="000000"/>
+          <w:sz w:val="20"/>
+          <w:szCs w:val="20"/>
+          <w:shd w:val="clear" w:color="auto" w:fill="FFFFFF"/>
+        </w:rPr>
+        <w:t>-stores-in-the-uk&gt; [Accessed 15 December 2020].</w:t>
+      </w:r>
+    </w:p>
+    <w:p>
+      <w:pPr>
+        <w:spacing w:after="120"/>
+        <w:ind w:left="360"/>
+        <w:rPr>
+          <w:rFonts w:ascii="Arial" w:hAnsi="Arial" w:cs="Arial"/>
+          <w:color w:val="000000"/>
+          <w:sz w:val="20"/>
+          <w:szCs w:val="20"/>
+          <w:shd w:val="clear" w:color="auto" w:fill="FFFFFF"/>
+        </w:rPr>
+      </w:pPr>
+      <w:r>
+        <w:rPr>
+          <w:rFonts w:ascii="Arial" w:hAnsi="Arial" w:cs="Arial"/>
+          <w:b/>
+          <w:bCs/>
+          <w:vertAlign w:val="superscript"/>
+        </w:rPr>
+        <w:t xml:space="preserve">4 </w:t>
+      </w:r>
+      <w:r>
+        <w:rPr>
+          <w:rFonts w:ascii="Arial" w:hAnsi="Arial" w:cs="Arial"/>
+          <w:b/>
+          <w:bCs/>
+          <w:color w:val="000000"/>
+          <w:sz w:val="20"/>
+          <w:szCs w:val="20"/>
+          <w:shd w:val="clear" w:color="auto" w:fill="FFFFFF"/>
+        </w:rPr>
+        <w:t>Eurogamer.net. 2020. </w:t>
       </w:r>
       <w:r>
         <w:rPr>
@@ -10196,7 +10297,106 @@
           <w:szCs w:val="20"/>
           <w:shd w:val="clear" w:color="auto" w:fill="FFFFFF"/>
         </w:rPr>
-        <w:t xml:space="preserve">Generation That Must Reckon With Gaming's </w:t>
+        <w:t>UK Video Game Sales Now 80% Digital</w:t>
+      </w:r>
+      <w:r>
+        <w:rPr>
+          <w:rFonts w:ascii="Arial" w:hAnsi="Arial" w:cs="Arial"/>
+          <w:b/>
+          <w:bCs/>
+          <w:color w:val="000000"/>
+          <w:sz w:val="20"/>
+          <w:szCs w:val="20"/>
+          <w:shd w:val="clear" w:color="auto" w:fill="FFFFFF"/>
+        </w:rPr>
+        <w:t>. [online]</w:t>
+      </w:r>
+      <w:r>
+        <w:rPr>
+          <w:rFonts w:ascii="Arial" w:hAnsi="Arial" w:cs="Arial"/>
+          <w:color w:val="000000"/>
+          <w:sz w:val="20"/>
+          <w:szCs w:val="20"/>
+          <w:shd w:val="clear" w:color="auto" w:fill="FFFFFF"/>
+        </w:rPr>
+        <w:t xml:space="preserve"> </w:t>
+      </w:r>
+      <w:r>
+        <w:rPr>
+          <w:rFonts w:ascii="Arial" w:hAnsi="Arial" w:cs="Arial"/>
+          <w:color w:val="000000"/>
+          <w:sz w:val="20"/>
+          <w:szCs w:val="20"/>
+          <w:shd w:val="clear" w:color="auto" w:fill="FFFFFF"/>
+        </w:rPr>
+        <w:br/>
+        <w:t xml:space="preserve">  </w:t>
+      </w:r>
+      <w:r>
+        <w:rPr>
+          <w:rFonts w:ascii="Arial" w:hAnsi="Arial" w:cs="Arial"/>
+          <w:color w:val="000000"/>
+          <w:sz w:val="20"/>
+          <w:szCs w:val="20"/>
+          <w:shd w:val="clear" w:color="auto" w:fill="FFFFFF"/>
+        </w:rPr>
+        <w:t>Available at: &lt;https://www.eurogamer.net/articles/2019-01-03-uk-video-game-sales-</w:t>
+      </w:r>
+      <w:r>
+        <w:rPr>
+          <w:rFonts w:ascii="Arial" w:hAnsi="Arial" w:cs="Arial"/>
+          <w:color w:val="000000"/>
+          <w:sz w:val="20"/>
+          <w:szCs w:val="20"/>
+          <w:shd w:val="clear" w:color="auto" w:fill="FFFFFF"/>
+        </w:rPr>
+        <w:br/>
+        <w:t xml:space="preserve">  now-80-percent-digital&gt; [Accessed 15 December 2020].</w:t>
+      </w:r>
+    </w:p>
+    <w:p>
+      <w:pPr>
+        <w:spacing w:after="120"/>
+        <w:ind w:left="320"/>
+        <w:rPr>
+          <w:rFonts w:ascii="Arial" w:hAnsi="Arial" w:cs="Arial"/>
+          <w:b/>
+          <w:bCs/>
+          <w:color w:val="000000"/>
+          <w:sz w:val="20"/>
+          <w:szCs w:val="20"/>
+          <w:shd w:val="clear" w:color="auto" w:fill="FFFFFF"/>
+        </w:rPr>
+      </w:pPr>
+      <w:r>
+        <w:rPr>
+          <w:rFonts w:ascii="Arial" w:hAnsi="Arial" w:cs="Arial"/>
+          <w:b/>
+          <w:bCs/>
+          <w:vertAlign w:val="superscript"/>
+        </w:rPr>
+        <w:t xml:space="preserve"> </w:t>
+      </w:r>
+      <w:r>
+        <w:rPr>
+          <w:rFonts w:ascii="Arial" w:hAnsi="Arial" w:cs="Arial"/>
+          <w:b/>
+          <w:bCs/>
+          <w:vertAlign w:val="superscript"/>
+        </w:rPr>
+        <w:t xml:space="preserve">5 </w:t>
+      </w:r>
+      <w:r>
+        <w:rPr>
+          <w:rFonts w:ascii="Arial" w:hAnsi="Arial" w:cs="Arial"/>
+          <w:b/>
+          <w:bCs/>
+          <w:color w:val="000000"/>
+          <w:sz w:val="20"/>
+          <w:szCs w:val="20"/>
+          <w:shd w:val="clear" w:color="auto" w:fill="FFFFFF"/>
+        </w:rPr>
+        <w:t>BBC News. 2020. </w:t>
       </w:r>
       <w:r>
         <w:rPr>
@@ -10210,9 +10410,9 @@
           <w:szCs w:val="20"/>
           <w:shd w:val="clear" w:color="auto" w:fill="FFFFFF"/>
         </w:rPr>
-        <w:br/>
-        <w:t xml:space="preserve">   </w:t>
-      </w:r>
+        <w:t xml:space="preserve">Game Group Goes </w:t>
+      </w:r>
+      <w:proofErr w:type="gramStart"/>
       <w:r>
         <w:rPr>
           <w:rFonts w:ascii="Arial" w:hAnsi="Arial" w:cs="Arial"/>
@@ -10225,8 +10425,9 @@
           <w:szCs w:val="20"/>
           <w:shd w:val="clear" w:color="auto" w:fill="FFFFFF"/>
         </w:rPr>
-        <w:t xml:space="preserve">Carbon </w:t>
-      </w:r>
+        <w:t>Into</w:t>
+      </w:r>
+      <w:proofErr w:type="gramEnd"/>
       <w:r>
         <w:rPr>
           <w:rFonts w:ascii="Arial" w:hAnsi="Arial" w:cs="Arial"/>
@@ -10239,6 +10440,230 @@
           <w:szCs w:val="20"/>
           <w:shd w:val="clear" w:color="auto" w:fill="FFFFFF"/>
         </w:rPr>
+        <w:t xml:space="preserve"> Administration, Closing 277 Stores</w:t>
+      </w:r>
+      <w:r>
+        <w:rPr>
+          <w:rFonts w:ascii="Arial" w:hAnsi="Arial" w:cs="Arial"/>
+          <w:b/>
+          <w:bCs/>
+          <w:color w:val="000000"/>
+          <w:sz w:val="20"/>
+          <w:szCs w:val="20"/>
+          <w:shd w:val="clear" w:color="auto" w:fill="FFFFFF"/>
+        </w:rPr>
+        <w:t>. [online]</w:t>
+      </w:r>
+      <w:r>
+        <w:rPr>
+          <w:rFonts w:ascii="Arial" w:hAnsi="Arial" w:cs="Arial"/>
+          <w:b/>
+          <w:bCs/>
+          <w:color w:val="000000"/>
+          <w:sz w:val="20"/>
+          <w:szCs w:val="20"/>
+          <w:shd w:val="clear" w:color="auto" w:fill="FFFFFF"/>
+        </w:rPr>
+        <w:br/>
+        <w:t xml:space="preserve">   </w:t>
+      </w:r>
+      <w:r>
+        <w:rPr>
+          <w:rFonts w:ascii="Arial" w:hAnsi="Arial" w:cs="Arial"/>
+          <w:color w:val="000000"/>
+          <w:sz w:val="20"/>
+          <w:szCs w:val="20"/>
+          <w:shd w:val="clear" w:color="auto" w:fill="FFFFFF"/>
+        </w:rPr>
+        <w:t>Available at: &lt;https://www.bbc.co.uk/news/business-17512143&gt; [Accessed 15 December 2020].</w:t>
+      </w:r>
+    </w:p>
+    <w:p>
+      <w:pPr>
+        <w:spacing w:after="120"/>
+        <w:ind w:left="320"/>
+        <w:rPr>
+          <w:rFonts w:ascii="Arial" w:hAnsi="Arial" w:cs="Arial"/>
+          <w:color w:val="000000"/>
+          <w:sz w:val="20"/>
+          <w:szCs w:val="20"/>
+          <w:shd w:val="clear" w:color="auto" w:fill="FFFFFF"/>
+        </w:rPr>
+      </w:pPr>
+      <w:r>
+        <w:rPr>
+          <w:rFonts w:ascii="Arial" w:hAnsi="Arial" w:cs="Arial"/>
+          <w:b/>
+          <w:bCs/>
+          <w:vertAlign w:val="superscript"/>
+        </w:rPr>
+        <w:t xml:space="preserve">6 </w:t>
+      </w:r>
+      <w:r>
+        <w:rPr>
+          <w:rFonts w:ascii="Arial" w:hAnsi="Arial" w:cs="Arial"/>
+          <w:b/>
+          <w:bCs/>
+          <w:vertAlign w:val="superscript"/>
+        </w:rPr>
+        <w:t xml:space="preserve"> </w:t>
+      </w:r>
+      <w:r>
+        <w:rPr>
+          <w:rFonts w:ascii="Arial" w:hAnsi="Arial" w:cs="Arial"/>
+          <w:b/>
+          <w:bCs/>
+          <w:color w:val="000000"/>
+          <w:sz w:val="20"/>
+          <w:szCs w:val="20"/>
+          <w:shd w:val="clear" w:color="auto" w:fill="FFFFFF"/>
+        </w:rPr>
+        <w:t xml:space="preserve">Games Radar. 2020. The Recyclable PS5 Packaging Is The </w:t>
+      </w:r>
+      <w:r>
+        <w:rPr>
+          <w:rFonts w:ascii="Arial" w:hAnsi="Arial" w:cs="Arial"/>
+          <w:b/>
+          <w:bCs/>
+          <w:color w:val="000000"/>
+          <w:sz w:val="20"/>
+          <w:szCs w:val="20"/>
+          <w:shd w:val="clear" w:color="auto" w:fill="FFFFFF"/>
+        </w:rPr>
+        <w:br/>
+        <w:t xml:space="preserve">   </w:t>
+      </w:r>
+      <w:r>
+        <w:rPr>
+          <w:rFonts w:ascii="Arial" w:hAnsi="Arial" w:cs="Arial"/>
+          <w:b/>
+          <w:bCs/>
+          <w:color w:val="000000"/>
+          <w:sz w:val="20"/>
+          <w:szCs w:val="20"/>
+          <w:shd w:val="clear" w:color="auto" w:fill="FFFFFF"/>
+        </w:rPr>
+        <w:t xml:space="preserve">First Small Step </w:t>
+      </w:r>
+      <w:r>
+        <w:rPr>
+          <w:rFonts w:ascii="Arial" w:hAnsi="Arial" w:cs="Arial"/>
+          <w:b/>
+          <w:bCs/>
+          <w:color w:val="000000"/>
+          <w:sz w:val="20"/>
+          <w:szCs w:val="20"/>
+          <w:shd w:val="clear" w:color="auto" w:fill="FFFFFF"/>
+        </w:rPr>
+        <w:t>F</w:t>
+      </w:r>
+      <w:r>
+        <w:rPr>
+          <w:rFonts w:ascii="Arial" w:hAnsi="Arial" w:cs="Arial"/>
+          <w:b/>
+          <w:bCs/>
+          <w:color w:val="000000"/>
+          <w:sz w:val="20"/>
+          <w:szCs w:val="20"/>
+          <w:shd w:val="clear" w:color="auto" w:fill="FFFFFF"/>
+        </w:rPr>
+        <w:t>or</w:t>
+      </w:r>
+      <w:r>
+        <w:rPr>
+          <w:rFonts w:ascii="Arial" w:hAnsi="Arial" w:cs="Arial"/>
+          <w:b/>
+          <w:bCs/>
+          <w:color w:val="000000"/>
+          <w:sz w:val="20"/>
+          <w:szCs w:val="20"/>
+          <w:shd w:val="clear" w:color="auto" w:fill="FFFFFF"/>
+        </w:rPr>
+        <w:t xml:space="preserve"> A Console</w:t>
+      </w:r>
+      <w:r>
+        <w:rPr>
+          <w:rFonts w:ascii="Arial" w:hAnsi="Arial" w:cs="Arial"/>
+          <w:b/>
+          <w:bCs/>
+          <w:i/>
+          <w:iCs/>
+          <w:color w:val="000000"/>
+          <w:sz w:val="20"/>
+          <w:szCs w:val="20"/>
+          <w:shd w:val="clear" w:color="auto" w:fill="FFFFFF"/>
+        </w:rPr>
+        <w:t xml:space="preserve"> </w:t>
+      </w:r>
+      <w:r>
+        <w:rPr>
+          <w:rFonts w:ascii="Arial" w:hAnsi="Arial" w:cs="Arial"/>
+          <w:b/>
+          <w:bCs/>
+          <w:i/>
+          <w:iCs/>
+          <w:color w:val="000000"/>
+          <w:sz w:val="20"/>
+          <w:szCs w:val="20"/>
+          <w:shd w:val="clear" w:color="auto" w:fill="FFFFFF"/>
+        </w:rPr>
+        <w:t xml:space="preserve">   </w:t>
+      </w:r>
+      <w:r>
+        <w:rPr>
+          <w:rFonts w:ascii="Arial" w:hAnsi="Arial" w:cs="Arial"/>
+          <w:b/>
+          <w:bCs/>
+          <w:i/>
+          <w:iCs/>
+          <w:color w:val="000000"/>
+          <w:sz w:val="20"/>
+          <w:szCs w:val="20"/>
+          <w:shd w:val="clear" w:color="auto" w:fill="FFFFFF"/>
+        </w:rPr>
+        <w:t xml:space="preserve">Generation That Must Reckon With Gaming's </w:t>
+      </w:r>
+      <w:r>
+        <w:rPr>
+          <w:rFonts w:ascii="Arial" w:hAnsi="Arial" w:cs="Arial"/>
+          <w:b/>
+          <w:bCs/>
+          <w:i/>
+          <w:iCs/>
+          <w:color w:val="000000"/>
+          <w:sz w:val="20"/>
+          <w:szCs w:val="20"/>
+          <w:shd w:val="clear" w:color="auto" w:fill="FFFFFF"/>
+        </w:rPr>
+        <w:br/>
+        <w:t xml:space="preserve">   </w:t>
+      </w:r>
+      <w:r>
+        <w:rPr>
+          <w:rFonts w:ascii="Arial" w:hAnsi="Arial" w:cs="Arial"/>
+          <w:b/>
+          <w:bCs/>
+          <w:i/>
+          <w:iCs/>
+          <w:color w:val="000000"/>
+          <w:sz w:val="20"/>
+          <w:szCs w:val="20"/>
+          <w:shd w:val="clear" w:color="auto" w:fill="FFFFFF"/>
+        </w:rPr>
+        <w:t xml:space="preserve">Carbon </w:t>
+      </w:r>
+      <w:r>
+        <w:rPr>
+          <w:rFonts w:ascii="Arial" w:hAnsi="Arial" w:cs="Arial"/>
+          <w:b/>
+          <w:bCs/>
+          <w:i/>
+          <w:iCs/>
+          <w:color w:val="000000"/>
+          <w:sz w:val="20"/>
+          <w:szCs w:val="20"/>
+          <w:shd w:val="clear" w:color="auto" w:fill="FFFFFF"/>
+        </w:rPr>
         <w:t>Footprint</w:t>
       </w:r>
       <w:r>
@@ -10369,49 +10794,184 @@
           <w:szCs w:val="20"/>
           <w:shd w:val="clear" w:color="auto" w:fill="FFFFFF"/>
         </w:rPr>
-        <w:t>Assessing The Fit Of Regression Models - The Analysis Factor</w:t>
-      </w:r>
+        <w:t xml:space="preserve">Assessing </w:t>
+      </w:r>
+      <w:proofErr w:type="gramStart"/>
       <w:r>
         <w:rPr>
           <w:rFonts w:ascii="Arial" w:hAnsi="Arial" w:cs="Arial"/>
           <w:b/>
           <w:bCs/>
+          <w:i/>
+          <w:iCs/>
           <w:color w:val="000000"/>
           <w:sz w:val="20"/>
           <w:szCs w:val="20"/>
           <w:shd w:val="clear" w:color="auto" w:fill="FFFFFF"/>
         </w:rPr>
-        <w:t>. [online] The Analysis Factor.</w:t>
-      </w:r>
-      <w:r>
-        <w:rPr>
-          <w:rFonts w:ascii="Arial" w:hAnsi="Arial" w:cs="Arial"/>
+        <w:t>The</w:t>
+      </w:r>
+      <w:proofErr w:type="gramEnd"/>
+      <w:r>
+        <w:rPr>
+          <w:rFonts w:ascii="Arial" w:hAnsi="Arial" w:cs="Arial"/>
+          <w:b/>
+          <w:bCs/>
+          <w:i/>
+          <w:iCs/>
           <w:color w:val="000000"/>
           <w:sz w:val="20"/>
           <w:szCs w:val="20"/>
           <w:shd w:val="clear" w:color="auto" w:fill="FFFFFF"/>
         </w:rPr>
-        <w:t xml:space="preserve"> </w:t>
-      </w:r>
-      <w:r>
-        <w:rPr>
-          <w:rFonts w:ascii="Arial" w:hAnsi="Arial" w:cs="Arial"/>
+        <w:t xml:space="preserve"> Fit Of Regression Models - </w:t>
+      </w:r>
+      <w:r>
+        <w:rPr>
+          <w:rFonts w:ascii="Arial" w:hAnsi="Arial" w:cs="Arial"/>
+          <w:b/>
+          <w:bCs/>
+          <w:i/>
+          <w:iCs/>
           <w:color w:val="000000"/>
           <w:sz w:val="20"/>
           <w:szCs w:val="20"/>
           <w:shd w:val="clear" w:color="auto" w:fill="FFFFFF"/>
         </w:rPr>
         <w:br/>
-      </w:r>
-      <w:r>
-        <w:rPr>
-          <w:rFonts w:ascii="Arial" w:hAnsi="Arial" w:cs="Arial"/>
+        <w:t xml:space="preserve">  </w:t>
+      </w:r>
+      <w:r>
+        <w:rPr>
+          <w:rFonts w:ascii="Arial" w:hAnsi="Arial" w:cs="Arial"/>
+          <w:b/>
+          <w:bCs/>
+          <w:i/>
+          <w:iCs/>
           <w:color w:val="000000"/>
           <w:sz w:val="20"/>
           <w:szCs w:val="20"/>
           <w:shd w:val="clear" w:color="auto" w:fill="FFFFFF"/>
         </w:rPr>
-        <w:t>Available at: &lt;https://www.theanalysisfactor.com/assessing-the-fit-of-regression-models/#:~:text=Whereas%20R%2Dsquared%20is%20a,an%20absolute%20measure%20of%20fit.&amp;text=Lower%20values%20of%20RMSE%20indicate,of%20the%20model%20is%20prediction.&gt; [Accessed 22 December 2020].</w:t>
+        <w:t>The Analysis Factor</w:t>
+      </w:r>
+      <w:r>
+        <w:rPr>
+          <w:rFonts w:ascii="Arial" w:hAnsi="Arial" w:cs="Arial"/>
+          <w:b/>
+          <w:bCs/>
+          <w:color w:val="000000"/>
+          <w:sz w:val="20"/>
+          <w:szCs w:val="20"/>
+          <w:shd w:val="clear" w:color="auto" w:fill="FFFFFF"/>
+        </w:rPr>
+        <w:t xml:space="preserve">. </w:t>
+      </w:r>
+      <w:r>
+        <w:rPr>
+          <w:rFonts w:ascii="Arial" w:hAnsi="Arial" w:cs="Arial"/>
+          <w:b/>
+          <w:bCs/>
+          <w:color w:val="000000"/>
+          <w:sz w:val="20"/>
+          <w:szCs w:val="20"/>
+          <w:shd w:val="clear" w:color="auto" w:fill="FFFFFF"/>
+        </w:rPr>
+        <w:t xml:space="preserve"> </w:t>
+      </w:r>
+      <w:r>
+        <w:rPr>
+          <w:rFonts w:ascii="Arial" w:hAnsi="Arial" w:cs="Arial"/>
+          <w:b/>
+          <w:bCs/>
+          <w:color w:val="000000"/>
+          <w:sz w:val="20"/>
+          <w:szCs w:val="20"/>
+          <w:shd w:val="clear" w:color="auto" w:fill="FFFFFF"/>
+        </w:rPr>
+        <w:t>[online] The Analysis Factor.</w:t>
+      </w:r>
+      <w:r>
+        <w:rPr>
+          <w:rFonts w:ascii="Arial" w:hAnsi="Arial" w:cs="Arial"/>
+          <w:color w:val="000000"/>
+          <w:sz w:val="20"/>
+          <w:szCs w:val="20"/>
+          <w:shd w:val="clear" w:color="auto" w:fill="FFFFFF"/>
+        </w:rPr>
+        <w:t xml:space="preserve"> </w:t>
+      </w:r>
+      <w:r>
+        <w:rPr>
+          <w:rFonts w:ascii="Arial" w:hAnsi="Arial" w:cs="Arial"/>
+          <w:color w:val="000000"/>
+          <w:sz w:val="20"/>
+          <w:szCs w:val="20"/>
+          <w:shd w:val="clear" w:color="auto" w:fill="FFFFFF"/>
+        </w:rPr>
+        <w:br/>
+      </w:r>
+      <w:r>
+        <w:rPr>
+          <w:rFonts w:ascii="Arial" w:hAnsi="Arial" w:cs="Arial"/>
+          <w:color w:val="000000"/>
+          <w:sz w:val="20"/>
+          <w:szCs w:val="20"/>
+          <w:shd w:val="clear" w:color="auto" w:fill="FFFFFF"/>
+        </w:rPr>
+        <w:t xml:space="preserve">  </w:t>
+      </w:r>
+      <w:r>
+        <w:rPr>
+          <w:rFonts w:ascii="Arial" w:hAnsi="Arial" w:cs="Arial"/>
+          <w:color w:val="000000"/>
+          <w:sz w:val="20"/>
+          <w:szCs w:val="20"/>
+          <w:shd w:val="clear" w:color="auto" w:fill="FFFFFF"/>
+        </w:rPr>
+        <w:t>Available at: &lt;https://www.theanalysisfactor.com/assessing-the-fit-of-regression</w:t>
+      </w:r>
+      <w:r>
+        <w:rPr>
+          <w:rFonts w:ascii="Arial" w:hAnsi="Arial" w:cs="Arial"/>
+          <w:color w:val="000000"/>
+          <w:sz w:val="20"/>
+          <w:szCs w:val="20"/>
+          <w:shd w:val="clear" w:color="auto" w:fill="FFFFFF"/>
+        </w:rPr>
+        <w:br/>
+      </w:r>
+      <w:r>
+        <w:rPr>
+          <w:rFonts w:ascii="Arial" w:hAnsi="Arial" w:cs="Arial"/>
+          <w:color w:val="000000"/>
+          <w:sz w:val="20"/>
+          <w:szCs w:val="20"/>
+          <w:shd w:val="clear" w:color="auto" w:fill="FFFFFF"/>
+        </w:rPr>
+        <w:t>models/</w:t>
+      </w:r>
+      <w:proofErr w:type="gramStart"/>
+      <w:r>
+        <w:rPr>
+          <w:rFonts w:ascii="Arial" w:hAnsi="Arial" w:cs="Arial"/>
+          <w:color w:val="000000"/>
+          <w:sz w:val="20"/>
+          <w:szCs w:val="20"/>
+          <w:shd w:val="clear" w:color="auto" w:fill="FFFFFF"/>
+        </w:rPr>
+        <w:t>#:~</w:t>
+      </w:r>
+      <w:proofErr w:type="gramEnd"/>
+      <w:r>
+        <w:rPr>
+          <w:rFonts w:ascii="Arial" w:hAnsi="Arial" w:cs="Arial"/>
+          <w:color w:val="000000"/>
+          <w:sz w:val="20"/>
+          <w:szCs w:val="20"/>
+          <w:shd w:val="clear" w:color="auto" w:fill="FFFFFF"/>
+        </w:rPr>
+        <w:t>:text=Whereas%20R%2Dsquared%20is%20a,an%20absolute%20measure%20of%20fit.&amp;text=Lower%20values%20of%20RMSE%20indicate,of%20the%20model%20is%20prediction.&gt; [Accessed 22 December 2020].</w:t>
       </w:r>
     </w:p>
     <w:p>
@@ -10469,9 +11029,8 @@
     <w:sectPr>
       <w:pgSz w:w="11906" w:h="16838"/>
       <w:pgMar w:top="1440" w:right="1440" w:bottom="1440" w:left="1440" w:header="708" w:footer="708" w:gutter="0"/>
-      <w:pgNumType w:start="0"/>
+      <w:pgNumType w:start="1"/>
       <w:cols w:space="708"/>
-      <w:titlePg/>
       <w:docGrid w:linePitch="360"/>
     </w:sectPr>
   </w:body>
@@ -10495,6 +11054,123 @@
     </w:p>
   </w:endnote>
 </w:endnotes>
+</file>
+
+<file path=word/footer1.xml><?xml version="1.0" encoding="utf-8"?>
+<w:ftr xmlns:wpc="http://schemas.microsoft.com/office/word/2010/wordprocessingCanvas" xmlns:cx="http://schemas.microsoft.com/office/drawing/2014/chartex" xmlns:cx1="http://schemas.microsoft.com/office/drawing/2015/9/8/chartex" xmlns:cx2="http://schemas.microsoft.com/office/drawing/2015/10/21/chartex" xmlns:cx3="http://schemas.microsoft.com/office/drawing/2016/5/9/chartex" xmlns:cx4="http://schemas.microsoft.com/office/drawing/2016/5/10/chartex" xmlns:cx5="http://schemas.microsoft.com/office/drawing/2016/5/11/chartex" xmlns:cx6="http://schemas.microsoft.com/office/drawing/2016/5/12/chartex" xmlns:cx7="http://schemas.microsoft.com/office/drawing/2016/5/13/chartex" xmlns:cx8="http://schemas.microsoft.com/office/drawing/2016/5/14/chartex" xmlns:mc="http://schemas.openxmlformats.org/markup-compatibility/2006" xmlns:aink="http://schemas.microsoft.com/office/drawing/2016/ink" xmlns:am3d="http://schemas.microsoft.com/office/drawing/2017/model3d" xmlns:o="urn:schemas-microsoft-com:office:office" xmlns:r="http://schemas.openxmlformats.org/officeDocument/2006/relationships" xmlns:m="http://schemas.openxmlformats.org/officeDocument/2006/math" xmlns:v="urn:schemas-microsoft-com:vml" xmlns:wp14="http://schemas.microsoft.com/office/word/2010/wordprocessingDrawing" xmlns:wp="http://schemas.openxmlformats.org/drawingml/2006/wordprocessingDrawing" xmlns:w10="urn:schemas-microsoft-com:office:word" xmlns:w="http://schemas.openxmlformats.org/wordprocessingml/2006/main" xmlns:w14="http://schemas.microsoft.com/office/word/2010/wordml" xmlns:w15="http://schemas.microsoft.com/office/word/2012/wordml" xmlns:w16cex="http://schemas.microsoft.com/office/word/2018/wordml/cex" xmlns:w16cid="http://schemas.microsoft.com/office/word/2016/wordml/cid" xmlns:w16="http://schemas.microsoft.com/office/word/2018/wordml" xmlns:w16se="http://schemas.microsoft.com/office/word/2015/wordml/symex" xmlns:wpg="http://schemas.microsoft.com/office/word/2010/wordprocessingGroup" xmlns:wpi="http://schemas.microsoft.com/office/word/2010/wordprocessingInk" xmlns:wne="http://schemas.microsoft.com/office/word/2006/wordml" xmlns:wps="http://schemas.microsoft.com/office/word/2010/wordprocessingShape" mc:Ignorable="w14 w15 w16se w16cid w16 w16cex wp14">
+  <w:sdt>
+    <w:sdtPr>
+      <w:rPr>
+        <w:rStyle w:val="PageNumber"/>
+      </w:rPr>
+      <w:id w:val="2077546186"/>
+      <w:docPartObj>
+        <w:docPartGallery w:val="Page Numbers (Bottom of Page)"/>
+        <w:docPartUnique/>
+      </w:docPartObj>
+    </w:sdtPr>
+    <w:sdtContent>
+      <w:p>
+        <w:pPr>
+          <w:pStyle w:val="Footer"/>
+          <w:framePr w:wrap="none" w:vAnchor="text" w:hAnchor="margin" w:xAlign="right" w:y="1"/>
+          <w:rPr>
+            <w:rStyle w:val="PageNumber"/>
+          </w:rPr>
+        </w:pPr>
+        <w:r>
+          <w:rPr>
+            <w:rStyle w:val="PageNumber"/>
+          </w:rPr>
+          <w:fldChar w:fldCharType="begin"/>
+        </w:r>
+        <w:r>
+          <w:rPr>
+            <w:rStyle w:val="PageNumber"/>
+          </w:rPr>
+          <w:instrText xml:space="preserve"> PAGE </w:instrText>
+        </w:r>
+        <w:r>
+          <w:rPr>
+            <w:rStyle w:val="PageNumber"/>
+          </w:rPr>
+          <w:fldChar w:fldCharType="end"/>
+        </w:r>
+      </w:p>
+    </w:sdtContent>
+  </w:sdt>
+  <w:p>
+    <w:pPr>
+      <w:pStyle w:val="Footer"/>
+      <w:ind w:right="360"/>
+    </w:pPr>
+  </w:p>
+</w:ftr>
+</file>
+
+<file path=word/footer2.xml><?xml version="1.0" encoding="utf-8"?>
+<w:ftr xmlns:wpc="http://schemas.microsoft.com/office/word/2010/wordprocessingCanvas" xmlns:cx="http://schemas.microsoft.com/office/drawing/2014/chartex" xmlns:cx1="http://schemas.microsoft.com/office/drawing/2015/9/8/chartex" xmlns:cx2="http://schemas.microsoft.com/office/drawing/2015/10/21/chartex" xmlns:cx3="http://schemas.microsoft.com/office/drawing/2016/5/9/chartex" xmlns:cx4="http://schemas.microsoft.com/office/drawing/2016/5/10/chartex" xmlns:cx5="http://schemas.microsoft.com/office/drawing/2016/5/11/chartex" xmlns:cx6="http://schemas.microsoft.com/office/drawing/2016/5/12/chartex" xmlns:cx7="http://schemas.microsoft.com/office/drawing/2016/5/13/chartex" xmlns:cx8="http://schemas.microsoft.com/office/drawing/2016/5/14/chartex" xmlns:mc="http://schemas.openxmlformats.org/markup-compatibility/2006" xmlns:aink="http://schemas.microsoft.com/office/drawing/2016/ink" xmlns:am3d="http://schemas.microsoft.com/office/drawing/2017/model3d" xmlns:o="urn:schemas-microsoft-com:office:office" xmlns:r="http://schemas.openxmlformats.org/officeDocument/2006/relationships" xmlns:m="http://schemas.openxmlformats.org/officeDocument/2006/math" xmlns:v="urn:schemas-microsoft-com:vml" xmlns:wp14="http://schemas.microsoft.com/office/word/2010/wordprocessingDrawing" xmlns:wp="http://schemas.openxmlformats.org/drawingml/2006/wordprocessingDrawing" xmlns:w10="urn:schemas-microsoft-com:office:word" xmlns:w="http://schemas.openxmlformats.org/wordprocessingml/2006/main" xmlns:w14="http://schemas.microsoft.com/office/word/2010/wordml" xmlns:w15="http://schemas.microsoft.com/office/word/2012/wordml" xmlns:w16cex="http://schemas.microsoft.com/office/word/2018/wordml/cex" xmlns:w16cid="http://schemas.microsoft.com/office/word/2016/wordml/cid" xmlns:w16="http://schemas.microsoft.com/office/word/2018/wordml" xmlns:w16se="http://schemas.microsoft.com/office/word/2015/wordml/symex" xmlns:wpg="http://schemas.microsoft.com/office/word/2010/wordprocessingGroup" xmlns:wpi="http://schemas.microsoft.com/office/word/2010/wordprocessingInk" xmlns:wne="http://schemas.microsoft.com/office/word/2006/wordml" xmlns:wps="http://schemas.microsoft.com/office/word/2010/wordprocessingShape" mc:Ignorable="w14 w15 w16se w16cid w16 w16cex wp14">
+  <w:sdt>
+    <w:sdtPr>
+      <w:rPr>
+        <w:rStyle w:val="PageNumber"/>
+      </w:rPr>
+      <w:id w:val="308831794"/>
+      <w:docPartObj>
+        <w:docPartGallery w:val="Page Numbers (Bottom of Page)"/>
+        <w:docPartUnique/>
+      </w:docPartObj>
+    </w:sdtPr>
+    <w:sdtContent>
+      <w:p>
+        <w:pPr>
+          <w:pStyle w:val="Footer"/>
+          <w:framePr w:wrap="none" w:vAnchor="text" w:hAnchor="margin" w:xAlign="right" w:y="1"/>
+          <w:rPr>
+            <w:rStyle w:val="PageNumber"/>
+          </w:rPr>
+        </w:pPr>
+        <w:r>
+          <w:rPr>
+            <w:rStyle w:val="PageNumber"/>
+          </w:rPr>
+          <w:fldChar w:fldCharType="begin"/>
+        </w:r>
+        <w:r>
+          <w:rPr>
+            <w:rStyle w:val="PageNumber"/>
+          </w:rPr>
+          <w:instrText xml:space="preserve"> PAGE </w:instrText>
+        </w:r>
+        <w:r>
+          <w:rPr>
+            <w:rStyle w:val="PageNumber"/>
+          </w:rPr>
+          <w:fldChar w:fldCharType="separate"/>
+        </w:r>
+        <w:r>
+          <w:rPr>
+            <w:rStyle w:val="PageNumber"/>
+            <w:noProof/>
+          </w:rPr>
+          <w:t>1</w:t>
+        </w:r>
+        <w:r>
+          <w:rPr>
+            <w:rStyle w:val="PageNumber"/>
+          </w:rPr>
+          <w:fldChar w:fldCharType="end"/>
+        </w:r>
+      </w:p>
+    </w:sdtContent>
+  </w:sdt>
+  <w:p>
+    <w:pPr>
+      <w:pStyle w:val="Footer"/>
+      <w:ind w:right="360"/>
+    </w:pPr>
+  </w:p>
+</w:ftr>
 </file>
 
 <file path=word/footnotes.xml><?xml version="1.0" encoding="utf-8"?>
@@ -13033,6 +13709,14 @@
       <w:u w:val="single"/>
     </w:rPr>
   </w:style>
+  <w:style w:type="character" w:styleId="PageNumber">
+    <w:name w:val="page number"/>
+    <w:basedOn w:val="DefaultParagraphFont"/>
+    <w:uiPriority w:val="99"/>
+    <w:semiHidden/>
+    <w:unhideWhenUsed/>
+    <w:rsid w:val="00CE74D2"/>
+  </w:style>
 </w:styles>
 </file>
 

</xml_diff>